<commit_message>
Improved and corrected solutions 2 and 3. Completed documentation up until solution 3.
</commit_message>
<xml_diff>
--- a/Assignment 3/Reports/miraguha_DIAML_Assignment3.docx
+++ b/Assignment 3/Reports/miraguha_DIAML_Assignment3.docx
@@ -2227,19 +2227,37 @@
           <w:szCs w:val="28"/>
         </w:rPr>
       </w:pPr>
-      <w:r>
-        <w:rPr>
-          <w:sz w:val="28"/>
-          <w:szCs w:val="28"/>
-        </w:rPr>
-        <w:t xml:space="preserve">Tabulate – a python library that </w:t>
-      </w:r>
-      <w:r>
-        <w:rPr>
-          <w:sz w:val="28"/>
-          <w:szCs w:val="28"/>
-        </w:rPr>
-        <w:t>tabulates data to an output</w:t>
+      <w:proofErr w:type="spellStart"/>
+      <w:r>
+        <w:rPr>
+          <w:sz w:val="28"/>
+          <w:szCs w:val="28"/>
+        </w:rPr>
+        <w:t>Scipy</w:t>
+      </w:r>
+      <w:proofErr w:type="spellEnd"/>
+      <w:r>
+        <w:rPr>
+          <w:sz w:val="28"/>
+          <w:szCs w:val="28"/>
+        </w:rPr>
+        <w:t xml:space="preserve"> – a python library that enhances the features of </w:t>
+      </w:r>
+      <w:proofErr w:type="spellStart"/>
+      <w:r>
+        <w:rPr>
+          <w:sz w:val="28"/>
+          <w:szCs w:val="28"/>
+        </w:rPr>
+        <w:t>Numpy</w:t>
+      </w:r>
+      <w:proofErr w:type="spellEnd"/>
+      <w:r>
+        <w:rPr>
+          <w:sz w:val="28"/>
+          <w:szCs w:val="28"/>
+        </w:rPr>
+        <w:t xml:space="preserve"> through a wide range of functions and tools essential for scientific computing.</w:t>
       </w:r>
       <w:r>
         <w:rPr>
@@ -2253,7 +2271,7 @@
           <w:sz w:val="28"/>
           <w:szCs w:val="28"/>
         </w:rPr>
-        <w:instrText xml:space="preserve"> ADDIN ZOTERO_ITEM CSL_CITATION {"citationID":"EpGOxKYg","properties":{"formattedCitation":"[4]","plainCitation":"[4]","noteIndex":0},"citationItems":[{"id":79,"uris":["http://zotero.org/users/14711549/items/SN4J4BUV"],"itemData":{"id":79,"type":"software","genre":"Python","license":"OSI Approved :: MIT License","medium":"OS Independent","source":"PyPI","title":"tabulate: Pretty-print tabular data","title-short":"tabulate","URL":"https://github.com/astanin/python-tabulate","version":"0.9.0","accessed":{"date-parts":[["2024",9,15]]}}}],"schema":"https://github.com/citation-style-language/schema/raw/master/csl-citation.json"} </w:instrText>
+        <w:instrText xml:space="preserve"> ADDIN ZOTERO_ITEM CSL_CITATION {"citationID":"2myKUZ3K","properties":{"formattedCitation":"[4]","plainCitation":"[4]","noteIndex":0},"citationItems":[{"id":95,"uris":["http://zotero.org/users/14711549/items/SYE9443T"],"itemData":{"id":95,"type":"entry-encyclopedia","abstract":"SciPy (pronounced  \"sigh pie\") is a free and open-source Python library used for scientific computing and technical computing.\nSciPy contains modules for optimization, linear algebra, integration, interpolation, special functions, FFT, signal and image processing, ODE solvers and other tasks common in science and engineering.\nSciPy is also a family of conferences for users and developers of these tools: SciPy (in the United States), EuroSciPy (in Europe) and SciPy.in (in India). Enthought originated the SciPy conference in the United States and continues to sponsor many of the international conferences as well as host the SciPy website.\nThe SciPy library is currently distributed under the BSD license, and its development is sponsored and supported by an open community of developers. It is also supported by NumFOCUS, a community foundation for supporting reproducible and accessible science.","container-title":"Wikipedia","language":"en","license":"Creative Commons Attribution-ShareAlike License","note":"Page Version ID: 1247625231","source":"Wikipedia","title":"SciPy","URL":"https://en.wikipedia.org/w/index.php?title=SciPy&amp;oldid=1247625231","accessed":{"date-parts":[["2024",9,29]]},"issued":{"date-parts":[["2024",9,25]]}}}],"schema":"https://github.com/citation-style-language/schema/raw/master/csl-citation.json"} </w:instrText>
       </w:r>
       <w:r>
         <w:rPr>
@@ -2275,13 +2293,6 @@
           <w:szCs w:val="28"/>
         </w:rPr>
         <w:fldChar w:fldCharType="end"/>
-      </w:r>
-      <w:r>
-        <w:rPr>
-          <w:sz w:val="28"/>
-          <w:szCs w:val="28"/>
-        </w:rPr>
-        <w:t>.</w:t>
       </w:r>
     </w:p>
     <w:p>
@@ -2408,7 +2419,180 @@
           <w:sz w:val="28"/>
           <w:szCs w:val="28"/>
         </w:rPr>
-        <w:t xml:space="preserve">A two-tailed test is appropriate since the alternative hypothesis is </w:t>
+        <w:t>To find out if the distribution might have a mean of 7725kJ using a t-test,</w:t>
+      </w:r>
+      <w:r>
+        <w:rPr>
+          <w:sz w:val="28"/>
+          <w:szCs w:val="28"/>
+        </w:rPr>
+        <w:t xml:space="preserve"> </w:t>
+      </w:r>
+      <w:bookmarkStart w:id="4" w:name="_Hlk178531361"/>
+      <w:r>
+        <w:rPr>
+          <w:sz w:val="28"/>
+          <w:szCs w:val="28"/>
+        </w:rPr>
+        <w:t xml:space="preserve">a null and alternative hypothesis </w:t>
+      </w:r>
+      <w:r>
+        <w:rPr>
+          <w:sz w:val="28"/>
+          <w:szCs w:val="28"/>
+        </w:rPr>
+        <w:t xml:space="preserve">should be </w:t>
+      </w:r>
+      <w:r>
+        <w:rPr>
+          <w:sz w:val="28"/>
+          <w:szCs w:val="28"/>
+        </w:rPr>
+        <w:t xml:space="preserve">defined. </w:t>
+      </w:r>
+    </w:p>
+    <w:p>
+      <w:pPr>
+        <w:rPr>
+          <w:sz w:val="28"/>
+          <w:szCs w:val="28"/>
+        </w:rPr>
+      </w:pPr>
+      <w:r>
+        <w:rPr>
+          <w:sz w:val="28"/>
+          <w:szCs w:val="28"/>
+        </w:rPr>
+        <w:t>Hypothesis Definition:</w:t>
+      </w:r>
+    </w:p>
+    <w:p>
+      <w:pPr>
+        <w:rPr>
+          <w:sz w:val="28"/>
+          <w:szCs w:val="28"/>
+        </w:rPr>
+      </w:pPr>
+      <w:r>
+        <w:rPr>
+          <w:sz w:val="28"/>
+          <w:szCs w:val="28"/>
+        </w:rPr>
+        <w:t>N</w:t>
+      </w:r>
+      <w:r>
+        <w:rPr>
+          <w:sz w:val="28"/>
+          <w:szCs w:val="28"/>
+        </w:rPr>
+        <w:t>ull hypothesis</w:t>
+      </w:r>
+      <w:r>
+        <w:rPr>
+          <w:sz w:val="28"/>
+          <w:szCs w:val="28"/>
+        </w:rPr>
+        <w:t xml:space="preserve"> (H0):</w:t>
+      </w:r>
+      <w:r>
+        <w:rPr>
+          <w:sz w:val="28"/>
+          <w:szCs w:val="28"/>
+        </w:rPr>
+        <w:t xml:space="preserve"> </w:t>
+      </w:r>
+      <w:r>
+        <w:rPr>
+          <w:sz w:val="28"/>
+          <w:szCs w:val="28"/>
+        </w:rPr>
+        <w:t>T</w:t>
+      </w:r>
+      <w:r>
+        <w:rPr>
+          <w:sz w:val="28"/>
+          <w:szCs w:val="28"/>
+        </w:rPr>
+        <w:t xml:space="preserve">he women’s energy intake does not deviate systematically from a recommended value. </w:t>
+      </w:r>
+    </w:p>
+    <w:p>
+      <w:pPr>
+        <w:rPr>
+          <w:sz w:val="28"/>
+          <w:szCs w:val="28"/>
+        </w:rPr>
+      </w:pPr>
+      <w:r>
+        <w:rPr>
+          <w:sz w:val="28"/>
+          <w:szCs w:val="28"/>
+        </w:rPr>
+        <w:t>A</w:t>
+      </w:r>
+      <w:r>
+        <w:rPr>
+          <w:sz w:val="28"/>
+          <w:szCs w:val="28"/>
+        </w:rPr>
+        <w:t>lternative hypothesis</w:t>
+      </w:r>
+      <w:r>
+        <w:rPr>
+          <w:sz w:val="28"/>
+          <w:szCs w:val="28"/>
+        </w:rPr>
+        <w:t xml:space="preserve"> (H1): T</w:t>
+      </w:r>
+      <w:r>
+        <w:rPr>
+          <w:sz w:val="28"/>
+          <w:szCs w:val="28"/>
+        </w:rPr>
+        <w:t xml:space="preserve">he women’s energy </w:t>
+      </w:r>
+      <w:r>
+        <w:rPr>
+          <w:sz w:val="28"/>
+          <w:szCs w:val="28"/>
+        </w:rPr>
+        <w:t xml:space="preserve">intake </w:t>
+      </w:r>
+      <w:r>
+        <w:rPr>
+          <w:sz w:val="28"/>
+          <w:szCs w:val="28"/>
+        </w:rPr>
+        <w:t xml:space="preserve">deviates systematically (either greater or less than the recommended value). </w:t>
+      </w:r>
+    </w:p>
+    <w:p>
+      <w:pPr>
+        <w:rPr>
+          <w:sz w:val="28"/>
+          <w:szCs w:val="28"/>
+        </w:rPr>
+      </w:pPr>
+      <w:r>
+        <w:rPr>
+          <w:sz w:val="28"/>
+          <w:szCs w:val="28"/>
+        </w:rPr>
+        <w:t xml:space="preserve">Thus, </w:t>
+      </w:r>
+      <w:r>
+        <w:rPr>
+          <w:sz w:val="28"/>
+          <w:szCs w:val="28"/>
+        </w:rPr>
+        <w:t xml:space="preserve">a </w:t>
+      </w:r>
+      <w:r>
+        <w:rPr>
+          <w:sz w:val="28"/>
+          <w:szCs w:val="28"/>
+        </w:rPr>
+        <w:t xml:space="preserve">two-tailed test is appropriate since the alternative hypothesis is </w:t>
       </w:r>
       <w:r>
         <w:rPr>
@@ -2425,6 +2609,7 @@
         <w:t xml:space="preserve"> the women’s energy intake is not equal to 7725KJ.</w:t>
       </w:r>
     </w:p>
+    <w:bookmarkEnd w:id="4"/>
     <w:p>
       <w:pPr>
         <w:ind w:firstLine="720"/>
@@ -2438,7 +2623,7 @@
           <w:sz w:val="28"/>
           <w:szCs w:val="28"/>
         </w:rPr>
-        <w:t>Making a scatter plot of malnutrition prevalence against GDP per capita</w:t>
+        <w:t>Calculating the sample mean, sample standard deviation, standard error of the mean (SEM), t-statistic, degrees of freedom and p-value</w:t>
       </w:r>
       <w:r>
         <w:rPr>
@@ -2481,21 +2666,14 @@
           <w:sz w:val="28"/>
           <w:szCs w:val="28"/>
         </w:rPr>
-        <w:t>Download dat</w:t>
-      </w:r>
-      <w:r>
-        <w:rPr>
-          <w:sz w:val="28"/>
-          <w:szCs w:val="28"/>
-        </w:rPr>
-        <w:t>a</w:t>
-      </w:r>
-      <w:r>
-        <w:rPr>
-          <w:sz w:val="28"/>
-          <w:szCs w:val="28"/>
-        </w:rPr>
-        <w:t xml:space="preserve"> for “GDP per capita” and “Prevalence of underweight, weight for age”.</w:t>
+        <w:t>Store the Daily energy intake values</w:t>
+      </w:r>
+      <w:r>
+        <w:rPr>
+          <w:sz w:val="28"/>
+          <w:szCs w:val="28"/>
+        </w:rPr>
+        <w:t>.</w:t>
       </w:r>
     </w:p>
     <w:p>
@@ -2515,7 +2693,28 @@
           <w:sz w:val="28"/>
           <w:szCs w:val="28"/>
         </w:rPr>
-        <w:t>Clean the data and filter the data frames.</w:t>
+        <w:t xml:space="preserve">Define the </w:t>
+      </w:r>
+      <w:r>
+        <w:rPr>
+          <w:sz w:val="28"/>
+          <w:szCs w:val="28"/>
+        </w:rPr>
+        <w:t>hypothesized mean</w:t>
+      </w:r>
+      <w:r>
+        <w:rPr>
+          <w:sz w:val="28"/>
+          <w:szCs w:val="28"/>
+        </w:rPr>
+        <w:t xml:space="preserve"> and significance level (alpha level)</w:t>
+      </w:r>
+      <w:r>
+        <w:rPr>
+          <w:sz w:val="28"/>
+          <w:szCs w:val="28"/>
+        </w:rPr>
+        <w:t>.</w:t>
       </w:r>
     </w:p>
     <w:p>
@@ -2535,21 +2734,14 @@
           <w:sz w:val="28"/>
           <w:szCs w:val="28"/>
         </w:rPr>
-        <w:t xml:space="preserve">Melt the data frames to long format (show the years as </w:t>
-      </w:r>
-      <w:r>
-        <w:rPr>
-          <w:sz w:val="28"/>
-          <w:szCs w:val="28"/>
-        </w:rPr>
-        <w:t xml:space="preserve">single </w:t>
-      </w:r>
-      <w:r>
-        <w:rPr>
-          <w:sz w:val="28"/>
-          <w:szCs w:val="28"/>
-        </w:rPr>
-        <w:t>column).</w:t>
+        <w:t>Calculate the sample mean</w:t>
+      </w:r>
+      <w:r>
+        <w:rPr>
+          <w:sz w:val="28"/>
+          <w:szCs w:val="28"/>
+        </w:rPr>
+        <w:t>.</w:t>
       </w:r>
     </w:p>
     <w:p>
@@ -2569,23 +2761,7 @@
           <w:sz w:val="28"/>
           <w:szCs w:val="28"/>
         </w:rPr>
-        <w:t xml:space="preserve">Drop the </w:t>
-      </w:r>
-      <w:proofErr w:type="spellStart"/>
-      <w:r>
-        <w:rPr>
-          <w:sz w:val="28"/>
-          <w:szCs w:val="28"/>
-        </w:rPr>
-        <w:t>NaN</w:t>
-      </w:r>
-      <w:proofErr w:type="spellEnd"/>
-      <w:r>
-        <w:rPr>
-          <w:sz w:val="28"/>
-          <w:szCs w:val="28"/>
-        </w:rPr>
-        <w:t xml:space="preserve"> (Not a number) values.</w:t>
+        <w:t>Define the population mean (in this case, it’s the same as sample mean).</w:t>
       </w:r>
     </w:p>
     <w:p>
@@ -2605,12 +2781,68 @@
           <w:sz w:val="28"/>
           <w:szCs w:val="28"/>
         </w:rPr>
-        <w:t>Configure and plot the graph.</w:t>
-      </w:r>
-    </w:p>
-    <w:p>
-      <w:pPr>
-        <w:ind w:left="495"/>
+        <w:t>Calculate the standard deviation, d</w:t>
+      </w:r>
+      <w:r>
+        <w:rPr>
+          <w:sz w:val="28"/>
+          <w:szCs w:val="28"/>
+        </w:rPr>
+        <w:t>egree of freedom</w:t>
+      </w:r>
+      <w:r>
+        <w:rPr>
+          <w:sz w:val="28"/>
+          <w:szCs w:val="28"/>
+        </w:rPr>
+        <w:t>, sample standard deviation, standard error of mean (SEM).</w:t>
+      </w:r>
+    </w:p>
+    <w:p>
+      <w:pPr>
+        <w:pStyle w:val="ListParagraph"/>
+        <w:numPr>
+          <w:ilvl w:val="0"/>
+          <w:numId w:val="10"/>
+        </w:numPr>
+        <w:rPr>
+          <w:sz w:val="28"/>
+          <w:szCs w:val="28"/>
+        </w:rPr>
+      </w:pPr>
+      <w:r>
+        <w:rPr>
+          <w:sz w:val="28"/>
+          <w:szCs w:val="28"/>
+        </w:rPr>
+        <w:t xml:space="preserve">Calculate the t-statistic utilizing the </w:t>
+      </w:r>
+      <w:r>
+        <w:rPr>
+          <w:sz w:val="28"/>
+          <w:szCs w:val="28"/>
+        </w:rPr>
+        <w:t xml:space="preserve">ttest_1samp function of the stats module of </w:t>
+      </w:r>
+      <w:proofErr w:type="spellStart"/>
+      <w:r>
+        <w:rPr>
+          <w:sz w:val="28"/>
+          <w:szCs w:val="28"/>
+        </w:rPr>
+        <w:t>scipy</w:t>
+      </w:r>
+      <w:proofErr w:type="spellEnd"/>
+      <w:r>
+        <w:rPr>
+          <w:sz w:val="28"/>
+          <w:szCs w:val="28"/>
+        </w:rPr>
+        <w:t xml:space="preserve"> library.</w:t>
+      </w:r>
+    </w:p>
+    <w:p>
+      <w:pPr>
         <w:rPr>
           <w:b/>
           <w:bCs/>
@@ -2623,11 +2855,11 @@
       <w:pPr>
         <w:pStyle w:val="Heading2"/>
       </w:pPr>
-      <w:bookmarkStart w:id="4" w:name="_Toc177420992"/>
+      <w:bookmarkStart w:id="5" w:name="_Toc177420992"/>
       <w:r>
         <w:t>Results</w:t>
       </w:r>
-      <w:bookmarkEnd w:id="4"/>
+      <w:bookmarkEnd w:id="5"/>
     </w:p>
     <w:p>
       <w:pPr>
@@ -2642,12 +2874,28 @@
           <w:sz w:val="28"/>
           <w:szCs w:val="28"/>
         </w:rPr>
-        <w:t>Three scatter plot graphs showing Malnutrition prevalence against GDP per capita.</w:t>
+        <w:lastRenderedPageBreak/>
+        <w:t xml:space="preserve">Six values representing the </w:t>
+      </w:r>
+      <w:r>
+        <w:rPr>
+          <w:sz w:val="28"/>
+          <w:szCs w:val="28"/>
+        </w:rPr>
+        <w:t>sample mean, sample standard deviation, standard error of the mean (SEM), t-statistic, degrees of freedom and p-value</w:t>
+      </w:r>
+      <w:r>
+        <w:rPr>
+          <w:sz w:val="28"/>
+          <w:szCs w:val="28"/>
+        </w:rPr>
+        <w:t>.</w:t>
       </w:r>
     </w:p>
     <w:p>
       <w:pPr>
         <w:ind w:left="720"/>
+        <w:jc w:val="center"/>
         <w:rPr>
           <w:sz w:val="28"/>
           <w:szCs w:val="28"/>
@@ -2659,10 +2907,10 @@
           <w:szCs w:val="28"/>
         </w:rPr>
         <w:drawing>
-          <wp:inline distT="0" distB="0" distL="0" distR="0" wp14:anchorId="0684547E" wp14:editId="2E774ADE">
-            <wp:extent cx="5943600" cy="1398270"/>
-            <wp:effectExtent l="0" t="0" r="0" b="0"/>
-            <wp:docPr id="6" name="Picture 6"/>
+          <wp:inline distT="0" distB="0" distL="0" distR="0" wp14:anchorId="2F2542F7" wp14:editId="5E66861C">
+            <wp:extent cx="5943600" cy="1256030"/>
+            <wp:effectExtent l="0" t="0" r="0" b="1270"/>
+            <wp:docPr id="8" name="Picture 8"/>
             <wp:cNvGraphicFramePr>
               <a:graphicFrameLocks xmlns:a="http://schemas.openxmlformats.org/drawingml/2006/main" noChangeAspect="1"/>
             </wp:cNvGraphicFramePr>
@@ -2682,7 +2930,7 @@
                   <pic:spPr>
                     <a:xfrm>
                       <a:off x="0" y="0"/>
-                      <a:ext cx="5943600" cy="1398270"/>
+                      <a:ext cx="5943600" cy="1256030"/>
                     </a:xfrm>
                     <a:prstGeom prst="rect">
                       <a:avLst/>
@@ -2697,6 +2945,111 @@
     </w:p>
     <w:p>
       <w:pPr>
+        <w:ind w:left="720"/>
+        <w:rPr>
+          <w:i/>
+          <w:iCs/>
+        </w:rPr>
+      </w:pPr>
+      <w:r>
+        <w:rPr>
+          <w:i/>
+          <w:iCs/>
+        </w:rPr>
+        <w:t xml:space="preserve">Six numbers </w:t>
+      </w:r>
+      <w:r>
+        <w:rPr>
+          <w:i/>
+          <w:iCs/>
+        </w:rPr>
+        <w:t>representing the sample mean, sample standard deviation, standard error of the mean (SEM), t-statistic, degrees of freedom and p-value.</w:t>
+      </w:r>
+    </w:p>
+    <w:p>
+      <w:pPr>
+        <w:jc w:val="center"/>
+        <w:rPr>
+          <w:i/>
+          <w:iCs/>
+        </w:rPr>
+      </w:pPr>
+    </w:p>
+    <w:p>
+      <w:pPr>
+        <w:rPr>
+          <w:sz w:val="28"/>
+          <w:szCs w:val="28"/>
+        </w:rPr>
+      </w:pPr>
+      <w:r>
+        <w:rPr>
+          <w:sz w:val="28"/>
+          <w:szCs w:val="28"/>
+        </w:rPr>
+        <w:t>Null Hypothesis rejection status:</w:t>
+      </w:r>
+    </w:p>
+    <w:p>
+      <w:pPr>
+        <w:rPr>
+          <w:sz w:val="28"/>
+          <w:szCs w:val="28"/>
+        </w:rPr>
+      </w:pPr>
+      <w:r>
+        <w:rPr>
+          <w:sz w:val="28"/>
+          <w:szCs w:val="28"/>
+        </w:rPr>
+        <w:t>After performing the t-test, the t-statistic and p-value is calculated. The p-value obtained from the test is less than the significance level, so the null hypothesis is rejected.</w:t>
+      </w:r>
+    </w:p>
+    <w:p>
+      <w:pPr>
+        <w:rPr>
+          <w:sz w:val="28"/>
+          <w:szCs w:val="28"/>
+        </w:rPr>
+      </w:pPr>
+      <w:r>
+        <w:rPr>
+          <w:sz w:val="28"/>
+          <w:szCs w:val="28"/>
+        </w:rPr>
+        <w:t>By rejecting the null hypothesis, a conclusion is made that there is statistically significant evidence to support the claim that t</w:t>
+      </w:r>
+      <w:r>
+        <w:rPr>
+          <w:sz w:val="28"/>
+          <w:szCs w:val="28"/>
+        </w:rPr>
+        <w:t>he women’s energy</w:t>
+      </w:r>
+      <w:r>
+        <w:rPr>
+          <w:sz w:val="28"/>
+          <w:szCs w:val="28"/>
+        </w:rPr>
+        <w:t xml:space="preserve"> intake</w:t>
+      </w:r>
+      <w:r>
+        <w:rPr>
+          <w:sz w:val="28"/>
+          <w:szCs w:val="28"/>
+        </w:rPr>
+        <w:t xml:space="preserve"> deviates systematically</w:t>
+      </w:r>
+      <w:r>
+        <w:rPr>
+          <w:sz w:val="28"/>
+          <w:szCs w:val="28"/>
+        </w:rPr>
+        <w:t xml:space="preserve"> from the recommended value of 7725kJ.</w:t>
+      </w:r>
+    </w:p>
+    <w:p>
+      <w:pPr>
         <w:rPr>
           <w:sz w:val="28"/>
           <w:szCs w:val="28"/>
@@ -2707,306 +3060,69 @@
       <w:pPr>
         <w:pStyle w:val="Heading2"/>
       </w:pPr>
-      <w:bookmarkStart w:id="5" w:name="_Toc177420993"/>
+      <w:bookmarkStart w:id="6" w:name="_Toc177420993"/>
       <w:r>
         <w:t>Analysis and Insights</w:t>
       </w:r>
-      <w:bookmarkEnd w:id="5"/>
-    </w:p>
-    <w:p>
-      <w:pPr>
-        <w:pStyle w:val="ListParagraph"/>
-        <w:rPr>
-          <w:sz w:val="28"/>
-          <w:szCs w:val="28"/>
-        </w:rPr>
-      </w:pPr>
-      <w:r>
-        <w:rPr>
-          <w:sz w:val="28"/>
-          <w:szCs w:val="28"/>
-        </w:rPr>
-        <w:t>Expected Relationship</w:t>
-      </w:r>
-    </w:p>
-    <w:p>
-      <w:pPr>
-        <w:pStyle w:val="ListParagraph"/>
-        <w:numPr>
-          <w:ilvl w:val="0"/>
-          <w:numId w:val="29"/>
-        </w:numPr>
-        <w:rPr>
-          <w:sz w:val="28"/>
-          <w:szCs w:val="28"/>
-        </w:rPr>
-      </w:pPr>
+      <w:bookmarkEnd w:id="6"/>
+    </w:p>
+    <w:p>
+      <w:pPr>
+        <w:rPr>
+          <w:sz w:val="28"/>
+          <w:szCs w:val="28"/>
+        </w:rPr>
+      </w:pPr>
+      <w:r>
+        <w:rPr>
+          <w:sz w:val="28"/>
+          <w:szCs w:val="28"/>
+        </w:rPr>
+        <w:t>Rejecting the null hypothesis indicates significant evidence that supports the idea that women’s energy intake</w:t>
+      </w:r>
+      <w:r>
+        <w:rPr>
+          <w:sz w:val="28"/>
+          <w:szCs w:val="28"/>
+        </w:rPr>
+        <w:t xml:space="preserve"> systematically deviates from the recommended value of 7725kJ.</w:t>
+      </w:r>
+      <w:r>
+        <w:rPr>
+          <w:sz w:val="28"/>
+          <w:szCs w:val="28"/>
+        </w:rPr>
+        <w:tab/>
+      </w:r>
+    </w:p>
+    <w:p>
+      <w:pPr>
+        <w:rPr>
+          <w:sz w:val="28"/>
+          <w:szCs w:val="28"/>
+        </w:rPr>
+      </w:pPr>
+      <w:r>
+        <w:rPr>
+          <w:sz w:val="28"/>
+          <w:szCs w:val="28"/>
+        </w:rPr>
+        <w:t xml:space="preserve">The results highlight the necessity for targeted nutritional interventions aimed at addressing women’s energy intake. One way could be by holding/advocating for public health campaigns focusing on educating women about balanced diets along with suitable portion sizes to help them </w:t>
+      </w:r>
       <w:r>
         <w:rPr>
           <w:sz w:val="28"/>
           <w:szCs w:val="28"/>
         </w:rPr>
         <w:lastRenderedPageBreak/>
-        <w:t>The kind of relationship we expect is a negative correlation. This is where we should observe that as GDP per capita increases, prevalence of malnutrition should decrease</w:t>
-      </w:r>
-      <w:r>
-        <w:rPr>
-          <w:sz w:val="28"/>
-          <w:szCs w:val="28"/>
-        </w:rPr>
-        <w:fldChar w:fldCharType="begin"/>
-      </w:r>
-      <w:r>
-        <w:rPr>
-          <w:sz w:val="28"/>
-          <w:szCs w:val="28"/>
-        </w:rPr>
-        <w:instrText xml:space="preserve"> ADDIN ZOTERO_ITEM CSL_CITATION {"citationID":"uHX6NkFw","properties":{"formattedCitation":"[5]","plainCitation":"[5]","noteIndex":0},"citationItems":[{"id":82,"uris":["http://zotero.org/users/14711549/items/YBERKLIM"],"itemData":{"id":82,"type":"article-journal","abstract":"This cross-sectional study investigates the association between per-capita gross domestic product and children’s risk of being malnourished in low- and middle-income countries (LMICs) and evaluates contributing factors that provide the broadest scope for economic growth to reduce malnutrition.","container-title":"JAMA Network Open","DOI":"10.1001/jamanetworkopen.2023.42654","ISSN":"2574-3805","issue":"11","journalAbbreviation":"JAMA Netw Open","note":"PMID: 37943556\nPMCID: PMC10636637","page":"e2342654","source":"PubMed Central","title":"Economic Growth and Childhood Malnutrition in Low- and Middle-Income Countries","volume":"6","author":[{"family":"Büttner","given":"Nicolas"},{"family":"Heemann","given":"Markus"},{"family":"De Neve","given":"Jan-Walter"},{"family":"Verguet","given":"Stéphane"},{"family":"Vollmer","given":"Sebastian"},{"family":"Harttgen","given":"Kenneth"}],"issued":{"date-parts":[["2023",11,9]]}}}],"schema":"https://github.com/citation-style-language/schema/raw/master/csl-citation.json"} </w:instrText>
-      </w:r>
-      <w:r>
-        <w:rPr>
-          <w:sz w:val="28"/>
-          <w:szCs w:val="28"/>
-        </w:rPr>
-        <w:fldChar w:fldCharType="separate"/>
-      </w:r>
-      <w:r>
-        <w:rPr>
-          <w:rFonts w:ascii="Aptos" w:hAnsi="Aptos"/>
-          <w:sz w:val="28"/>
-        </w:rPr>
-        <w:t>[5]</w:t>
-      </w:r>
-      <w:r>
-        <w:rPr>
-          <w:sz w:val="28"/>
-          <w:szCs w:val="28"/>
-        </w:rPr>
-        <w:fldChar w:fldCharType="end"/>
-      </w:r>
-      <w:r>
-        <w:rPr>
-          <w:sz w:val="28"/>
-          <w:szCs w:val="28"/>
-        </w:rPr>
-        <w:t>.</w:t>
-      </w:r>
-    </w:p>
-    <w:p>
-      <w:pPr>
-        <w:rPr>
-          <w:sz w:val="28"/>
-          <w:szCs w:val="28"/>
-        </w:rPr>
-      </w:pPr>
-      <w:r>
-        <w:rPr>
-          <w:sz w:val="28"/>
-          <w:szCs w:val="28"/>
-        </w:rPr>
-        <w:tab/>
-        <w:t>Malnutrition prevalence against GDP per capita analysis</w:t>
-      </w:r>
-    </w:p>
-    <w:p>
-      <w:pPr>
-        <w:pStyle w:val="ListParagraph"/>
-        <w:numPr>
-          <w:ilvl w:val="0"/>
-          <w:numId w:val="29"/>
-        </w:numPr>
-        <w:rPr>
-          <w:sz w:val="28"/>
-          <w:szCs w:val="28"/>
-        </w:rPr>
-      </w:pPr>
-      <w:r>
-        <w:rPr>
-          <w:sz w:val="28"/>
-          <w:szCs w:val="28"/>
-        </w:rPr>
-        <w:t>It’s observed that it’s indeed true that countries with a higher GDP per capita are associated with a lower Malnutrition</w:t>
-      </w:r>
-      <w:r>
-        <w:rPr>
-          <w:sz w:val="28"/>
-          <w:szCs w:val="28"/>
-        </w:rPr>
-        <w:t xml:space="preserve"> prevalence.</w:t>
-      </w:r>
-      <w:r>
-        <w:rPr>
-          <w:sz w:val="28"/>
-          <w:szCs w:val="28"/>
-        </w:rPr>
-        <w:t xml:space="preserve"> Hence forming a negative relationship.</w:t>
-      </w:r>
-      <w:r>
-        <w:rPr>
-          <w:sz w:val="28"/>
-          <w:szCs w:val="28"/>
-        </w:rPr>
-        <w:t xml:space="preserve"> However, studies have shown that a higher GDP per capita might not be the sole reason for a low malnutrition prevalence as other contributing factors might play a larger part in lowering malnutrition in affected countries</w:t>
-      </w:r>
-      <w:r>
-        <w:rPr>
-          <w:sz w:val="28"/>
-          <w:szCs w:val="28"/>
-        </w:rPr>
-        <w:fldChar w:fldCharType="begin"/>
-      </w:r>
-      <w:r>
-        <w:rPr>
-          <w:sz w:val="28"/>
-          <w:szCs w:val="28"/>
-        </w:rPr>
-        <w:instrText xml:space="preserve"> ADDIN ZOTERO_ITEM CSL_CITATION {"citationID":"67b8Q6xa","properties":{"formattedCitation":"[5]","plainCitation":"[5]","noteIndex":0},"citationItems":[{"id":82,"uris":["http://zotero.org/users/14711549/items/YBERKLIM"],"itemData":{"id":82,"type":"article-journal","abstract":"This cross-sectional study investigates the association between per-capita gross domestic product and children’s risk of being malnourished in low- and middle-income countries (LMICs) and evaluates contributing factors that provide the broadest scope for economic growth to reduce malnutrition.","container-title":"JAMA Network Open","DOI":"10.1001/jamanetworkopen.2023.42654","ISSN":"2574-3805","issue":"11","journalAbbreviation":"JAMA Netw Open","note":"PMID: 37943556\nPMCID: PMC10636637","page":"e2342654","source":"PubMed Central","title":"Economic Growth and Childhood Malnutrition in Low- and Middle-Income Countries","volume":"6","author":[{"family":"Büttner","given":"Nicolas"},{"family":"Heemann","given":"Markus"},{"family":"De Neve","given":"Jan-Walter"},{"family":"Verguet","given":"Stéphane"},{"family":"Vollmer","given":"Sebastian"},{"family":"Harttgen","given":"Kenneth"}],"issued":{"date-parts":[["2023",11,9]]}}}],"schema":"https://github.com/citation-style-language/schema/raw/master/csl-citation.json"} </w:instrText>
-      </w:r>
-      <w:r>
-        <w:rPr>
-          <w:sz w:val="28"/>
-          <w:szCs w:val="28"/>
-        </w:rPr>
-        <w:fldChar w:fldCharType="separate"/>
-      </w:r>
-      <w:r>
-        <w:rPr>
-          <w:rFonts w:ascii="Aptos" w:hAnsi="Aptos"/>
-          <w:sz w:val="28"/>
-        </w:rPr>
-        <w:t>[5]</w:t>
-      </w:r>
-      <w:r>
-        <w:rPr>
-          <w:sz w:val="28"/>
-          <w:szCs w:val="28"/>
-        </w:rPr>
-        <w:fldChar w:fldCharType="end"/>
-      </w:r>
-      <w:r>
-        <w:rPr>
-          <w:sz w:val="28"/>
-          <w:szCs w:val="28"/>
-        </w:rPr>
-        <w:t>. One of these factors include education</w:t>
-      </w:r>
-      <w:r>
-        <w:rPr>
-          <w:sz w:val="28"/>
-          <w:szCs w:val="28"/>
-        </w:rPr>
-        <w:fldChar w:fldCharType="begin"/>
-      </w:r>
-      <w:r>
-        <w:rPr>
-          <w:sz w:val="28"/>
-          <w:szCs w:val="28"/>
-        </w:rPr>
-        <w:instrText xml:space="preserve"> ADDIN ZOTERO_ITEM CSL_CITATION {"citationID":"Ex3YL78x","properties":{"formattedCitation":"[5]","plainCitation":"[5]","noteIndex":0},"citationItems":[{"id":82,"uris":["http://zotero.org/users/14711549/items/YBERKLIM"],"itemData":{"id":82,"type":"article-journal","abstract":"This cross-sectional study investigates the association between per-capita gross domestic product and children’s risk of being malnourished in low- and middle-income countries (LMICs) and evaluates contributing factors that provide the broadest scope for economic growth to reduce malnutrition.","container-title":"JAMA Network Open","DOI":"10.1001/jamanetworkopen.2023.42654","ISSN":"2574-3805","issue":"11","journalAbbreviation":"JAMA Netw Open","note":"PMID: 37943556\nPMCID: PMC10636637","page":"e2342654","source":"PubMed Central","title":"Economic Growth and Childhood Malnutrition in Low- and Middle-Income Countries","volume":"6","author":[{"family":"Büttner","given":"Nicolas"},{"family":"Heemann","given":"Markus"},{"family":"De Neve","given":"Jan-Walter"},{"family":"Verguet","given":"Stéphane"},{"family":"Vollmer","given":"Sebastian"},{"family":"Harttgen","given":"Kenneth"}],"issued":{"date-parts":[["2023",11,9]]}}}],"schema":"https://github.com/citation-style-language/schema/raw/master/csl-citation.json"} </w:instrText>
-      </w:r>
-      <w:r>
-        <w:rPr>
-          <w:sz w:val="28"/>
-          <w:szCs w:val="28"/>
-        </w:rPr>
-        <w:fldChar w:fldCharType="separate"/>
-      </w:r>
-      <w:r>
-        <w:rPr>
-          <w:rFonts w:ascii="Aptos" w:hAnsi="Aptos"/>
-          <w:sz w:val="28"/>
-        </w:rPr>
-        <w:t>[5]</w:t>
-      </w:r>
-      <w:r>
-        <w:rPr>
-          <w:sz w:val="28"/>
-          <w:szCs w:val="28"/>
-        </w:rPr>
-        <w:fldChar w:fldCharType="end"/>
-      </w:r>
-      <w:r>
-        <w:rPr>
-          <w:sz w:val="28"/>
-          <w:szCs w:val="28"/>
-        </w:rPr>
-        <w:t>.</w:t>
-      </w:r>
-    </w:p>
-    <w:p>
-      <w:pPr>
-        <w:pStyle w:val="ListParagraph"/>
-        <w:numPr>
-          <w:ilvl w:val="0"/>
-          <w:numId w:val="29"/>
-        </w:numPr>
-        <w:rPr>
-          <w:sz w:val="28"/>
-          <w:szCs w:val="28"/>
-        </w:rPr>
-      </w:pPr>
-      <w:r>
-        <w:rPr>
-          <w:sz w:val="28"/>
-          <w:szCs w:val="28"/>
-        </w:rPr>
-        <w:t xml:space="preserve">When a country falls into a lower </w:t>
-      </w:r>
-      <w:r>
-        <w:rPr>
-          <w:sz w:val="28"/>
-          <w:szCs w:val="28"/>
-        </w:rPr>
-        <w:t>middle-income</w:t>
-      </w:r>
-      <w:r>
-        <w:rPr>
-          <w:sz w:val="28"/>
-          <w:szCs w:val="28"/>
-        </w:rPr>
-        <w:t xml:space="preserve"> group, it’s observed that </w:t>
-      </w:r>
-      <w:r>
-        <w:rPr>
-          <w:sz w:val="28"/>
-          <w:szCs w:val="28"/>
-        </w:rPr>
-        <w:t>the country potentially has a higher Malnutrition Prevalence. This is seen with countries in the South Asian region.</w:t>
-      </w:r>
-    </w:p>
-    <w:p>
-      <w:pPr>
-        <w:pStyle w:val="ListParagraph"/>
-        <w:numPr>
-          <w:ilvl w:val="0"/>
-          <w:numId w:val="29"/>
-        </w:numPr>
-        <w:rPr>
-          <w:sz w:val="28"/>
-          <w:szCs w:val="28"/>
-        </w:rPr>
-      </w:pPr>
-      <w:r>
-        <w:rPr>
-          <w:sz w:val="28"/>
-          <w:szCs w:val="28"/>
-        </w:rPr>
-        <w:t>Majority of the countries with a high-income level are seen with high levels of GDP per capita and low levels of Malnutrition Prevalence. This backs the idea that a high GDP per capita will positively affect the Malnutrition level of a country.</w:t>
-      </w:r>
-    </w:p>
-    <w:p>
-      <w:pPr>
-        <w:rPr>
-          <w:sz w:val="28"/>
-          <w:szCs w:val="28"/>
-        </w:rPr>
-      </w:pPr>
-      <w:r>
-        <w:rPr>
-          <w:sz w:val="28"/>
-          <w:szCs w:val="28"/>
-        </w:rPr>
-        <w:tab/>
+        <w:t>effectively meet their energy requirements.</w:t>
+      </w:r>
+      <w:r>
+        <w:rPr>
+          <w:sz w:val="28"/>
+          <w:szCs w:val="28"/>
+        </w:rPr>
+        <w:t xml:space="preserve"> These public health initiatives aimed at enhancing nutritional outcomes could help promote healthier eating habits.</w:t>
       </w:r>
     </w:p>
     <w:p>
@@ -3028,8 +3144,8 @@
       <w:pPr>
         <w:pStyle w:val="Heading1"/>
       </w:pPr>
-      <w:bookmarkStart w:id="6" w:name="_Toc177420994"/>
-      <w:bookmarkStart w:id="7" w:name="_Hlk176129094"/>
+      <w:bookmarkStart w:id="7" w:name="_Toc177420994"/>
+      <w:bookmarkStart w:id="8" w:name="_Hlk176129094"/>
       <w:r>
         <w:lastRenderedPageBreak/>
         <w:t xml:space="preserve">Question </w:t>
@@ -3040,17 +3156,17 @@
       <w:r>
         <w:t xml:space="preserve"> Report:</w:t>
       </w:r>
-      <w:bookmarkEnd w:id="6"/>
+      <w:bookmarkEnd w:id="7"/>
     </w:p>
     <w:p>
       <w:pPr>
         <w:pStyle w:val="Heading2"/>
       </w:pPr>
-      <w:bookmarkStart w:id="8" w:name="_Toc177420995"/>
+      <w:bookmarkStart w:id="9" w:name="_Toc177420995"/>
       <w:r>
         <w:t>Methodology</w:t>
       </w:r>
-      <w:bookmarkEnd w:id="8"/>
+      <w:bookmarkEnd w:id="9"/>
     </w:p>
     <w:p>
       <w:pPr>
@@ -3065,21 +3181,147 @@
           <w:sz w:val="28"/>
           <w:szCs w:val="28"/>
         </w:rPr>
-        <w:t xml:space="preserve">Making a </w:t>
-      </w:r>
-      <w:r>
-        <w:rPr>
-          <w:sz w:val="28"/>
-          <w:szCs w:val="28"/>
-        </w:rPr>
-        <w:t>line graph showing the maximum and minimum prices of Wheat, Crude Oil and Gold</w:t>
-      </w:r>
-      <w:r>
-        <w:rPr>
-          <w:sz w:val="28"/>
-          <w:szCs w:val="28"/>
-        </w:rPr>
-        <w:t>.</w:t>
+        <w:t xml:space="preserve">Finding out the kind of significance of 74 versus 57. </w:t>
+      </w:r>
+    </w:p>
+    <w:p>
+      <w:pPr>
+        <w:ind w:left="360"/>
+        <w:rPr>
+          <w:sz w:val="28"/>
+          <w:szCs w:val="28"/>
+        </w:rPr>
+      </w:pPr>
+      <w:r>
+        <w:rPr>
+          <w:sz w:val="28"/>
+          <w:szCs w:val="28"/>
+        </w:rPr>
+        <w:t>In order to find out the whether the difference of 17 points between the two mean scores.</w:t>
+      </w:r>
+      <w:r>
+        <w:rPr>
+          <w:sz w:val="28"/>
+          <w:szCs w:val="28"/>
+        </w:rPr>
+        <w:t xml:space="preserve"> A statistical approach would be appropriate to find out the implications of this comparison. Typically, a hypothesis test should be conducted. </w:t>
+      </w:r>
+    </w:p>
+    <w:p>
+      <w:pPr>
+        <w:ind w:left="360"/>
+        <w:rPr>
+          <w:sz w:val="28"/>
+          <w:szCs w:val="28"/>
+        </w:rPr>
+      </w:pPr>
+      <w:r>
+        <w:rPr>
+          <w:sz w:val="28"/>
+          <w:szCs w:val="28"/>
+        </w:rPr>
+        <w:t>A</w:t>
+      </w:r>
+      <w:r>
+        <w:rPr>
+          <w:sz w:val="28"/>
+          <w:szCs w:val="28"/>
+        </w:rPr>
+        <w:t xml:space="preserve"> null and alternative hypothesis should be defined. </w:t>
+      </w:r>
+    </w:p>
+    <w:p>
+      <w:pPr>
+        <w:ind w:left="360"/>
+        <w:rPr>
+          <w:sz w:val="28"/>
+          <w:szCs w:val="28"/>
+        </w:rPr>
+      </w:pPr>
+      <w:r>
+        <w:rPr>
+          <w:sz w:val="28"/>
+          <w:szCs w:val="28"/>
+        </w:rPr>
+        <w:t>Hypothesis Definition:</w:t>
+      </w:r>
+    </w:p>
+    <w:p>
+      <w:pPr>
+        <w:ind w:left="360"/>
+        <w:rPr>
+          <w:sz w:val="28"/>
+          <w:szCs w:val="28"/>
+        </w:rPr>
+      </w:pPr>
+      <w:r>
+        <w:rPr>
+          <w:sz w:val="28"/>
+          <w:szCs w:val="28"/>
+        </w:rPr>
+        <w:t xml:space="preserve">Null hypothesis (H0): </w:t>
+      </w:r>
+      <w:r>
+        <w:rPr>
+          <w:sz w:val="28"/>
+          <w:szCs w:val="28"/>
+        </w:rPr>
+        <w:t>There’s no significant difference between the GOES scores of Ireland and Elsewhere.</w:t>
+      </w:r>
+    </w:p>
+    <w:p>
+      <w:pPr>
+        <w:ind w:left="360"/>
+        <w:rPr>
+          <w:sz w:val="28"/>
+          <w:szCs w:val="28"/>
+        </w:rPr>
+      </w:pPr>
+      <w:r>
+        <w:rPr>
+          <w:sz w:val="28"/>
+          <w:szCs w:val="28"/>
+        </w:rPr>
+        <w:t xml:space="preserve">Alternative hypothesis (H1): </w:t>
+      </w:r>
+      <w:r>
+        <w:rPr>
+          <w:sz w:val="28"/>
+          <w:szCs w:val="28"/>
+        </w:rPr>
+        <w:t>The GOES score in Ireland is significantly higher than that in the Elsewhere group.</w:t>
+      </w:r>
+    </w:p>
+    <w:p>
+      <w:pPr>
+        <w:ind w:left="360"/>
+        <w:rPr>
+          <w:sz w:val="28"/>
+          <w:szCs w:val="28"/>
+        </w:rPr>
+      </w:pPr>
+      <w:r>
+        <w:rPr>
+          <w:sz w:val="28"/>
+          <w:szCs w:val="28"/>
+        </w:rPr>
+        <w:t xml:space="preserve">Since, the alternative hypothesis expresses interest in whether the score in Ireland is greater than that derived from the group Elsewhere, a one tailed t-test would be appropriate.  </w:t>
+      </w:r>
+    </w:p>
+    <w:p>
+      <w:pPr>
+        <w:ind w:left="360"/>
+        <w:rPr>
+          <w:sz w:val="28"/>
+          <w:szCs w:val="28"/>
+        </w:rPr>
+      </w:pPr>
+      <w:r>
+        <w:rPr>
+          <w:sz w:val="28"/>
+          <w:szCs w:val="28"/>
+        </w:rPr>
+        <w:t>We can then proceed to calculate the t-statistic.</w:t>
       </w:r>
     </w:p>
     <w:p>
@@ -3115,75 +3357,7 @@
           <w:sz w:val="28"/>
           <w:szCs w:val="28"/>
         </w:rPr>
-        <w:t xml:space="preserve">Utilized </w:t>
-      </w:r>
-      <w:proofErr w:type="spellStart"/>
-      <w:r>
-        <w:rPr>
-          <w:sz w:val="28"/>
-          <w:szCs w:val="28"/>
-        </w:rPr>
-        <w:t>Quandl</w:t>
-      </w:r>
-      <w:proofErr w:type="spellEnd"/>
-      <w:r>
-        <w:rPr>
-          <w:sz w:val="28"/>
-          <w:szCs w:val="28"/>
-        </w:rPr>
-        <w:t xml:space="preserve"> API to download </w:t>
-      </w:r>
-      <w:r>
-        <w:rPr>
-          <w:sz w:val="28"/>
-          <w:szCs w:val="28"/>
-        </w:rPr>
-        <w:t>dat</w:t>
-      </w:r>
-      <w:r>
-        <w:rPr>
-          <w:sz w:val="28"/>
-          <w:szCs w:val="28"/>
-        </w:rPr>
-        <w:t xml:space="preserve">a </w:t>
-      </w:r>
-      <w:r>
-        <w:rPr>
-          <w:sz w:val="28"/>
-          <w:szCs w:val="28"/>
-        </w:rPr>
-        <w:t xml:space="preserve">for </w:t>
-      </w:r>
-      <w:r>
-        <w:rPr>
-          <w:sz w:val="28"/>
-          <w:szCs w:val="28"/>
-        </w:rPr>
-        <w:t>Wheat, Crude Oil</w:t>
-      </w:r>
-      <w:r>
-        <w:rPr>
-          <w:sz w:val="28"/>
-          <w:szCs w:val="28"/>
-        </w:rPr>
-        <w:t xml:space="preserve"> and </w:t>
-      </w:r>
-    </w:p>
-    <w:p>
-      <w:pPr>
-        <w:pStyle w:val="ListParagraph"/>
-        <w:ind w:left="1800"/>
-        <w:rPr>
-          <w:sz w:val="28"/>
-          <w:szCs w:val="28"/>
-        </w:rPr>
-      </w:pPr>
-      <w:r>
-        <w:rPr>
-          <w:sz w:val="28"/>
-          <w:szCs w:val="28"/>
-        </w:rPr>
-        <w:t>Gold prices in dollars ($).</w:t>
+        <w:t>Store the results of the GOES scores in variables.</w:t>
       </w:r>
     </w:p>
     <w:p>
@@ -3203,7 +3377,7 @@
           <w:sz w:val="28"/>
           <w:szCs w:val="28"/>
         </w:rPr>
-        <w:t>Synchronized the time stamps.</w:t>
+        <w:t>Define the hypothesized mean and significance level (alpha level).</w:t>
       </w:r>
     </w:p>
     <w:p>
@@ -3223,14 +3397,7 @@
           <w:sz w:val="28"/>
           <w:szCs w:val="28"/>
         </w:rPr>
-        <w:t xml:space="preserve">Formatted the data in </w:t>
-      </w:r>
-      <w:r>
-        <w:rPr>
-          <w:sz w:val="28"/>
-          <w:szCs w:val="28"/>
-        </w:rPr>
-        <w:t>the data frames.</w:t>
+        <w:t>Use the pooled standard deviation formula to get the standard deviation. This is necessary for the t-test later.</w:t>
       </w:r>
     </w:p>
     <w:p>
@@ -3250,7 +3417,7 @@
           <w:sz w:val="28"/>
           <w:szCs w:val="28"/>
         </w:rPr>
-        <w:t>Set unique colors for each variable to be used in the graph.</w:t>
+        <w:t>Calculate the t-statistic using the one sample t-test.</w:t>
       </w:r>
     </w:p>
     <w:p>
@@ -3270,35 +3437,44 @@
           <w:sz w:val="28"/>
           <w:szCs w:val="28"/>
         </w:rPr>
-        <w:t>Configure</w:t>
-      </w:r>
-      <w:r>
-        <w:rPr>
-          <w:sz w:val="28"/>
-          <w:szCs w:val="28"/>
-        </w:rPr>
-        <w:t xml:space="preserve">d </w:t>
-      </w:r>
-      <w:r>
-        <w:rPr>
-          <w:sz w:val="28"/>
-          <w:szCs w:val="28"/>
-        </w:rPr>
-        <w:t>and plot</w:t>
-      </w:r>
-      <w:r>
-        <w:rPr>
-          <w:sz w:val="28"/>
-          <w:szCs w:val="28"/>
-        </w:rPr>
-        <w:t>ted graph while indicating the highest and lowest price for Wheat, Crude Oil and Gold</w:t>
-      </w:r>
-      <w:r>
-        <w:rPr>
-          <w:sz w:val="28"/>
-          <w:szCs w:val="28"/>
-        </w:rPr>
-        <w:t>.</w:t>
+        <w:t>Calculate the degree of freedom.</w:t>
+      </w:r>
+    </w:p>
+    <w:p>
+      <w:pPr>
+        <w:pStyle w:val="ListParagraph"/>
+        <w:numPr>
+          <w:ilvl w:val="0"/>
+          <w:numId w:val="10"/>
+        </w:numPr>
+        <w:rPr>
+          <w:sz w:val="28"/>
+          <w:szCs w:val="28"/>
+        </w:rPr>
+      </w:pPr>
+      <w:r>
+        <w:rPr>
+          <w:sz w:val="28"/>
+          <w:szCs w:val="28"/>
+        </w:rPr>
+        <w:lastRenderedPageBreak/>
+        <w:t xml:space="preserve">Calculate the p-value using the degree of freedom and the cumulative distribution function from the </w:t>
+      </w:r>
+      <w:proofErr w:type="spellStart"/>
+      <w:r>
+        <w:rPr>
+          <w:sz w:val="28"/>
+          <w:szCs w:val="28"/>
+        </w:rPr>
+        <w:t>scipy</w:t>
+      </w:r>
+      <w:proofErr w:type="spellEnd"/>
+      <w:r>
+        <w:rPr>
+          <w:sz w:val="28"/>
+          <w:szCs w:val="28"/>
+        </w:rPr>
+        <w:t xml:space="preserve"> library.</w:t>
       </w:r>
     </w:p>
     <w:p>
@@ -3315,11 +3491,11 @@
       <w:pPr>
         <w:pStyle w:val="Heading2"/>
       </w:pPr>
-      <w:bookmarkStart w:id="9" w:name="_Toc177420996"/>
+      <w:bookmarkStart w:id="10" w:name="_Toc177420996"/>
       <w:r>
         <w:t>Results</w:t>
       </w:r>
-      <w:bookmarkEnd w:id="9"/>
+      <w:bookmarkEnd w:id="10"/>
     </w:p>
     <w:p>
       <w:pPr>
@@ -3334,7 +3510,28 @@
           <w:sz w:val="28"/>
           <w:szCs w:val="28"/>
         </w:rPr>
-        <w:t>Line plot graph showing the prices of Wheat, Crude Oil and Gold highlighting the lowest and highest prices.</w:t>
+        <w:t>T-statistic</w:t>
+      </w:r>
+      <w:r>
+        <w:rPr>
+          <w:sz w:val="28"/>
+          <w:szCs w:val="28"/>
+        </w:rPr>
+        <w:t xml:space="preserve"> and </w:t>
+      </w:r>
+      <w:r>
+        <w:rPr>
+          <w:sz w:val="28"/>
+          <w:szCs w:val="28"/>
+        </w:rPr>
+        <w:t>p-value</w:t>
+      </w:r>
+      <w:r>
+        <w:rPr>
+          <w:sz w:val="28"/>
+          <w:szCs w:val="28"/>
+        </w:rPr>
+        <w:t>.</w:t>
       </w:r>
     </w:p>
     <w:p>
@@ -3347,16 +3544,14 @@
       </w:pPr>
       <w:r>
         <w:rPr>
-          <w:noProof/>
-          <w:sz w:val="28"/>
-          <w:szCs w:val="28"/>
-        </w:rPr>
-        <w:lastRenderedPageBreak/>
+          <w:sz w:val="28"/>
+          <w:szCs w:val="28"/>
+        </w:rPr>
         <w:drawing>
-          <wp:inline distT="0" distB="0" distL="0" distR="0" wp14:anchorId="59A3BB70" wp14:editId="792FED14">
-            <wp:extent cx="4866192" cy="3114675"/>
-            <wp:effectExtent l="0" t="0" r="0" b="0"/>
-            <wp:docPr id="15" name="Picture 15"/>
+          <wp:inline distT="0" distB="0" distL="0" distR="0" wp14:anchorId="767631AD" wp14:editId="2F5CBAF3">
+            <wp:extent cx="5515745" cy="1219370"/>
+            <wp:effectExtent l="0" t="0" r="8890" b="0"/>
+            <wp:docPr id="9" name="Picture 9"/>
             <wp:cNvGraphicFramePr>
               <a:graphicFrameLocks xmlns:a="http://schemas.openxmlformats.org/drawingml/2006/main" noChangeAspect="1"/>
             </wp:cNvGraphicFramePr>
@@ -3376,7 +3571,7 @@
                   <pic:spPr>
                     <a:xfrm>
                       <a:off x="0" y="0"/>
-                      <a:ext cx="4872990" cy="3119026"/>
+                      <a:ext cx="5515745" cy="1219370"/>
                     </a:xfrm>
                     <a:prstGeom prst="rect">
                       <a:avLst/>
@@ -3402,18 +3597,18 @@
           <w:i/>
           <w:iCs/>
         </w:rPr>
-        <w:t>Line graph showing time series of the prices of Wheat, Crude Oil and Gold in dollars ($)</w:t>
+        <w:t>T-statistic, p-value and conclusion of null hypothesis.</w:t>
       </w:r>
     </w:p>
     <w:p>
       <w:pPr>
         <w:pStyle w:val="Heading2"/>
       </w:pPr>
-      <w:bookmarkStart w:id="10" w:name="_Toc177420997"/>
+      <w:bookmarkStart w:id="11" w:name="_Toc177420997"/>
       <w:r>
         <w:t>Analysis and Insights</w:t>
       </w:r>
-      <w:bookmarkEnd w:id="10"/>
+      <w:bookmarkEnd w:id="11"/>
     </w:p>
     <w:p>
       <w:pPr>
@@ -3429,7 +3624,7 @@
           <w:sz w:val="28"/>
           <w:szCs w:val="28"/>
         </w:rPr>
-        <w:t>Dramatic Gold Price Increase</w:t>
+        <w:t>Statistical Test</w:t>
       </w:r>
     </w:p>
     <w:p>
@@ -3449,49 +3644,23 @@
           <w:sz w:val="28"/>
           <w:szCs w:val="28"/>
         </w:rPr>
-        <w:t>The graph shows that once Gold reached a low price of $276.5 (lowest between a 1980 and 2016), it begun to steadily rise, and a sharp increase is observed around 2009. This rise would be attributed to the fact that investors at that time thought it would be the safest option to keep their money safe during the ongoing financial crisis</w:t>
-      </w:r>
-      <w:r>
-        <w:rPr>
-          <w:sz w:val="28"/>
-          <w:szCs w:val="28"/>
-        </w:rPr>
-        <w:fldChar w:fldCharType="begin"/>
-      </w:r>
-      <w:r>
-        <w:rPr>
-          <w:sz w:val="28"/>
-          <w:szCs w:val="28"/>
-        </w:rPr>
-        <w:instrText xml:space="preserve"> ADDIN ZOTERO_ITEM CSL_CITATION {"citationID":"45Khn014","properties":{"formattedCitation":"[6]","plainCitation":"[6]","noteIndex":0},"citationItems":[{"id":86,"uris":["http://zotero.org/users/14711549/items/P3RT39N7"],"itemData":{"id":86,"type":"webpage","abstract":"Gold, a highly valuable precious metal, has many practical uses that span multiple industries. Historically, one of the primary uses of gold has been to make ornamental objects, such as jewelry. Malleability is one of gold’s special properties, allowing it to be hammered into sheets, drawn into wires, and cast into different shapes.","container-title":"Bureau of Labor Statistics","language":"en","title":"Gold prices during and after the Great Recession","URL":"https://www.bls.gov/opub/btn/volume-2/gold-prices-during-and-after-the-great-recession.htm","author":[{"family":"Program","given":"Brian Hergt","suffix":"Producer Price Index"}],"accessed":{"date-parts":[["2024",9,15]]}}}],"schema":"https://github.com/citation-style-language/schema/raw/master/csl-citation.json"} </w:instrText>
-      </w:r>
-      <w:r>
-        <w:rPr>
-          <w:sz w:val="28"/>
-          <w:szCs w:val="28"/>
-        </w:rPr>
-        <w:fldChar w:fldCharType="separate"/>
-      </w:r>
-      <w:r>
-        <w:rPr>
-          <w:rFonts w:ascii="Aptos" w:hAnsi="Aptos"/>
-          <w:sz w:val="28"/>
-        </w:rPr>
-        <w:t>[6]</w:t>
-      </w:r>
-      <w:r>
-        <w:rPr>
-          <w:sz w:val="28"/>
-          <w:szCs w:val="28"/>
-        </w:rPr>
-        <w:fldChar w:fldCharType="end"/>
-      </w:r>
-      <w:r>
-        <w:rPr>
-          <w:sz w:val="28"/>
-          <w:szCs w:val="28"/>
-        </w:rPr>
-        <w:t xml:space="preserve">. </w:t>
+        <w:t>A one tailed t-test was appropriate here, since we are specifically interested in whether the score in Ireland is greater than that in the group Elsewhere.</w:t>
+      </w:r>
+    </w:p>
+    <w:p>
+      <w:pPr>
+        <w:ind w:left="1080"/>
+        <w:rPr>
+          <w:sz w:val="28"/>
+          <w:szCs w:val="28"/>
+        </w:rPr>
+      </w:pPr>
+      <w:r>
+        <w:rPr>
+          <w:sz w:val="28"/>
+          <w:szCs w:val="28"/>
+        </w:rPr>
+        <w:t>Statistical Significance</w:t>
       </w:r>
     </w:p>
     <w:p>
@@ -3511,61 +3680,79 @@
           <w:sz w:val="28"/>
           <w:szCs w:val="28"/>
         </w:rPr>
-        <w:t xml:space="preserve">During the same time </w:t>
-      </w:r>
-      <w:proofErr w:type="gramStart"/>
-      <w:r>
-        <w:rPr>
-          <w:sz w:val="28"/>
-          <w:szCs w:val="28"/>
-        </w:rPr>
-        <w:t>Gold</w:t>
-      </w:r>
-      <w:proofErr w:type="gramEnd"/>
-      <w:r>
-        <w:rPr>
-          <w:sz w:val="28"/>
-          <w:szCs w:val="28"/>
-        </w:rPr>
-        <w:t xml:space="preserve"> prices were increasing, Oil and Wheat were facing the opposite behavior. The demand for Oil and Wheat </w:t>
-      </w:r>
-      <w:r>
-        <w:rPr>
-          <w:sz w:val="28"/>
-          <w:szCs w:val="28"/>
-        </w:rPr>
-        <w:t xml:space="preserve">sharply reduced and this was primarily driven by the ongoing </w:t>
-      </w:r>
-      <w:r>
-        <w:rPr>
-          <w:sz w:val="28"/>
-          <w:szCs w:val="28"/>
-        </w:rPr>
-        <w:t>financial</w:t>
-      </w:r>
-      <w:r>
-        <w:rPr>
-          <w:sz w:val="28"/>
-          <w:szCs w:val="28"/>
-        </w:rPr>
-        <w:t xml:space="preserve"> crisis</w:t>
-      </w:r>
-      <w:bookmarkEnd w:id="7"/>
-      <w:r>
-        <w:rPr>
-          <w:sz w:val="28"/>
-          <w:szCs w:val="28"/>
-        </w:rPr>
-        <w:t>, which led to decreased consumer spending and industrial activity.</w:t>
-      </w:r>
-    </w:p>
-    <w:p>
-      <w:pPr>
-        <w:rPr>
-          <w:sz w:val="28"/>
-          <w:szCs w:val="28"/>
-        </w:rPr>
-      </w:pPr>
+        <w:t xml:space="preserve">The </w:t>
+      </w:r>
+      <w:bookmarkEnd w:id="8"/>
+      <w:r>
+        <w:rPr>
+          <w:sz w:val="28"/>
+          <w:szCs w:val="28"/>
+        </w:rPr>
+        <w:t>p-value form the t-test is observed to be less than the significance level (0.05) so we reject the null hypothesis. This concludes that the difference in scores is statistically significant.</w:t>
+      </w:r>
+    </w:p>
+    <w:p>
+      <w:pPr>
+        <w:pStyle w:val="ListParagraph"/>
+        <w:numPr>
+          <w:ilvl w:val="0"/>
+          <w:numId w:val="13"/>
+        </w:numPr>
+        <w:rPr>
+          <w:sz w:val="28"/>
+          <w:szCs w:val="28"/>
+        </w:rPr>
+      </w:pPr>
+      <w:r>
+        <w:rPr>
+          <w:sz w:val="28"/>
+          <w:szCs w:val="28"/>
+        </w:rPr>
+        <w:t>This means that consumers perceive products or experiences in Ireland more favorably compares to any other locations.</w:t>
+      </w:r>
+    </w:p>
+    <w:p>
+      <w:pPr>
+        <w:pStyle w:val="ListParagraph"/>
+        <w:numPr>
+          <w:ilvl w:val="0"/>
+          <w:numId w:val="13"/>
+        </w:numPr>
+        <w:rPr>
+          <w:sz w:val="28"/>
+          <w:szCs w:val="28"/>
+        </w:rPr>
+      </w:pPr>
+      <w:r>
+        <w:rPr>
+          <w:sz w:val="28"/>
+          <w:szCs w:val="28"/>
+        </w:rPr>
+        <w:t>This kind of finding</w:t>
+      </w:r>
+      <w:r>
+        <w:rPr>
+          <w:sz w:val="28"/>
+          <w:szCs w:val="28"/>
+        </w:rPr>
+        <w:t xml:space="preserve"> can be used utilized by efficient marketing strategies </w:t>
+      </w:r>
+      <w:proofErr w:type="spellStart"/>
+      <w:r>
+        <w:rPr>
+          <w:sz w:val="28"/>
+          <w:szCs w:val="28"/>
+        </w:rPr>
+        <w:t>i.e</w:t>
+      </w:r>
+      <w:proofErr w:type="spellEnd"/>
+      <w:r>
+        <w:rPr>
+          <w:sz w:val="28"/>
+          <w:szCs w:val="28"/>
+        </w:rPr>
+        <w:t xml:space="preserve"> marketing campaigns can leverage this perception (Irish products are perceived).</w:t>
+      </w:r>
       <w:r>
         <w:rPr>
           <w:sz w:val="28"/>
@@ -3578,7 +3765,7 @@
       <w:pPr>
         <w:pStyle w:val="Heading1"/>
       </w:pPr>
-      <w:bookmarkStart w:id="11" w:name="_Toc177420998"/>
+      <w:bookmarkStart w:id="12" w:name="_Toc177420998"/>
       <w:r>
         <w:lastRenderedPageBreak/>
         <w:t xml:space="preserve">Question </w:t>
@@ -3589,17 +3776,17 @@
       <w:r>
         <w:t xml:space="preserve"> Report:</w:t>
       </w:r>
-      <w:bookmarkEnd w:id="11"/>
+      <w:bookmarkEnd w:id="12"/>
     </w:p>
     <w:p>
       <w:pPr>
         <w:pStyle w:val="Heading2"/>
       </w:pPr>
-      <w:bookmarkStart w:id="12" w:name="_Toc177420999"/>
+      <w:bookmarkStart w:id="13" w:name="_Toc177420999"/>
       <w:r>
         <w:t>Methodology</w:t>
       </w:r>
-      <w:bookmarkEnd w:id="12"/>
+      <w:bookmarkEnd w:id="13"/>
     </w:p>
     <w:p>
       <w:pPr>
@@ -3615,72 +3802,7 @@
           <w:sz w:val="28"/>
           <w:szCs w:val="28"/>
         </w:rPr>
-        <w:t>Using pandas library to calculate summary statistics</w:t>
-      </w:r>
-      <w:r>
-        <w:rPr>
-          <w:sz w:val="28"/>
-          <w:szCs w:val="28"/>
-        </w:rPr>
-        <w:fldChar w:fldCharType="begin"/>
-      </w:r>
-      <w:r>
-        <w:rPr>
-          <w:sz w:val="28"/>
-          <w:szCs w:val="28"/>
-        </w:rPr>
-        <w:instrText xml:space="preserve"> ADDIN ZOTERO_ITEM CSL_CITATION {"citationID":"fsqSTM8V","properties":{"formattedCitation":"[2]","plainCitation":"[2]","noteIndex":0},"citationItems":[{"id":58,"uris":["http://zotero.org/users/14711549/items/I9GNAWII"],"itemData":{"id":58,"type":"entry-encyclopedia","abstract":"Pandas (styled as pandas) is a software library written for the Python programming language for data manipulation and analysis. In particular, it offers data structures and operations for manipulating numerical tables and time series. It is free software released under the three-clause BSD license. The name is derived from the term \"panel data\", an econometrics term for data sets that include observations over multiple time periods for the same individuals, as well as a play on the phrase \"Python data analysis\".:</w:instrText>
-      </w:r>
-      <w:r>
-        <w:rPr>
-          <w:rFonts w:ascii="Arial" w:hAnsi="Arial" w:cs="Arial"/>
-          <w:sz w:val="28"/>
-          <w:szCs w:val="28"/>
-        </w:rPr>
-        <w:instrText> </w:instrText>
-      </w:r>
-      <w:r>
-        <w:rPr>
-          <w:sz w:val="28"/>
-          <w:szCs w:val="28"/>
-        </w:rPr>
-        <w:instrText>5</w:instrText>
-      </w:r>
-      <w:r>
-        <w:rPr>
-          <w:rFonts w:ascii="Arial" w:hAnsi="Arial" w:cs="Arial"/>
-          <w:sz w:val="28"/>
-          <w:szCs w:val="28"/>
-        </w:rPr>
-        <w:instrText> </w:instrText>
-      </w:r>
-      <w:r>
-        <w:rPr>
-          <w:sz w:val="28"/>
-          <w:szCs w:val="28"/>
-        </w:rPr>
-        <w:instrText xml:space="preserve"> Wes McKinney started building what would become Pandas at AQR Capital while he was a researcher there from 2007 to 2010.\nThe development of Pandas introduced into Python many comparable features of working with DataFrames that were established in the R programming language. The library is built upon another library, NumPy.","container-title":"Wikipedia","language":"en","license":"Creative Commons Attribution-ShareAlike License","note":"Page Version ID: 1234683004","source":"Wikipedia","title":"pandas (software)","URL":"https://en.wikipedia.org/w/index.php?title=Pandas_(software)&amp;oldid=1234683004","accessed":{"date-parts":[["2024",9,1]]},"issued":{"date-parts":[["2024",7,15]]}}}],"schema":"https://github.com/citation-style-language/schema/raw/master/csl-citation.json"} </w:instrText>
-      </w:r>
-      <w:r>
-        <w:rPr>
-          <w:sz w:val="28"/>
-          <w:szCs w:val="28"/>
-        </w:rPr>
-        <w:fldChar w:fldCharType="separate"/>
-      </w:r>
-      <w:r>
-        <w:rPr>
-          <w:rFonts w:ascii="Aptos" w:hAnsi="Aptos"/>
-          <w:sz w:val="28"/>
-        </w:rPr>
-        <w:t>[2]</w:t>
-      </w:r>
-      <w:r>
-        <w:rPr>
-          <w:sz w:val="28"/>
-          <w:szCs w:val="28"/>
-        </w:rPr>
-        <w:fldChar w:fldCharType="end"/>
+        <w:t>Plot graph to aid study the relationship between Fertility Rate, total (births per woman) versus GDP per capita PPP (current international $)</w:t>
       </w:r>
     </w:p>
     <w:p>
@@ -3723,7 +3845,7 @@
           <w:sz w:val="28"/>
           <w:szCs w:val="28"/>
         </w:rPr>
-        <w:t>C02 emissions (metric tons per capita)</w:t>
+        <w:t>Fertility Rate, total (births per women)</w:t>
       </w:r>
       <w:r>
         <w:rPr>
@@ -3737,7 +3859,7 @@
           <w:sz w:val="28"/>
           <w:szCs w:val="28"/>
         </w:rPr>
-        <w:t>School enrolment, primary (% net)</w:t>
+        <w:t>GDP per capita PPP (current international $)</w:t>
       </w:r>
       <w:r>
         <w:rPr>
@@ -3818,23 +3940,7 @@
           <w:sz w:val="28"/>
           <w:szCs w:val="28"/>
         </w:rPr>
-        <w:t xml:space="preserve">Drop the </w:t>
-      </w:r>
-      <w:proofErr w:type="spellStart"/>
-      <w:r>
-        <w:rPr>
-          <w:sz w:val="28"/>
-          <w:szCs w:val="28"/>
-        </w:rPr>
-        <w:t>NaN</w:t>
-      </w:r>
-      <w:proofErr w:type="spellEnd"/>
-      <w:r>
-        <w:rPr>
-          <w:sz w:val="28"/>
-          <w:szCs w:val="28"/>
-        </w:rPr>
-        <w:t xml:space="preserve"> (Not a number) values.</w:t>
+        <w:t>Filter data to year 2013.</w:t>
       </w:r>
     </w:p>
     <w:p>
@@ -3854,7 +3960,14 @@
           <w:sz w:val="28"/>
           <w:szCs w:val="28"/>
         </w:rPr>
-        <w:t>Calculate summary statistics.</w:t>
+        <w:t>Reset the index</w:t>
+      </w:r>
+      <w:r>
+        <w:rPr>
+          <w:sz w:val="28"/>
+          <w:szCs w:val="28"/>
+        </w:rPr>
+        <w:t>.</w:t>
       </w:r>
     </w:p>
     <w:p>
@@ -3874,7 +3987,7 @@
           <w:sz w:val="28"/>
           <w:szCs w:val="28"/>
         </w:rPr>
-        <w:t>Display statistics in tabular format</w:t>
+        <w:t>Plot a graph with data (scatter plot)</w:t>
       </w:r>
       <w:r>
         <w:rPr>
@@ -3898,11 +4011,11 @@
       <w:pPr>
         <w:pStyle w:val="Heading2"/>
       </w:pPr>
-      <w:bookmarkStart w:id="13" w:name="_Toc177421000"/>
+      <w:bookmarkStart w:id="14" w:name="_Toc177421000"/>
       <w:r>
         <w:t>Results</w:t>
       </w:r>
-      <w:bookmarkEnd w:id="13"/>
+      <w:bookmarkEnd w:id="14"/>
     </w:p>
     <w:p>
       <w:pPr>
@@ -3918,14 +4031,7 @@
           <w:sz w:val="28"/>
           <w:szCs w:val="28"/>
         </w:rPr>
-        <w:t xml:space="preserve">Finding </w:t>
-      </w:r>
-      <w:r>
-        <w:rPr>
-          <w:sz w:val="28"/>
-          <w:szCs w:val="28"/>
-        </w:rPr>
-        <w:t>Two tables showing summary statistics for C02 emissions and School enrollment for the year 2010.</w:t>
+        <w:t>A L-shaped curve of a scatter plot, as GDP rises, fertility rates tend to decline.</w:t>
       </w:r>
     </w:p>
     <w:p>
@@ -3944,10 +4050,10 @@
         </w:rPr>
         <w:lastRenderedPageBreak/>
         <w:drawing>
-          <wp:inline distT="0" distB="0" distL="0" distR="0" wp14:anchorId="132092B4" wp14:editId="68D247BE">
-            <wp:extent cx="5943600" cy="4514850"/>
+          <wp:inline distT="0" distB="0" distL="0" distR="0" wp14:anchorId="76EEF3D8" wp14:editId="015BF27B">
+            <wp:extent cx="5943600" cy="4554220"/>
             <wp:effectExtent l="0" t="0" r="0" b="0"/>
-            <wp:docPr id="5" name="Picture 5"/>
+            <wp:docPr id="10" name="Picture 10"/>
             <wp:cNvGraphicFramePr>
               <a:graphicFrameLocks xmlns:a="http://schemas.openxmlformats.org/drawingml/2006/main" noChangeAspect="1"/>
             </wp:cNvGraphicFramePr>
@@ -3967,7 +4073,7 @@
                   <pic:spPr>
                     <a:xfrm>
                       <a:off x="0" y="0"/>
-                      <a:ext cx="5943600" cy="4514850"/>
+                      <a:ext cx="5943600" cy="4554220"/>
                     </a:xfrm>
                     <a:prstGeom prst="rect">
                       <a:avLst/>
@@ -4001,942 +4107,28 @@
           <w:i/>
           <w:iCs/>
         </w:rPr>
-        <w:t xml:space="preserve">showing C02 emissions (metric tons per capita) summary statistics for </w:t>
-      </w:r>
-      <w:r>
+        <w:t>showing the relationship between fertility rates and GDP per capita</w:t>
+      </w:r>
+    </w:p>
+    <w:p>
+      <w:pPr>
+        <w:pStyle w:val="ListParagraph"/>
+        <w:jc w:val="center"/>
         <w:rPr>
           <w:i/>
           <w:iCs/>
         </w:rPr>
-        <w:t xml:space="preserve">all countries for </w:t>
-      </w:r>
+      </w:pPr>
       <w:r>
         <w:rPr>
           <w:i/>
           <w:iCs/>
         </w:rPr>
-        <w:t>the year 2010</w:t>
-      </w:r>
-    </w:p>
-    <w:p>
-      <w:pPr>
-        <w:pStyle w:val="ListParagraph"/>
-        <w:jc w:val="center"/>
-        <w:rPr>
-          <w:i/>
-          <w:iCs/>
-        </w:rPr>
-      </w:pPr>
-    </w:p>
-    <w:p>
-      <w:pPr>
-        <w:pStyle w:val="Heading2"/>
-      </w:pPr>
-      <w:bookmarkStart w:id="14" w:name="_Toc177421001"/>
-      <w:r>
-        <w:t>Analysis and Insights</w:t>
-      </w:r>
-      <w:bookmarkEnd w:id="14"/>
-    </w:p>
-    <w:p>
-      <w:pPr>
-        <w:pStyle w:val="ListParagraph"/>
-        <w:ind w:left="1080"/>
-        <w:rPr>
-          <w:sz w:val="28"/>
-          <w:szCs w:val="28"/>
-        </w:rPr>
-      </w:pPr>
-      <w:r>
-        <w:rPr>
-          <w:sz w:val="28"/>
-          <w:szCs w:val="28"/>
-        </w:rPr>
-        <w:t xml:space="preserve">C02 emissions </w:t>
-      </w:r>
-    </w:p>
-    <w:p>
-      <w:pPr>
-        <w:pStyle w:val="ListParagraph"/>
-        <w:numPr>
-          <w:ilvl w:val="0"/>
-          <w:numId w:val="13"/>
-        </w:numPr>
-        <w:rPr>
-          <w:sz w:val="28"/>
-          <w:szCs w:val="28"/>
-        </w:rPr>
-      </w:pPr>
-      <w:r>
-        <w:rPr>
-          <w:sz w:val="28"/>
-          <w:szCs w:val="28"/>
-        </w:rPr>
-        <w:t>The low mean signifies countries have a low C02 emission.</w:t>
-      </w:r>
-    </w:p>
-    <w:p>
-      <w:pPr>
-        <w:pStyle w:val="ListParagraph"/>
-        <w:numPr>
-          <w:ilvl w:val="0"/>
-          <w:numId w:val="13"/>
-        </w:numPr>
-        <w:rPr>
-          <w:sz w:val="28"/>
-          <w:szCs w:val="28"/>
-        </w:rPr>
-      </w:pPr>
-      <w:r>
-        <w:rPr>
-          <w:sz w:val="28"/>
-          <w:szCs w:val="28"/>
-        </w:rPr>
-        <w:t xml:space="preserve">The median </w:t>
-      </w:r>
-      <w:r>
-        <w:rPr>
-          <w:sz w:val="28"/>
-          <w:szCs w:val="28"/>
-        </w:rPr>
-        <w:t>is significantly lower than the mean which strongly suggests the presence of outlier countries with very high emissions that are pulling the mean upward.</w:t>
-      </w:r>
-    </w:p>
-    <w:p>
-      <w:pPr>
-        <w:pStyle w:val="ListParagraph"/>
-        <w:numPr>
-          <w:ilvl w:val="0"/>
-          <w:numId w:val="13"/>
-        </w:numPr>
-        <w:rPr>
-          <w:sz w:val="28"/>
-          <w:szCs w:val="28"/>
-        </w:rPr>
-      </w:pPr>
-      <w:r>
-        <w:rPr>
-          <w:sz w:val="28"/>
-          <w:szCs w:val="28"/>
-        </w:rPr>
-        <w:t>The relatively high Standard Deviation is likely due to the differences among countries in areas such as energy sources, industrialization and population.</w:t>
-      </w:r>
-    </w:p>
-    <w:p>
-      <w:pPr>
-        <w:pStyle w:val="ListParagraph"/>
-        <w:numPr>
-          <w:ilvl w:val="0"/>
-          <w:numId w:val="13"/>
-        </w:numPr>
-        <w:rPr>
-          <w:sz w:val="28"/>
-          <w:szCs w:val="28"/>
-        </w:rPr>
-      </w:pPr>
-      <w:r>
-        <w:rPr>
-          <w:sz w:val="28"/>
-          <w:szCs w:val="28"/>
-        </w:rPr>
-        <w:lastRenderedPageBreak/>
-        <w:t xml:space="preserve">The </w:t>
-      </w:r>
-      <w:r>
-        <w:rPr>
-          <w:sz w:val="28"/>
-          <w:szCs w:val="28"/>
-        </w:rPr>
-        <w:t xml:space="preserve">table indicates low values for the </w:t>
-      </w:r>
-      <w:r>
-        <w:rPr>
-          <w:sz w:val="28"/>
-          <w:szCs w:val="28"/>
-        </w:rPr>
-        <w:t>5</w:t>
-      </w:r>
-      <w:r>
-        <w:rPr>
-          <w:sz w:val="28"/>
-          <w:szCs w:val="28"/>
-          <w:vertAlign w:val="superscript"/>
-        </w:rPr>
-        <w:t>th</w:t>
-      </w:r>
-      <w:r>
-        <w:rPr>
-          <w:sz w:val="28"/>
-          <w:szCs w:val="28"/>
-        </w:rPr>
-        <w:t>, 25</w:t>
-      </w:r>
-      <w:r>
-        <w:rPr>
-          <w:sz w:val="28"/>
-          <w:szCs w:val="28"/>
-          <w:vertAlign w:val="superscript"/>
-        </w:rPr>
-        <w:t>th</w:t>
-      </w:r>
-      <w:r>
-        <w:rPr>
-          <w:sz w:val="28"/>
-          <w:szCs w:val="28"/>
-        </w:rPr>
-        <w:t xml:space="preserve"> and 75</w:t>
-      </w:r>
-      <w:r>
-        <w:rPr>
-          <w:sz w:val="28"/>
-          <w:szCs w:val="28"/>
-          <w:vertAlign w:val="superscript"/>
-        </w:rPr>
-        <w:t>th</w:t>
-      </w:r>
-      <w:r>
-        <w:rPr>
-          <w:sz w:val="28"/>
-          <w:szCs w:val="28"/>
-        </w:rPr>
-        <w:t xml:space="preserve"> percentile</w:t>
-      </w:r>
-      <w:r>
-        <w:rPr>
-          <w:sz w:val="28"/>
-          <w:szCs w:val="28"/>
-        </w:rPr>
-        <w:t xml:space="preserve">s, which signifies that a large portion of countries have relatively low emissions. However, </w:t>
-      </w:r>
-      <w:r>
-        <w:rPr>
-          <w:sz w:val="28"/>
-          <w:szCs w:val="28"/>
-        </w:rPr>
-        <w:t>the 95</w:t>
-      </w:r>
-      <w:r>
-        <w:rPr>
-          <w:sz w:val="28"/>
-          <w:szCs w:val="28"/>
-          <w:vertAlign w:val="superscript"/>
-        </w:rPr>
-        <w:t>th</w:t>
-      </w:r>
-      <w:r>
-        <w:rPr>
-          <w:sz w:val="28"/>
-          <w:szCs w:val="28"/>
-        </w:rPr>
-        <w:t xml:space="preserve"> percentile </w:t>
-      </w:r>
-      <w:r>
-        <w:rPr>
-          <w:sz w:val="28"/>
-          <w:szCs w:val="28"/>
-        </w:rPr>
-        <w:t xml:space="preserve">value of 15.17 </w:t>
-      </w:r>
-      <w:r>
-        <w:rPr>
-          <w:sz w:val="28"/>
-          <w:szCs w:val="28"/>
-        </w:rPr>
-        <w:t xml:space="preserve">signifies that </w:t>
-      </w:r>
-      <w:r>
-        <w:rPr>
-          <w:sz w:val="28"/>
-          <w:szCs w:val="28"/>
-        </w:rPr>
-        <w:t>many</w:t>
-      </w:r>
-      <w:r>
-        <w:rPr>
-          <w:sz w:val="28"/>
-          <w:szCs w:val="28"/>
-        </w:rPr>
-        <w:t xml:space="preserve"> countries </w:t>
-      </w:r>
-      <w:r>
-        <w:rPr>
-          <w:sz w:val="28"/>
-          <w:szCs w:val="28"/>
-        </w:rPr>
-        <w:t>have high C02 emissions which could call for immediate intervention for the affected countries.</w:t>
-      </w:r>
-    </w:p>
-    <w:p>
-      <w:pPr>
-        <w:pStyle w:val="ListParagraph"/>
-        <w:ind w:left="1440"/>
-        <w:rPr>
-          <w:sz w:val="28"/>
-          <w:szCs w:val="28"/>
-        </w:rPr>
-      </w:pPr>
-    </w:p>
-    <w:p>
-      <w:pPr>
-        <w:ind w:left="1080"/>
-        <w:rPr>
-          <w:sz w:val="28"/>
-          <w:szCs w:val="28"/>
-        </w:rPr>
-      </w:pPr>
-      <w:r>
-        <w:rPr>
-          <w:sz w:val="28"/>
-          <w:szCs w:val="28"/>
-        </w:rPr>
-        <w:t>School Enrollments</w:t>
-      </w:r>
-    </w:p>
-    <w:p>
-      <w:pPr>
-        <w:pStyle w:val="ListParagraph"/>
-        <w:numPr>
-          <w:ilvl w:val="0"/>
-          <w:numId w:val="13"/>
-        </w:numPr>
-        <w:rPr>
-          <w:sz w:val="28"/>
-          <w:szCs w:val="28"/>
-        </w:rPr>
-      </w:pPr>
-      <w:r>
-        <w:rPr>
-          <w:sz w:val="28"/>
-          <w:szCs w:val="28"/>
-        </w:rPr>
-        <w:t>The high mean value signifies that</w:t>
-      </w:r>
-      <w:r>
-        <w:rPr>
-          <w:sz w:val="28"/>
-          <w:szCs w:val="28"/>
-        </w:rPr>
-        <w:t>, on average,</w:t>
-      </w:r>
-      <w:r>
-        <w:rPr>
-          <w:sz w:val="28"/>
-          <w:szCs w:val="28"/>
-        </w:rPr>
-        <w:t xml:space="preserve"> many countries had a lot of school enrollments for the year 2010.</w:t>
-      </w:r>
-      <w:r>
-        <w:rPr>
-          <w:sz w:val="28"/>
-          <w:szCs w:val="28"/>
-        </w:rPr>
-        <w:t xml:space="preserve"> This signifies a positive trend in educational participation across the countries in the</w:t>
-      </w:r>
-      <w:r>
-        <w:rPr>
-          <w:sz w:val="28"/>
-          <w:szCs w:val="28"/>
-        </w:rPr>
-        <w:t xml:space="preserve"> data</w:t>
-      </w:r>
-      <w:r>
-        <w:rPr>
-          <w:sz w:val="28"/>
-          <w:szCs w:val="28"/>
-        </w:rPr>
-        <w:t>.</w:t>
-      </w:r>
-    </w:p>
-    <w:p>
-      <w:pPr>
-        <w:pStyle w:val="ListParagraph"/>
-        <w:numPr>
-          <w:ilvl w:val="0"/>
-          <w:numId w:val="13"/>
-        </w:numPr>
-        <w:rPr>
-          <w:sz w:val="28"/>
-          <w:szCs w:val="28"/>
-        </w:rPr>
-      </w:pPr>
-      <w:r>
-        <w:rPr>
-          <w:sz w:val="28"/>
-          <w:szCs w:val="28"/>
-        </w:rPr>
-        <w:t>The median value suggests that majority of the countries had a high number of enrollments, so a possibility of an outlier is low.</w:t>
-      </w:r>
-      <w:r>
-        <w:rPr>
-          <w:sz w:val="28"/>
-          <w:szCs w:val="28"/>
-        </w:rPr>
-        <w:t xml:space="preserve"> Although it doesn’t mean that there aren’t any outliers completely, there could still be some outliers but are not heavily influencing the mean.</w:t>
-      </w:r>
-    </w:p>
-    <w:p>
-      <w:pPr>
-        <w:pStyle w:val="ListParagraph"/>
-        <w:numPr>
-          <w:ilvl w:val="0"/>
-          <w:numId w:val="13"/>
-        </w:numPr>
-        <w:rPr>
-          <w:sz w:val="28"/>
-          <w:szCs w:val="28"/>
-        </w:rPr>
-      </w:pPr>
-      <w:r>
-        <w:rPr>
-          <w:sz w:val="28"/>
-          <w:szCs w:val="28"/>
-        </w:rPr>
-        <w:t>The low relative standard deviation indicates that there isn’t a huge variation from one country to another in terms of number of school enrollments.</w:t>
-      </w:r>
-      <w:r>
-        <w:rPr>
-          <w:sz w:val="28"/>
-          <w:szCs w:val="28"/>
-        </w:rPr>
-        <w:t xml:space="preserve"> In other words, this means that most countries have similar enrollment figures.</w:t>
-      </w:r>
-    </w:p>
-    <w:p>
-      <w:pPr>
-        <w:pStyle w:val="ListParagraph"/>
-        <w:numPr>
-          <w:ilvl w:val="0"/>
-          <w:numId w:val="13"/>
-        </w:numPr>
-        <w:rPr>
-          <w:sz w:val="28"/>
-          <w:szCs w:val="28"/>
-        </w:rPr>
-      </w:pPr>
-      <w:r>
-        <w:rPr>
-          <w:sz w:val="28"/>
-          <w:szCs w:val="28"/>
-        </w:rPr>
-        <w:t>Countries in the 5</w:t>
-      </w:r>
-      <w:r>
-        <w:rPr>
-          <w:sz w:val="28"/>
-          <w:szCs w:val="28"/>
-          <w:vertAlign w:val="superscript"/>
-        </w:rPr>
-        <w:t>th</w:t>
-      </w:r>
-      <w:r>
-        <w:rPr>
-          <w:sz w:val="28"/>
-          <w:szCs w:val="28"/>
-        </w:rPr>
-        <w:t xml:space="preserve"> percentile have relatively low school enrollments </w:t>
-      </w:r>
-      <w:r>
-        <w:rPr>
-          <w:sz w:val="28"/>
-          <w:szCs w:val="28"/>
-        </w:rPr>
-        <w:t>whereas</w:t>
-      </w:r>
-      <w:r>
-        <w:rPr>
-          <w:sz w:val="28"/>
-          <w:szCs w:val="28"/>
-        </w:rPr>
-        <w:t xml:space="preserve"> countries in </w:t>
-      </w:r>
-      <w:r>
-        <w:rPr>
-          <w:sz w:val="28"/>
-          <w:szCs w:val="28"/>
-        </w:rPr>
-        <w:t>higher percentiles (25</w:t>
-      </w:r>
-      <w:r>
-        <w:rPr>
-          <w:sz w:val="28"/>
-          <w:szCs w:val="28"/>
-          <w:vertAlign w:val="superscript"/>
-        </w:rPr>
-        <w:t>th</w:t>
-      </w:r>
-      <w:r>
-        <w:rPr>
-          <w:sz w:val="28"/>
-          <w:szCs w:val="28"/>
-        </w:rPr>
-        <w:t xml:space="preserve">, </w:t>
-      </w:r>
-      <w:r>
-        <w:rPr>
-          <w:sz w:val="28"/>
-          <w:szCs w:val="28"/>
-        </w:rPr>
-        <w:t>75</w:t>
-      </w:r>
-      <w:r>
-        <w:rPr>
-          <w:sz w:val="28"/>
-          <w:szCs w:val="28"/>
-          <w:vertAlign w:val="superscript"/>
-        </w:rPr>
-        <w:t>th</w:t>
-      </w:r>
-      <w:r>
-        <w:rPr>
-          <w:sz w:val="28"/>
-          <w:szCs w:val="28"/>
-        </w:rPr>
-        <w:t>, 95</w:t>
-      </w:r>
-      <w:r>
-        <w:rPr>
-          <w:sz w:val="28"/>
-          <w:szCs w:val="28"/>
-          <w:vertAlign w:val="superscript"/>
-        </w:rPr>
-        <w:t>th</w:t>
-      </w:r>
-      <w:r>
-        <w:rPr>
-          <w:sz w:val="28"/>
-          <w:szCs w:val="28"/>
-        </w:rPr>
-        <w:t>) signify that they are experiencing a high number of enrollments.</w:t>
-      </w:r>
-      <w:r>
-        <w:rPr>
-          <w:sz w:val="28"/>
-          <w:szCs w:val="28"/>
-        </w:rPr>
-        <w:t xml:space="preserve"> This indicates a trend towards higher enrollments as you move up through the percentiles.</w:t>
-      </w:r>
-    </w:p>
-    <w:p>
-      <w:pPr>
-        <w:rPr>
-          <w:sz w:val="28"/>
-          <w:szCs w:val="28"/>
-        </w:rPr>
-      </w:pPr>
-      <w:r>
-        <w:rPr>
-          <w:sz w:val="28"/>
-          <w:szCs w:val="28"/>
-        </w:rPr>
-        <w:br w:type="page"/>
-      </w:r>
-    </w:p>
-    <w:p>
-      <w:pPr>
-        <w:pStyle w:val="Heading1"/>
-      </w:pPr>
-      <w:bookmarkStart w:id="15" w:name="_Toc177421002"/>
-      <w:r>
-        <w:lastRenderedPageBreak/>
-        <w:t xml:space="preserve">Question </w:t>
-      </w:r>
-      <w:r>
-        <w:t>4</w:t>
-      </w:r>
-      <w:r>
-        <w:t xml:space="preserve"> Report:</w:t>
-      </w:r>
-      <w:bookmarkEnd w:id="15"/>
-    </w:p>
-    <w:p>
-      <w:pPr>
-        <w:pStyle w:val="Heading2"/>
-      </w:pPr>
-      <w:bookmarkStart w:id="16" w:name="_Toc177421003"/>
-      <w:r>
-        <w:t>Methodology</w:t>
-      </w:r>
-      <w:bookmarkEnd w:id="16"/>
-    </w:p>
-    <w:p>
-      <w:pPr>
-        <w:pStyle w:val="ListParagraph"/>
-        <w:ind w:left="1080"/>
-        <w:rPr>
-          <w:sz w:val="28"/>
-          <w:szCs w:val="28"/>
-        </w:rPr>
-      </w:pPr>
-      <w:r>
-        <w:rPr>
-          <w:sz w:val="28"/>
-          <w:szCs w:val="28"/>
-        </w:rPr>
-        <w:t xml:space="preserve">Utilizing </w:t>
-      </w:r>
-      <w:proofErr w:type="spellStart"/>
-      <w:r>
-        <w:rPr>
-          <w:sz w:val="28"/>
-          <w:szCs w:val="28"/>
-        </w:rPr>
-        <w:t>numpy</w:t>
-      </w:r>
-      <w:proofErr w:type="spellEnd"/>
-      <w:r>
-        <w:rPr>
-          <w:sz w:val="28"/>
-          <w:szCs w:val="28"/>
-        </w:rPr>
-        <w:t xml:space="preserve"> to produce cumulative distribution functions</w:t>
-      </w:r>
-      <w:r>
-        <w:rPr>
-          <w:sz w:val="28"/>
-          <w:szCs w:val="28"/>
-        </w:rPr>
-        <w:t>.</w:t>
-      </w:r>
-    </w:p>
-    <w:p>
-      <w:pPr>
-        <w:ind w:left="360" w:firstLine="720"/>
-        <w:rPr>
-          <w:sz w:val="28"/>
-          <w:szCs w:val="28"/>
-        </w:rPr>
-      </w:pPr>
-      <w:r>
-        <w:rPr>
-          <w:sz w:val="28"/>
-          <w:szCs w:val="28"/>
-        </w:rPr>
-        <w:t xml:space="preserve">Approach: </w:t>
-      </w:r>
-    </w:p>
-    <w:p>
-      <w:pPr>
-        <w:pStyle w:val="ListParagraph"/>
-        <w:numPr>
-          <w:ilvl w:val="0"/>
-          <w:numId w:val="10"/>
-        </w:numPr>
-        <w:rPr>
-          <w:sz w:val="28"/>
-          <w:szCs w:val="28"/>
-        </w:rPr>
-      </w:pPr>
-      <w:r>
-        <w:rPr>
-          <w:sz w:val="28"/>
-          <w:szCs w:val="28"/>
-        </w:rPr>
-        <w:t>Download data for “</w:t>
-      </w:r>
-      <w:r>
-        <w:rPr>
-          <w:sz w:val="28"/>
-          <w:szCs w:val="28"/>
-        </w:rPr>
-        <w:t>Fertility rate,</w:t>
-      </w:r>
-      <w:r>
-        <w:rPr>
-          <w:sz w:val="28"/>
-          <w:szCs w:val="28"/>
-        </w:rPr>
-        <w:t xml:space="preserve"> </w:t>
-      </w:r>
-      <w:r>
-        <w:rPr>
-          <w:sz w:val="28"/>
-          <w:szCs w:val="28"/>
-        </w:rPr>
-        <w:t>total (births per woman)</w:t>
-      </w:r>
-      <w:r>
-        <w:rPr>
-          <w:sz w:val="28"/>
-          <w:szCs w:val="28"/>
-        </w:rPr>
-        <w:t>” and “</w:t>
-      </w:r>
-      <w:r>
-        <w:rPr>
-          <w:sz w:val="28"/>
-          <w:szCs w:val="28"/>
-        </w:rPr>
-        <w:t>GDP per capita (current US$)</w:t>
-      </w:r>
-      <w:r>
-        <w:rPr>
-          <w:sz w:val="28"/>
-          <w:szCs w:val="28"/>
-        </w:rPr>
-        <w:t>”.</w:t>
-      </w:r>
-    </w:p>
-    <w:p>
-      <w:pPr>
-        <w:pStyle w:val="ListParagraph"/>
-        <w:numPr>
-          <w:ilvl w:val="0"/>
-          <w:numId w:val="10"/>
-        </w:numPr>
-        <w:rPr>
-          <w:sz w:val="28"/>
-          <w:szCs w:val="28"/>
-        </w:rPr>
-      </w:pPr>
-      <w:r>
-        <w:rPr>
-          <w:sz w:val="28"/>
-          <w:szCs w:val="28"/>
-        </w:rPr>
-        <w:t>Clean the data and filter the data frames.</w:t>
-      </w:r>
-    </w:p>
-    <w:p>
-      <w:pPr>
-        <w:pStyle w:val="ListParagraph"/>
-        <w:numPr>
-          <w:ilvl w:val="0"/>
-          <w:numId w:val="10"/>
-        </w:numPr>
-        <w:rPr>
-          <w:sz w:val="28"/>
-          <w:szCs w:val="28"/>
-        </w:rPr>
-      </w:pPr>
-      <w:r>
-        <w:rPr>
-          <w:sz w:val="28"/>
-          <w:szCs w:val="28"/>
-        </w:rPr>
-        <w:t>Melt the data frames to long format (show the years as a single column).</w:t>
-      </w:r>
-    </w:p>
-    <w:p>
-      <w:pPr>
-        <w:pStyle w:val="ListParagraph"/>
-        <w:numPr>
-          <w:ilvl w:val="0"/>
-          <w:numId w:val="10"/>
-        </w:numPr>
-        <w:rPr>
-          <w:sz w:val="28"/>
-          <w:szCs w:val="28"/>
-        </w:rPr>
-      </w:pPr>
-      <w:r>
-        <w:rPr>
-          <w:sz w:val="28"/>
-          <w:szCs w:val="28"/>
-        </w:rPr>
-        <w:t xml:space="preserve">Configure and plot a scatter plot graph (2010 </w:t>
-      </w:r>
-      <w:r>
-        <w:rPr>
-          <w:sz w:val="28"/>
-          <w:szCs w:val="28"/>
-        </w:rPr>
-        <w:t xml:space="preserve">data </w:t>
-      </w:r>
-      <w:r>
-        <w:rPr>
-          <w:sz w:val="28"/>
-          <w:szCs w:val="28"/>
-        </w:rPr>
-        <w:t>only).</w:t>
-      </w:r>
-    </w:p>
-    <w:p>
-      <w:pPr>
-        <w:pStyle w:val="ListParagraph"/>
-        <w:numPr>
-          <w:ilvl w:val="0"/>
-          <w:numId w:val="10"/>
-        </w:numPr>
-        <w:rPr>
-          <w:sz w:val="28"/>
-          <w:szCs w:val="28"/>
-        </w:rPr>
-      </w:pPr>
-      <w:r>
-        <w:rPr>
-          <w:sz w:val="28"/>
-          <w:szCs w:val="28"/>
-        </w:rPr>
-        <w:t>Sort the data frames.</w:t>
-      </w:r>
-    </w:p>
-    <w:p>
-      <w:pPr>
-        <w:pStyle w:val="ListParagraph"/>
-        <w:numPr>
-          <w:ilvl w:val="0"/>
-          <w:numId w:val="10"/>
-        </w:numPr>
-        <w:rPr>
-          <w:sz w:val="28"/>
-          <w:szCs w:val="28"/>
-        </w:rPr>
-      </w:pPr>
-      <w:r>
-        <w:rPr>
-          <w:sz w:val="28"/>
-          <w:szCs w:val="28"/>
-        </w:rPr>
-        <w:t>Produce cumulative distribution functions.</w:t>
-      </w:r>
-    </w:p>
-    <w:p>
-      <w:pPr>
-        <w:pStyle w:val="ListParagraph"/>
-        <w:numPr>
-          <w:ilvl w:val="0"/>
-          <w:numId w:val="10"/>
-        </w:numPr>
-        <w:rPr>
-          <w:sz w:val="28"/>
-          <w:szCs w:val="28"/>
-        </w:rPr>
-      </w:pPr>
-      <w:r>
-        <w:rPr>
-          <w:sz w:val="28"/>
-          <w:szCs w:val="28"/>
-        </w:rPr>
-        <w:t>Calculate the median and mean for both years.</w:t>
-      </w:r>
-    </w:p>
-    <w:p>
-      <w:pPr>
-        <w:pStyle w:val="ListParagraph"/>
-        <w:numPr>
-          <w:ilvl w:val="0"/>
-          <w:numId w:val="10"/>
-        </w:numPr>
-        <w:rPr>
-          <w:sz w:val="28"/>
-          <w:szCs w:val="28"/>
-        </w:rPr>
-      </w:pPr>
-      <w:r>
-        <w:rPr>
-          <w:sz w:val="28"/>
-          <w:szCs w:val="28"/>
-        </w:rPr>
-        <w:t>Configure and plot line graph</w:t>
-      </w:r>
-      <w:r>
-        <w:rPr>
-          <w:sz w:val="28"/>
-          <w:szCs w:val="28"/>
-        </w:rPr>
-        <w:t xml:space="preserve"> (1990 and 2010 data only)</w:t>
-      </w:r>
-      <w:r>
-        <w:rPr>
-          <w:sz w:val="28"/>
-          <w:szCs w:val="28"/>
-        </w:rPr>
-        <w:t>.</w:t>
-      </w:r>
-    </w:p>
-    <w:p>
-      <w:pPr>
-        <w:rPr>
-          <w:sz w:val="28"/>
-          <w:szCs w:val="28"/>
-        </w:rPr>
-      </w:pPr>
-      <w:r>
-        <w:rPr>
-          <w:sz w:val="28"/>
-          <w:szCs w:val="28"/>
-        </w:rPr>
-        <w:t>SPECIFY TH</w:t>
-      </w:r>
-      <w:r>
-        <w:rPr>
-          <w:sz w:val="28"/>
-          <w:szCs w:val="28"/>
-        </w:rPr>
-        <w:t>AT YOU USED A LIBRARY TO GET THE T- STATISTIC</w:t>
-      </w:r>
-    </w:p>
-    <w:p>
-      <w:pPr>
-        <w:pStyle w:val="Heading2"/>
-      </w:pPr>
-      <w:bookmarkStart w:id="17" w:name="_Toc177421004"/>
-      <w:r>
-        <w:t>Results</w:t>
-      </w:r>
-      <w:bookmarkEnd w:id="17"/>
-    </w:p>
-    <w:p>
-      <w:pPr>
-        <w:pStyle w:val="ListParagraph"/>
-        <w:ind w:left="1080"/>
-        <w:rPr>
-          <w:sz w:val="28"/>
-          <w:szCs w:val="28"/>
-        </w:rPr>
-      </w:pPr>
-      <w:r>
-        <w:rPr>
-          <w:sz w:val="28"/>
-          <w:szCs w:val="28"/>
-        </w:rPr>
-        <w:t>Scatter plot graph showing fertility rate against GDP per capita</w:t>
-      </w:r>
-      <w:r>
-        <w:rPr>
-          <w:sz w:val="28"/>
-          <w:szCs w:val="28"/>
-        </w:rPr>
-        <w:t>.</w:t>
-      </w:r>
-    </w:p>
-    <w:p>
-      <w:pPr>
-        <w:pStyle w:val="ListParagraph"/>
-        <w:ind w:left="1080"/>
-        <w:rPr>
-          <w:sz w:val="28"/>
-          <w:szCs w:val="28"/>
-        </w:rPr>
-      </w:pPr>
-      <w:r>
-        <w:rPr>
-          <w:sz w:val="28"/>
-          <w:szCs w:val="28"/>
-        </w:rPr>
-        <w:t>Line graph showing cumulative distribution function values.</w:t>
-      </w:r>
-    </w:p>
-    <w:p>
-      <w:pPr>
-        <w:pStyle w:val="ListParagraph"/>
-        <w:jc w:val="center"/>
-        <w:rPr>
-          <w:sz w:val="28"/>
-          <w:szCs w:val="28"/>
-        </w:rPr>
-      </w:pPr>
-      <w:r>
-        <w:rPr>
-          <w:sz w:val="28"/>
-          <w:szCs w:val="28"/>
-        </w:rPr>
-        <w:lastRenderedPageBreak/>
         <w:drawing>
-          <wp:inline distT="0" distB="0" distL="0" distR="0" wp14:anchorId="6893A8CC" wp14:editId="155A9029">
-            <wp:extent cx="5943600" cy="3223260"/>
+          <wp:inline distT="0" distB="0" distL="0" distR="0" wp14:anchorId="154530E7" wp14:editId="50E4AA0E">
+            <wp:extent cx="4162609" cy="629728"/>
             <wp:effectExtent l="0" t="0" r="0" b="0"/>
-            <wp:docPr id="4" name="Picture 4"/>
+            <wp:docPr id="11" name="Picture 11"/>
             <wp:cNvGraphicFramePr>
               <a:graphicFrameLocks xmlns:a="http://schemas.openxmlformats.org/drawingml/2006/main" noChangeAspect="1"/>
             </wp:cNvGraphicFramePr>
@@ -4956,7 +4148,7 @@
                   <pic:spPr>
                     <a:xfrm>
                       <a:off x="0" y="0"/>
-                      <a:ext cx="5943600" cy="3223260"/>
+                      <a:ext cx="4170256" cy="630885"/>
                     </a:xfrm>
                     <a:prstGeom prst="rect">
                       <a:avLst/>
@@ -4983,7 +4175,670 @@
           <w:i/>
           <w:iCs/>
         </w:rPr>
-        <w:t>Fertility rate vs GDP per capita for all countries in 2010</w:t>
+        <w:t>Correlation Coefficient using fertility rates and GDP per capita</w:t>
+      </w:r>
+    </w:p>
+    <w:p>
+      <w:pPr>
+        <w:pStyle w:val="Heading2"/>
+      </w:pPr>
+      <w:bookmarkStart w:id="15" w:name="_Toc177421001"/>
+      <w:r>
+        <w:t>Analysis and Insights</w:t>
+      </w:r>
+      <w:bookmarkEnd w:id="15"/>
+    </w:p>
+    <w:p>
+      <w:pPr>
+        <w:pStyle w:val="ListParagraph"/>
+        <w:ind w:left="1080"/>
+        <w:rPr>
+          <w:sz w:val="28"/>
+          <w:szCs w:val="28"/>
+        </w:rPr>
+      </w:pPr>
+      <w:r>
+        <w:rPr>
+          <w:sz w:val="28"/>
+          <w:szCs w:val="28"/>
+        </w:rPr>
+        <w:t>Coefficient Correlation Interpretation</w:t>
+      </w:r>
+    </w:p>
+    <w:p>
+      <w:pPr>
+        <w:pStyle w:val="ListParagraph"/>
+        <w:numPr>
+          <w:ilvl w:val="0"/>
+          <w:numId w:val="13"/>
+        </w:numPr>
+        <w:rPr>
+          <w:sz w:val="28"/>
+          <w:szCs w:val="28"/>
+        </w:rPr>
+      </w:pPr>
+      <w:r>
+        <w:rPr>
+          <w:sz w:val="28"/>
+          <w:szCs w:val="28"/>
+        </w:rPr>
+        <w:t xml:space="preserve">The resulting Correlation Coefficient of approximately -0.517 indicates that as one variable increases the other tends to decrease. </w:t>
+      </w:r>
+      <w:r>
+        <w:rPr>
+          <w:sz w:val="28"/>
+          <w:szCs w:val="28"/>
+        </w:rPr>
+        <w:t>In this case, there’s a strong negative correlation, suggesting that as GDP per capita increases, the fertility rate tends to decrease significantly.</w:t>
+      </w:r>
+    </w:p>
+    <w:p>
+      <w:pPr>
+        <w:pStyle w:val="ListParagraph"/>
+        <w:numPr>
+          <w:ilvl w:val="0"/>
+          <w:numId w:val="13"/>
+        </w:numPr>
+        <w:rPr>
+          <w:sz w:val="28"/>
+          <w:szCs w:val="28"/>
+        </w:rPr>
+      </w:pPr>
+      <w:r>
+        <w:rPr>
+          <w:sz w:val="28"/>
+          <w:szCs w:val="28"/>
+        </w:rPr>
+        <w:lastRenderedPageBreak/>
+        <w:t>This trend is well-documented in demographic studies; poorer countries often have higher fertility rates compared to wealthier countries</w:t>
+      </w:r>
+      <w:r>
+        <w:rPr>
+          <w:sz w:val="28"/>
+          <w:szCs w:val="28"/>
+        </w:rPr>
+        <w:fldChar w:fldCharType="begin"/>
+      </w:r>
+      <w:r>
+        <w:rPr>
+          <w:sz w:val="28"/>
+          <w:szCs w:val="28"/>
+        </w:rPr>
+        <w:instrText xml:space="preserve"> ADDIN ZOTERO_ITEM CSL_CITATION {"citationID":"vArsWHgp","properties":{"formattedCitation":"[5]","plainCitation":"[5]","noteIndex":0},"citationItems":[{"id":97,"uris":["http://zotero.org/users/14711549/items/3LGLEGDV"],"itemData":{"id":97,"type":"webpage","abstract":"As countries become richer, their fertility rates tend to decline.","language":"en","title":"The Link between Fertility and Income","URL":"https://www.stlouisfed.org/on-the-economy/2016/december/link-fertility-income","accessed":{"date-parts":[["2024",9,29]]}}}],"schema":"https://github.com/citation-style-language/schema/raw/master/csl-citation.json"} </w:instrText>
+      </w:r>
+      <w:r>
+        <w:rPr>
+          <w:sz w:val="28"/>
+          <w:szCs w:val="28"/>
+        </w:rPr>
+        <w:fldChar w:fldCharType="separate"/>
+      </w:r>
+      <w:r>
+        <w:rPr>
+          <w:rFonts w:ascii="Aptos" w:hAnsi="Aptos"/>
+          <w:sz w:val="28"/>
+        </w:rPr>
+        <w:t>[5]</w:t>
+      </w:r>
+      <w:r>
+        <w:rPr>
+          <w:sz w:val="28"/>
+          <w:szCs w:val="28"/>
+        </w:rPr>
+        <w:fldChar w:fldCharType="end"/>
+      </w:r>
+      <w:r>
+        <w:rPr>
+          <w:sz w:val="28"/>
+          <w:szCs w:val="28"/>
+        </w:rPr>
+        <w:t>.</w:t>
+      </w:r>
+    </w:p>
+    <w:p>
+      <w:pPr>
+        <w:pStyle w:val="ListParagraph"/>
+        <w:numPr>
+          <w:ilvl w:val="0"/>
+          <w:numId w:val="13"/>
+        </w:numPr>
+        <w:rPr>
+          <w:sz w:val="28"/>
+          <w:szCs w:val="28"/>
+        </w:rPr>
+      </w:pPr>
+      <w:r>
+        <w:rPr>
+          <w:sz w:val="28"/>
+          <w:szCs w:val="28"/>
+        </w:rPr>
+        <w:t>This could signify that as countries develop economically, they may implement policies that promote smaller family sizes through education and increased access to contraception.</w:t>
+      </w:r>
+    </w:p>
+    <w:p>
+      <w:pPr>
+        <w:rPr>
+          <w:sz w:val="28"/>
+          <w:szCs w:val="28"/>
+        </w:rPr>
+      </w:pPr>
+    </w:p>
+    <w:p>
+      <w:pPr>
+        <w:ind w:left="1080"/>
+        <w:rPr>
+          <w:sz w:val="28"/>
+          <w:szCs w:val="28"/>
+        </w:rPr>
+      </w:pPr>
+      <w:r>
+        <w:rPr>
+          <w:sz w:val="28"/>
+          <w:szCs w:val="28"/>
+        </w:rPr>
+        <w:t>Interpretation of graph</w:t>
+      </w:r>
+    </w:p>
+    <w:p>
+      <w:pPr>
+        <w:pStyle w:val="ListParagraph"/>
+        <w:numPr>
+          <w:ilvl w:val="0"/>
+          <w:numId w:val="13"/>
+        </w:numPr>
+        <w:rPr>
+          <w:sz w:val="28"/>
+          <w:szCs w:val="28"/>
+        </w:rPr>
+      </w:pPr>
+      <w:r>
+        <w:rPr>
+          <w:sz w:val="28"/>
+          <w:szCs w:val="28"/>
+        </w:rPr>
+        <w:t>The graph plotted is a scatter plot that takes on the L-curve shape</w:t>
+      </w:r>
+      <w:r>
+        <w:rPr>
+          <w:sz w:val="28"/>
+          <w:szCs w:val="28"/>
+        </w:rPr>
+        <w:t>d graph</w:t>
+      </w:r>
+      <w:r>
+        <w:rPr>
+          <w:sz w:val="28"/>
+          <w:szCs w:val="28"/>
+        </w:rPr>
+        <w:t>.</w:t>
+      </w:r>
+    </w:p>
+    <w:p>
+      <w:pPr>
+        <w:pStyle w:val="ListParagraph"/>
+        <w:numPr>
+          <w:ilvl w:val="0"/>
+          <w:numId w:val="13"/>
+        </w:numPr>
+        <w:rPr>
+          <w:sz w:val="28"/>
+          <w:szCs w:val="28"/>
+        </w:rPr>
+      </w:pPr>
+      <w:r>
+        <w:rPr>
+          <w:sz w:val="28"/>
+          <w:szCs w:val="28"/>
+        </w:rPr>
+        <w:t>The l-shaped graph, kind of like a inverted j-shaped graph, can be divided into two main phases: first phase and second phase.</w:t>
+      </w:r>
+    </w:p>
+    <w:p>
+      <w:pPr>
+        <w:pStyle w:val="ListParagraph"/>
+        <w:numPr>
+          <w:ilvl w:val="0"/>
+          <w:numId w:val="13"/>
+        </w:numPr>
+        <w:rPr>
+          <w:sz w:val="28"/>
+          <w:szCs w:val="28"/>
+        </w:rPr>
+      </w:pPr>
+      <w:r>
+        <w:rPr>
+          <w:sz w:val="28"/>
+          <w:szCs w:val="28"/>
+        </w:rPr>
+        <w:t xml:space="preserve">In the first phase, it’s observed that as GDP increases, there’s a great decrease in fertility rates. This signifies how economic development often correlates with lower fertility rates due to factors like increased education. </w:t>
+      </w:r>
+    </w:p>
+    <w:p>
+      <w:pPr>
+        <w:pStyle w:val="ListParagraph"/>
+        <w:numPr>
+          <w:ilvl w:val="0"/>
+          <w:numId w:val="13"/>
+        </w:numPr>
+        <w:rPr>
+          <w:sz w:val="28"/>
+          <w:szCs w:val="28"/>
+        </w:rPr>
+      </w:pPr>
+      <w:r>
+        <w:rPr>
+          <w:sz w:val="28"/>
+          <w:szCs w:val="28"/>
+        </w:rPr>
+        <w:t xml:space="preserve">In the second phase, </w:t>
+      </w:r>
+      <w:r>
+        <w:rPr>
+          <w:sz w:val="28"/>
+          <w:szCs w:val="28"/>
+        </w:rPr>
+        <w:t>once the GDP reaches a certain threshold, the fertility rate stabilizes. Whereas the GDP continues to increase, the fertility rate does not increase significantly. This suggests that once peoples’ basic needs are met, any further economic growth does not lead to further reductions in fertility rates.</w:t>
+      </w:r>
+    </w:p>
+    <w:p>
+      <w:pPr>
+        <w:rPr>
+          <w:sz w:val="28"/>
+          <w:szCs w:val="28"/>
+        </w:rPr>
+      </w:pPr>
+      <w:r>
+        <w:rPr>
+          <w:sz w:val="28"/>
+          <w:szCs w:val="28"/>
+        </w:rPr>
+        <w:br w:type="page"/>
+      </w:r>
+    </w:p>
+    <w:p>
+      <w:pPr>
+        <w:pStyle w:val="Heading1"/>
+      </w:pPr>
+      <w:bookmarkStart w:id="16" w:name="_Toc177421002"/>
+      <w:r>
+        <w:lastRenderedPageBreak/>
+        <w:t xml:space="preserve">Question </w:t>
+      </w:r>
+      <w:r>
+        <w:t>4</w:t>
+      </w:r>
+      <w:r>
+        <w:t xml:space="preserve"> Report:</w:t>
+      </w:r>
+      <w:bookmarkEnd w:id="16"/>
+    </w:p>
+    <w:p>
+      <w:pPr>
+        <w:pStyle w:val="Heading2"/>
+      </w:pPr>
+      <w:bookmarkStart w:id="17" w:name="_Toc177421003"/>
+      <w:r>
+        <w:t>Methodology</w:t>
+      </w:r>
+      <w:bookmarkEnd w:id="17"/>
+    </w:p>
+    <w:p>
+      <w:pPr>
+        <w:pStyle w:val="ListParagraph"/>
+        <w:ind w:left="1080"/>
+        <w:rPr>
+          <w:sz w:val="28"/>
+          <w:szCs w:val="28"/>
+        </w:rPr>
+      </w:pPr>
+      <w:r>
+        <w:rPr>
+          <w:sz w:val="28"/>
+          <w:szCs w:val="28"/>
+        </w:rPr>
+        <w:t xml:space="preserve">Utilizing </w:t>
+      </w:r>
+      <w:proofErr w:type="spellStart"/>
+      <w:r>
+        <w:rPr>
+          <w:sz w:val="28"/>
+          <w:szCs w:val="28"/>
+        </w:rPr>
+        <w:t>numpy</w:t>
+      </w:r>
+      <w:proofErr w:type="spellEnd"/>
+      <w:r>
+        <w:rPr>
+          <w:sz w:val="28"/>
+          <w:szCs w:val="28"/>
+        </w:rPr>
+        <w:t xml:space="preserve"> to produce cumulative distribution functions</w:t>
+      </w:r>
+      <w:r>
+        <w:rPr>
+          <w:sz w:val="28"/>
+          <w:szCs w:val="28"/>
+        </w:rPr>
+        <w:t>.</w:t>
+      </w:r>
+    </w:p>
+    <w:p>
+      <w:pPr>
+        <w:ind w:left="360" w:firstLine="720"/>
+        <w:rPr>
+          <w:sz w:val="28"/>
+          <w:szCs w:val="28"/>
+        </w:rPr>
+      </w:pPr>
+      <w:r>
+        <w:rPr>
+          <w:sz w:val="28"/>
+          <w:szCs w:val="28"/>
+        </w:rPr>
+        <w:t xml:space="preserve">Approach: </w:t>
+      </w:r>
+    </w:p>
+    <w:p>
+      <w:pPr>
+        <w:pStyle w:val="ListParagraph"/>
+        <w:numPr>
+          <w:ilvl w:val="0"/>
+          <w:numId w:val="10"/>
+        </w:numPr>
+        <w:rPr>
+          <w:sz w:val="28"/>
+          <w:szCs w:val="28"/>
+        </w:rPr>
+      </w:pPr>
+      <w:r>
+        <w:rPr>
+          <w:sz w:val="28"/>
+          <w:szCs w:val="28"/>
+        </w:rPr>
+        <w:t>Download data for “</w:t>
+      </w:r>
+      <w:r>
+        <w:rPr>
+          <w:sz w:val="28"/>
+          <w:szCs w:val="28"/>
+        </w:rPr>
+        <w:t>Fertility rate,</w:t>
+      </w:r>
+      <w:r>
+        <w:rPr>
+          <w:sz w:val="28"/>
+          <w:szCs w:val="28"/>
+        </w:rPr>
+        <w:t xml:space="preserve"> </w:t>
+      </w:r>
+      <w:r>
+        <w:rPr>
+          <w:sz w:val="28"/>
+          <w:szCs w:val="28"/>
+        </w:rPr>
+        <w:t>total (births per woman)</w:t>
+      </w:r>
+      <w:r>
+        <w:rPr>
+          <w:sz w:val="28"/>
+          <w:szCs w:val="28"/>
+        </w:rPr>
+        <w:t>” and “</w:t>
+      </w:r>
+      <w:r>
+        <w:rPr>
+          <w:sz w:val="28"/>
+          <w:szCs w:val="28"/>
+        </w:rPr>
+        <w:t>GDP per capita (current US$)</w:t>
+      </w:r>
+      <w:r>
+        <w:rPr>
+          <w:sz w:val="28"/>
+          <w:szCs w:val="28"/>
+        </w:rPr>
+        <w:t>”.</w:t>
+      </w:r>
+    </w:p>
+    <w:p>
+      <w:pPr>
+        <w:pStyle w:val="ListParagraph"/>
+        <w:numPr>
+          <w:ilvl w:val="0"/>
+          <w:numId w:val="10"/>
+        </w:numPr>
+        <w:rPr>
+          <w:sz w:val="28"/>
+          <w:szCs w:val="28"/>
+        </w:rPr>
+      </w:pPr>
+      <w:r>
+        <w:rPr>
+          <w:sz w:val="28"/>
+          <w:szCs w:val="28"/>
+        </w:rPr>
+        <w:t>Clean the data and filter the data frames.</w:t>
+      </w:r>
+    </w:p>
+    <w:p>
+      <w:pPr>
+        <w:pStyle w:val="ListParagraph"/>
+        <w:numPr>
+          <w:ilvl w:val="0"/>
+          <w:numId w:val="10"/>
+        </w:numPr>
+        <w:rPr>
+          <w:sz w:val="28"/>
+          <w:szCs w:val="28"/>
+        </w:rPr>
+      </w:pPr>
+      <w:r>
+        <w:rPr>
+          <w:sz w:val="28"/>
+          <w:szCs w:val="28"/>
+        </w:rPr>
+        <w:t>Melt the data frames to long format (show the years as a single column).</w:t>
+      </w:r>
+    </w:p>
+    <w:p>
+      <w:pPr>
+        <w:pStyle w:val="ListParagraph"/>
+        <w:numPr>
+          <w:ilvl w:val="0"/>
+          <w:numId w:val="10"/>
+        </w:numPr>
+        <w:rPr>
+          <w:sz w:val="28"/>
+          <w:szCs w:val="28"/>
+        </w:rPr>
+      </w:pPr>
+      <w:r>
+        <w:rPr>
+          <w:sz w:val="28"/>
+          <w:szCs w:val="28"/>
+        </w:rPr>
+        <w:t xml:space="preserve">Configure and plot a scatter plot graph (2010 </w:t>
+      </w:r>
+      <w:r>
+        <w:rPr>
+          <w:sz w:val="28"/>
+          <w:szCs w:val="28"/>
+        </w:rPr>
+        <w:t xml:space="preserve">data </w:t>
+      </w:r>
+      <w:r>
+        <w:rPr>
+          <w:sz w:val="28"/>
+          <w:szCs w:val="28"/>
+        </w:rPr>
+        <w:t>only).</w:t>
+      </w:r>
+    </w:p>
+    <w:p>
+      <w:pPr>
+        <w:pStyle w:val="ListParagraph"/>
+        <w:numPr>
+          <w:ilvl w:val="0"/>
+          <w:numId w:val="10"/>
+        </w:numPr>
+        <w:rPr>
+          <w:sz w:val="28"/>
+          <w:szCs w:val="28"/>
+        </w:rPr>
+      </w:pPr>
+      <w:r>
+        <w:rPr>
+          <w:sz w:val="28"/>
+          <w:szCs w:val="28"/>
+        </w:rPr>
+        <w:t>Sort the data frames.</w:t>
+      </w:r>
+    </w:p>
+    <w:p>
+      <w:pPr>
+        <w:pStyle w:val="ListParagraph"/>
+        <w:numPr>
+          <w:ilvl w:val="0"/>
+          <w:numId w:val="10"/>
+        </w:numPr>
+        <w:rPr>
+          <w:sz w:val="28"/>
+          <w:szCs w:val="28"/>
+        </w:rPr>
+      </w:pPr>
+      <w:r>
+        <w:rPr>
+          <w:sz w:val="28"/>
+          <w:szCs w:val="28"/>
+        </w:rPr>
+        <w:t>Produce cumulative distribution functions.</w:t>
+      </w:r>
+    </w:p>
+    <w:p>
+      <w:pPr>
+        <w:pStyle w:val="ListParagraph"/>
+        <w:numPr>
+          <w:ilvl w:val="0"/>
+          <w:numId w:val="10"/>
+        </w:numPr>
+        <w:rPr>
+          <w:sz w:val="28"/>
+          <w:szCs w:val="28"/>
+        </w:rPr>
+      </w:pPr>
+      <w:r>
+        <w:rPr>
+          <w:sz w:val="28"/>
+          <w:szCs w:val="28"/>
+        </w:rPr>
+        <w:t>Calculate the median and mean for both years.</w:t>
+      </w:r>
+    </w:p>
+    <w:p>
+      <w:pPr>
+        <w:pStyle w:val="ListParagraph"/>
+        <w:numPr>
+          <w:ilvl w:val="0"/>
+          <w:numId w:val="10"/>
+        </w:numPr>
+        <w:rPr>
+          <w:sz w:val="28"/>
+          <w:szCs w:val="28"/>
+        </w:rPr>
+      </w:pPr>
+      <w:r>
+        <w:rPr>
+          <w:sz w:val="28"/>
+          <w:szCs w:val="28"/>
+        </w:rPr>
+        <w:t>Configure and plot line graph</w:t>
+      </w:r>
+      <w:r>
+        <w:rPr>
+          <w:sz w:val="28"/>
+          <w:szCs w:val="28"/>
+        </w:rPr>
+        <w:t xml:space="preserve"> (1990 and 2010 data only)</w:t>
+      </w:r>
+      <w:r>
+        <w:rPr>
+          <w:sz w:val="28"/>
+          <w:szCs w:val="28"/>
+        </w:rPr>
+        <w:t>.</w:t>
+      </w:r>
+    </w:p>
+    <w:p>
+      <w:pPr>
+        <w:rPr>
+          <w:sz w:val="28"/>
+          <w:szCs w:val="28"/>
+        </w:rPr>
+      </w:pPr>
+      <w:r>
+        <w:rPr>
+          <w:sz w:val="28"/>
+          <w:szCs w:val="28"/>
+        </w:rPr>
+        <w:t>SPECIFY TH</w:t>
+      </w:r>
+      <w:r>
+        <w:rPr>
+          <w:sz w:val="28"/>
+          <w:szCs w:val="28"/>
+        </w:rPr>
+        <w:t>AT YOU USED A LIBRARY TO GET THE T- STATISTIC</w:t>
+      </w:r>
+    </w:p>
+    <w:p>
+      <w:pPr>
+        <w:pStyle w:val="Heading2"/>
+      </w:pPr>
+      <w:bookmarkStart w:id="18" w:name="_Toc177421004"/>
+      <w:r>
+        <w:t>Results</w:t>
+      </w:r>
+      <w:bookmarkEnd w:id="18"/>
+    </w:p>
+    <w:p>
+      <w:pPr>
+        <w:pStyle w:val="ListParagraph"/>
+        <w:ind w:left="1080"/>
+        <w:rPr>
+          <w:sz w:val="28"/>
+          <w:szCs w:val="28"/>
+        </w:rPr>
+      </w:pPr>
+      <w:r>
+        <w:rPr>
+          <w:sz w:val="28"/>
+          <w:szCs w:val="28"/>
+        </w:rPr>
+        <w:t>Scatter plot graph showing fertility rate against GDP per capita</w:t>
+      </w:r>
+      <w:r>
+        <w:rPr>
+          <w:sz w:val="28"/>
+          <w:szCs w:val="28"/>
+        </w:rPr>
+        <w:t>.</w:t>
+      </w:r>
+    </w:p>
+    <w:p>
+      <w:pPr>
+        <w:pStyle w:val="ListParagraph"/>
+        <w:ind w:left="1080"/>
+        <w:rPr>
+          <w:sz w:val="28"/>
+          <w:szCs w:val="28"/>
+        </w:rPr>
+      </w:pPr>
+      <w:r>
+        <w:rPr>
+          <w:sz w:val="28"/>
+          <w:szCs w:val="28"/>
+        </w:rPr>
+        <w:t>Line graph showing cumulative distribution function values.</w:t>
       </w:r>
     </w:p>
     <w:p>
@@ -4991,39 +4846,22 @@
         <w:pStyle w:val="ListParagraph"/>
         <w:jc w:val="center"/>
         <w:rPr>
-          <w:i/>
-          <w:iCs/>
-        </w:rPr>
-      </w:pPr>
-    </w:p>
-    <w:p>
-      <w:pPr>
-        <w:pStyle w:val="ListParagraph"/>
-        <w:jc w:val="center"/>
-        <w:rPr>
-          <w:i/>
-          <w:iCs/>
-        </w:rPr>
-      </w:pPr>
-    </w:p>
-    <w:p>
-      <w:pPr>
-        <w:jc w:val="center"/>
-        <w:rPr>
-          <w:sz w:val="28"/>
-          <w:szCs w:val="28"/>
-        </w:rPr>
-      </w:pPr>
-      <w:r>
-        <w:rPr>
-          <w:sz w:val="28"/>
-          <w:szCs w:val="28"/>
-        </w:rPr>
+          <w:sz w:val="28"/>
+          <w:szCs w:val="28"/>
+        </w:rPr>
+      </w:pPr>
+      <w:r>
+        <w:rPr>
+          <w:noProof/>
+          <w:sz w:val="28"/>
+          <w:szCs w:val="28"/>
+        </w:rPr>
+        <w:lastRenderedPageBreak/>
         <w:drawing>
-          <wp:inline distT="0" distB="0" distL="0" distR="0" wp14:anchorId="0BF6BB30" wp14:editId="1FC5617F">
-            <wp:extent cx="5943600" cy="3172460"/>
-            <wp:effectExtent l="0" t="0" r="0" b="8890"/>
-            <wp:docPr id="3" name="Picture 3"/>
+          <wp:inline distT="0" distB="0" distL="0" distR="0" wp14:anchorId="6893A8CC" wp14:editId="155A9029">
+            <wp:extent cx="5943600" cy="3223260"/>
+            <wp:effectExtent l="0" t="0" r="0" b="0"/>
+            <wp:docPr id="4" name="Picture 4"/>
             <wp:cNvGraphicFramePr>
               <a:graphicFrameLocks xmlns:a="http://schemas.openxmlformats.org/drawingml/2006/main" noChangeAspect="1"/>
             </wp:cNvGraphicFramePr>
@@ -5043,7 +4881,7 @@
                   <pic:spPr>
                     <a:xfrm>
                       <a:off x="0" y="0"/>
-                      <a:ext cx="5943600" cy="3172460"/>
+                      <a:ext cx="5943600" cy="3223260"/>
                     </a:xfrm>
                     <a:prstGeom prst="rect">
                       <a:avLst/>
@@ -5058,6 +4896,7 @@
     </w:p>
     <w:p>
       <w:pPr>
+        <w:pStyle w:val="ListParagraph"/>
         <w:jc w:val="center"/>
         <w:rPr>
           <w:i/>
@@ -5069,493 +4908,17 @@
           <w:i/>
           <w:iCs/>
         </w:rPr>
-        <w:t xml:space="preserve">Figure showing </w:t>
-      </w:r>
-      <w:r>
+        <w:t>Fertility rate vs GDP per capita for all countries in 2010</w:t>
+      </w:r>
+    </w:p>
+    <w:p>
+      <w:pPr>
+        <w:pStyle w:val="ListParagraph"/>
+        <w:jc w:val="center"/>
         <w:rPr>
           <w:i/>
           <w:iCs/>
         </w:rPr>
-        <w:t>Cumulative Distribution Functions of Fertility Rates for the years 1990 and 2010 showing the mean and median respectively.</w:t>
-      </w:r>
-    </w:p>
-    <w:p>
-      <w:pPr>
-        <w:rPr>
-          <w:sz w:val="28"/>
-          <w:szCs w:val="28"/>
-        </w:rPr>
-      </w:pPr>
-    </w:p>
-    <w:p>
-      <w:pPr>
-        <w:pStyle w:val="Heading2"/>
-      </w:pPr>
-      <w:bookmarkStart w:id="18" w:name="_Toc177421005"/>
-      <w:r>
-        <w:t>Analysis and Insights</w:t>
-      </w:r>
-      <w:bookmarkEnd w:id="18"/>
-    </w:p>
-    <w:p>
-      <w:pPr>
-        <w:pStyle w:val="Heading1"/>
-        <w:rPr>
-          <w:b w:val="0"/>
-          <w:bCs w:val="0"/>
-        </w:rPr>
-      </w:pPr>
-      <w:r>
-        <w:rPr>
-          <w:b w:val="0"/>
-          <w:bCs w:val="0"/>
-        </w:rPr>
-        <w:t>1. Is there evidence of seasonality?</w:t>
-      </w:r>
-    </w:p>
-    <w:p>
-      <w:pPr>
-        <w:pStyle w:val="Heading1"/>
-        <w:rPr>
-          <w:b w:val="0"/>
-          <w:bCs w:val="0"/>
-        </w:rPr>
-      </w:pPr>
-      <w:r>
-        <w:rPr>
-          <w:b w:val="0"/>
-          <w:bCs w:val="0"/>
-        </w:rPr>
-        <w:t>Yes, there is evidence of seasonality in the housing market based on your analysis. The ACF plot likely shows significant autocorrelation at certain lags, indicating that monthly returns are influenced by seasonal patterns. Research indicates that housing markets typically experience systematic fluctuations throughout the year, with higher activity and price increases during the spring and summer months (the "hot season") and reduced activity during the winter months (the "cold season"</w:t>
-      </w:r>
-      <w:proofErr w:type="gramStart"/>
-      <w:r>
-        <w:rPr>
-          <w:b w:val="0"/>
-          <w:bCs w:val="0"/>
-        </w:rPr>
-        <w:t>) .</w:t>
-      </w:r>
-      <w:proofErr w:type="gramEnd"/>
-      <w:r>
-        <w:rPr>
-          <w:b w:val="0"/>
-          <w:bCs w:val="0"/>
-        </w:rPr>
-        <w:t xml:space="preserve"> This aligns with findings that June is often a peak month for house prices, while January tends to see lower prices and fewer </w:t>
-      </w:r>
-      <w:proofErr w:type="gramStart"/>
-      <w:r>
-        <w:rPr>
-          <w:b w:val="0"/>
-          <w:bCs w:val="0"/>
-        </w:rPr>
-        <w:t>transactions .</w:t>
-      </w:r>
-      <w:proofErr w:type="gramEnd"/>
-    </w:p>
-    <w:p>
-      <w:pPr>
-        <w:pStyle w:val="Heading1"/>
-        <w:rPr>
-          <w:b w:val="0"/>
-          <w:bCs w:val="0"/>
-        </w:rPr>
-      </w:pPr>
-      <w:r>
-        <w:rPr>
-          <w:b w:val="0"/>
-          <w:bCs w:val="0"/>
-        </w:rPr>
-        <w:t>2. Is there a trend in the time series?</w:t>
-      </w:r>
-    </w:p>
-    <w:p>
-      <w:pPr>
-        <w:pStyle w:val="Heading1"/>
-        <w:rPr>
-          <w:b w:val="0"/>
-          <w:bCs w:val="0"/>
-        </w:rPr>
-      </w:pPr>
-      <w:r>
-        <w:rPr>
-          <w:b w:val="0"/>
-          <w:bCs w:val="0"/>
-        </w:rPr>
-        <w:t>Yes, there is a clear upward trend in the time series of UK house prices over the analyzed period. Your graph likely reflects a general increase in cumulative returns, indicating that house prices have appreciated over time despite short-term fluctuations. This trend can be attributed to various factors such as economic growth, low-interest rates, and increasing demand for housing. The consistent outperformance of house prices relative to the FTSE 100 index after 2002 further supports this observation of a long-term upward trajectory in the housing market.</w:t>
-      </w:r>
-    </w:p>
-    <w:p>
-      <w:pPr>
-        <w:pStyle w:val="Heading1"/>
-        <w:rPr>
-          <w:b w:val="0"/>
-          <w:bCs w:val="0"/>
-        </w:rPr>
-      </w:pPr>
-      <w:r>
-        <w:rPr>
-          <w:b w:val="0"/>
-          <w:bCs w:val="0"/>
-        </w:rPr>
-        <w:t>3. What is the annualized return over this period as a percentage?</w:t>
-      </w:r>
-    </w:p>
-    <w:p>
-      <w:pPr>
-        <w:pStyle w:val="Heading1"/>
-      </w:pPr>
-      <w:r>
-        <w:rPr>
-          <w:b w:val="0"/>
-          <w:bCs w:val="0"/>
-        </w:rPr>
-        <w:t xml:space="preserve">Based on your earlier calculations or estimates from historical data, the annualized return for UK house prices over this period can be approximated at around X% (insert your calculated value here). This figure represents the average annual growth rate of house prices from 1991 to 2016 and can be compared to the annualized return of the FTSE 100 index (approximately 7.4%) to assess relative performance. If your calculated annualized return for </w:t>
-      </w:r>
-      <w:r>
-        <w:rPr>
-          <w:b w:val="0"/>
-          <w:bCs w:val="0"/>
-        </w:rPr>
-        <w:lastRenderedPageBreak/>
-        <w:t>houses exceeds that of the FTSE 100, it reinforces the conclusion that investing in UK houses was more beneficial during this period.</w:t>
-      </w:r>
-      <w:r>
-        <w:br w:type="page"/>
-      </w:r>
-      <w:bookmarkStart w:id="19" w:name="_Toc177421006"/>
-      <w:r>
-        <w:lastRenderedPageBreak/>
-        <w:t xml:space="preserve">Question </w:t>
-      </w:r>
-      <w:r>
-        <w:t>5</w:t>
-      </w:r>
-      <w:r>
-        <w:t xml:space="preserve"> Report:</w:t>
-      </w:r>
-      <w:bookmarkEnd w:id="19"/>
-    </w:p>
-    <w:p>
-      <w:pPr>
-        <w:pStyle w:val="Heading2"/>
-      </w:pPr>
-      <w:bookmarkStart w:id="20" w:name="_Toc177421007"/>
-      <w:r>
-        <w:t>Methodology</w:t>
-      </w:r>
-      <w:bookmarkEnd w:id="20"/>
-    </w:p>
-    <w:p>
-      <w:pPr>
-        <w:pStyle w:val="ListParagraph"/>
-        <w:ind w:left="1080"/>
-        <w:rPr>
-          <w:sz w:val="28"/>
-          <w:szCs w:val="28"/>
-        </w:rPr>
-      </w:pPr>
-      <w:r>
-        <w:rPr>
-          <w:sz w:val="28"/>
-          <w:szCs w:val="28"/>
-        </w:rPr>
-        <w:t>Scatter plot countries on Happy Planet Index vs Corruption Perception Index graph while annotating each one</w:t>
-      </w:r>
-    </w:p>
-    <w:p>
-      <w:pPr>
-        <w:pStyle w:val="ListParagraph"/>
-        <w:numPr>
-          <w:ilvl w:val="0"/>
-          <w:numId w:val="10"/>
-        </w:numPr>
-        <w:ind w:left="1440"/>
-        <w:rPr>
-          <w:sz w:val="28"/>
-          <w:szCs w:val="28"/>
-        </w:rPr>
-      </w:pPr>
-      <w:r>
-        <w:rPr>
-          <w:sz w:val="28"/>
-          <w:szCs w:val="28"/>
-        </w:rPr>
-        <w:t xml:space="preserve">Approach: </w:t>
-      </w:r>
-    </w:p>
-    <w:p>
-      <w:pPr>
-        <w:pStyle w:val="ListParagraph"/>
-        <w:numPr>
-          <w:ilvl w:val="0"/>
-          <w:numId w:val="10"/>
-        </w:numPr>
-        <w:rPr>
-          <w:sz w:val="28"/>
-          <w:szCs w:val="28"/>
-        </w:rPr>
-      </w:pPr>
-      <w:r>
-        <w:rPr>
-          <w:sz w:val="28"/>
-          <w:szCs w:val="28"/>
-        </w:rPr>
-        <w:t>Download data for “Happy Planet Index</w:t>
-      </w:r>
-      <w:r>
-        <w:rPr>
-          <w:sz w:val="28"/>
-          <w:szCs w:val="28"/>
-        </w:rPr>
-        <w:t>” and “</w:t>
-      </w:r>
-      <w:r>
-        <w:rPr>
-          <w:sz w:val="28"/>
-          <w:szCs w:val="28"/>
-        </w:rPr>
-        <w:t>Corruption Perceptions Index</w:t>
-      </w:r>
-      <w:r>
-        <w:rPr>
-          <w:sz w:val="28"/>
-          <w:szCs w:val="28"/>
-        </w:rPr>
-        <w:t>”.</w:t>
-      </w:r>
-    </w:p>
-    <w:p>
-      <w:pPr>
-        <w:pStyle w:val="ListParagraph"/>
-        <w:numPr>
-          <w:ilvl w:val="0"/>
-          <w:numId w:val="10"/>
-        </w:numPr>
-        <w:rPr>
-          <w:sz w:val="28"/>
-          <w:szCs w:val="28"/>
-        </w:rPr>
-      </w:pPr>
-      <w:r>
-        <w:rPr>
-          <w:sz w:val="28"/>
-          <w:szCs w:val="28"/>
-        </w:rPr>
-        <w:t>Melt the data frames to long format (show the years as a single column).</w:t>
-      </w:r>
-    </w:p>
-    <w:p>
-      <w:pPr>
-        <w:pStyle w:val="ListParagraph"/>
-        <w:numPr>
-          <w:ilvl w:val="0"/>
-          <w:numId w:val="10"/>
-        </w:numPr>
-        <w:rPr>
-          <w:sz w:val="28"/>
-          <w:szCs w:val="28"/>
-        </w:rPr>
-      </w:pPr>
-      <w:r>
-        <w:rPr>
-          <w:sz w:val="28"/>
-          <w:szCs w:val="28"/>
-        </w:rPr>
-        <w:t xml:space="preserve">Configure and plot </w:t>
-      </w:r>
-      <w:r>
-        <w:rPr>
-          <w:sz w:val="28"/>
-          <w:szCs w:val="28"/>
-        </w:rPr>
-        <w:t>a</w:t>
-      </w:r>
-      <w:r>
-        <w:rPr>
-          <w:sz w:val="28"/>
-          <w:szCs w:val="28"/>
-        </w:rPr>
-        <w:t xml:space="preserve"> scatter plot graph.</w:t>
-      </w:r>
-    </w:p>
-    <w:p>
-      <w:pPr>
-        <w:rPr>
-          <w:b/>
-          <w:bCs/>
-          <w:sz w:val="28"/>
-          <w:szCs w:val="28"/>
-        </w:rPr>
-      </w:pPr>
-    </w:p>
-    <w:p>
-      <w:pPr>
-        <w:pStyle w:val="Heading2"/>
-      </w:pPr>
-      <w:bookmarkStart w:id="21" w:name="_Toc177421008"/>
-      <w:r>
-        <w:t>Results</w:t>
-      </w:r>
-      <w:bookmarkEnd w:id="21"/>
-    </w:p>
-    <w:p>
-      <w:pPr>
-        <w:pStyle w:val="ListParagraph"/>
-        <w:ind w:left="1080"/>
-        <w:rPr>
-          <w:sz w:val="28"/>
-          <w:szCs w:val="28"/>
-        </w:rPr>
-      </w:pPr>
-      <w:r>
-        <w:rPr>
-          <w:sz w:val="28"/>
-          <w:szCs w:val="28"/>
-        </w:rPr>
-        <w:t>Plotting cumulated profits:</w:t>
-      </w:r>
-    </w:p>
-    <w:p>
-      <w:pPr>
-        <w:pStyle w:val="ListParagraph"/>
-        <w:ind w:left="1080"/>
-        <w:rPr>
-          <w:sz w:val="28"/>
-          <w:szCs w:val="28"/>
-        </w:rPr>
-      </w:pPr>
-      <w:r>
-        <w:rPr>
-          <w:sz w:val="28"/>
-          <w:szCs w:val="28"/>
-        </w:rPr>
-        <w:t>Utilizing the matplotlib</w:t>
-      </w:r>
-      <w:r>
-        <w:rPr>
-          <w:sz w:val="28"/>
-          <w:szCs w:val="28"/>
-        </w:rPr>
-        <w:fldChar w:fldCharType="begin"/>
-      </w:r>
-      <w:r>
-        <w:rPr>
-          <w:sz w:val="28"/>
-          <w:szCs w:val="28"/>
-        </w:rPr>
-        <w:instrText xml:space="preserve"> ADDIN ZOTERO_ITEM CSL_CITATION {"citationID":"JPGzCq7U","properties":{"formattedCitation":"[1]","plainCitation":"[1]","noteIndex":0},"citationItems":[{"id":55,"uris":["http://zotero.org/users/14711549/items/8YMKJLJR"],"itemData":{"id":55,"type":"entry-encyclopedia","abstract":"Matplotlib is a plotting library for the Python programming language and its numerical mathematics extension NumPy. It provides an object-oriented API for embedding plots into applications using general-purpose GUI toolkits like Tkinter, wxPython, Qt, or GTK. There is also a procedural \"pylab\" interface based on a state machine (like OpenGL), designed to closely resemble that of MATLAB, though its use is discouraged. SciPy makes use of Matplotlib.\nMatplotlib was originally written by John D. Hunter. Since then it has had an active development community and is distributed under a BSD-style license. Michael Droettboom was nominated as matplotlib's lead developer shortly before John Hunter's death in August 2012 and was further joined by Thomas Caswell. Matplotlib is a NumFOCUS fiscally sponsored project.","container-title":"Wikipedia","language":"en","license":"Creative Commons Attribution-ShareAlike License","note":"Page Version ID: 1243075914","source":"Wikipedia","title":"Matplotlib","URL":"https://en.wikipedia.org/w/index.php?title=Matplotlib&amp;oldid=1243075914","accessed":{"date-parts":[["2024",9,1]]},"issued":{"date-parts":[["2024",8,30]]}}}],"schema":"https://github.com/citation-style-language/schema/raw/master/csl-citation.json"} </w:instrText>
-      </w:r>
-      <w:r>
-        <w:rPr>
-          <w:sz w:val="28"/>
-          <w:szCs w:val="28"/>
-        </w:rPr>
-        <w:fldChar w:fldCharType="separate"/>
-      </w:r>
-      <w:r>
-        <w:rPr>
-          <w:rFonts w:ascii="Aptos" w:hAnsi="Aptos"/>
-          <w:sz w:val="28"/>
-        </w:rPr>
-        <w:t>[1]</w:t>
-      </w:r>
-      <w:r>
-        <w:rPr>
-          <w:sz w:val="28"/>
-          <w:szCs w:val="28"/>
-        </w:rPr>
-        <w:fldChar w:fldCharType="end"/>
-      </w:r>
-      <w:r>
-        <w:rPr>
-          <w:sz w:val="28"/>
-          <w:szCs w:val="28"/>
-        </w:rPr>
-        <w:t xml:space="preserve"> and pandas</w:t>
-      </w:r>
-      <w:r>
-        <w:rPr>
-          <w:sz w:val="28"/>
-          <w:szCs w:val="28"/>
-        </w:rPr>
-        <w:fldChar w:fldCharType="begin"/>
-      </w:r>
-      <w:r>
-        <w:rPr>
-          <w:sz w:val="28"/>
-          <w:szCs w:val="28"/>
-        </w:rPr>
-        <w:instrText xml:space="preserve"> ADDIN ZOTERO_ITEM CSL_CITATION {"citationID":"IwQ55DWU","properties":{"formattedCitation":"[2]","plainCitation":"[2]","noteIndex":0},"citationItems":[{"id":58,"uris":["http://zotero.org/users/14711549/items/I9GNAWII"],"itemData":{"id":58,"type":"entry-encyclopedia","abstract":"Pandas (styled as pandas) is a software library written for the Python programming language for data manipulation and analysis. In particular, it offers data structures and operations for manipulating numerical tables and time series. It is free software released under the three-clause BSD license. The name is derived from the term \"panel data\", an econometrics term for data sets that include observations over multiple time periods for the same individuals, as well as a play on the phrase \"Python data analysis\".:</w:instrText>
-      </w:r>
-      <w:r>
-        <w:rPr>
-          <w:rFonts w:ascii="Arial" w:hAnsi="Arial" w:cs="Arial"/>
-          <w:sz w:val="28"/>
-          <w:szCs w:val="28"/>
-        </w:rPr>
-        <w:instrText> </w:instrText>
-      </w:r>
-      <w:r>
-        <w:rPr>
-          <w:sz w:val="28"/>
-          <w:szCs w:val="28"/>
-        </w:rPr>
-        <w:instrText>5</w:instrText>
-      </w:r>
-      <w:r>
-        <w:rPr>
-          <w:rFonts w:ascii="Arial" w:hAnsi="Arial" w:cs="Arial"/>
-          <w:sz w:val="28"/>
-          <w:szCs w:val="28"/>
-        </w:rPr>
-        <w:instrText> </w:instrText>
-      </w:r>
-      <w:r>
-        <w:rPr>
-          <w:sz w:val="28"/>
-          <w:szCs w:val="28"/>
-        </w:rPr>
-        <w:instrText xml:space="preserve"> Wes McKinney started building what would become Pandas at AQR Capital while he was a researcher there from 2007 to 2010.\nThe development of Pandas introduced into Python many comparable features of working with DataFrames that were established in the R programming language. The library is built upon another library, NumPy.","container-title":"Wikipedia","language":"en","license":"Creative Commons Attribution-ShareAlike License","note":"Page Version ID: 1234683004","source":"Wikipedia","title":"pandas (software)","URL":"https://en.wikipedia.org/w/index.php?title=Pandas_(software)&amp;oldid=1234683004","accessed":{"date-parts":[["2024",9,1]]},"issued":{"date-parts":[["2024",7,15]]}}}],"schema":"https://github.com/citation-style-language/schema/raw/master/csl-citation.json"} </w:instrText>
-      </w:r>
-      <w:r>
-        <w:rPr>
-          <w:sz w:val="28"/>
-          <w:szCs w:val="28"/>
-        </w:rPr>
-        <w:fldChar w:fldCharType="separate"/>
-      </w:r>
-      <w:r>
-        <w:rPr>
-          <w:rFonts w:ascii="Aptos" w:hAnsi="Aptos"/>
-          <w:sz w:val="28"/>
-        </w:rPr>
-        <w:t>[2]</w:t>
-      </w:r>
-      <w:r>
-        <w:rPr>
-          <w:sz w:val="28"/>
-          <w:szCs w:val="28"/>
-        </w:rPr>
-        <w:fldChar w:fldCharType="end"/>
-      </w:r>
-      <w:r>
-        <w:rPr>
-          <w:sz w:val="28"/>
-          <w:szCs w:val="28"/>
-        </w:rPr>
-        <w:t>, we use the profits per day data to plot a line graph marking the initial investment and breakeven day.</w:t>
-      </w:r>
-    </w:p>
-    <w:p>
-      <w:pPr>
-        <w:pStyle w:val="ListParagraph"/>
-        <w:ind w:left="1080"/>
-        <w:rPr>
-          <w:sz w:val="28"/>
-          <w:szCs w:val="28"/>
-        </w:rPr>
       </w:pPr>
     </w:p>
     <w:p>
@@ -5563,21 +4926,30 @@
         <w:pStyle w:val="ListParagraph"/>
         <w:jc w:val="center"/>
         <w:rPr>
-          <w:sz w:val="28"/>
-          <w:szCs w:val="28"/>
-        </w:rPr>
-      </w:pPr>
-      <w:r>
-        <w:rPr>
-          <w:sz w:val="28"/>
-          <w:szCs w:val="28"/>
-        </w:rPr>
-        <w:lastRenderedPageBreak/>
+          <w:i/>
+          <w:iCs/>
+        </w:rPr>
+      </w:pPr>
+    </w:p>
+    <w:p>
+      <w:pPr>
+        <w:jc w:val="center"/>
+        <w:rPr>
+          <w:sz w:val="28"/>
+          <w:szCs w:val="28"/>
+        </w:rPr>
+      </w:pPr>
+      <w:r>
+        <w:rPr>
+          <w:noProof/>
+          <w:sz w:val="28"/>
+          <w:szCs w:val="28"/>
+        </w:rPr>
         <w:drawing>
-          <wp:inline distT="0" distB="0" distL="0" distR="0" wp14:anchorId="38ABEE07" wp14:editId="76C8D3D6">
-            <wp:extent cx="5943600" cy="4133850"/>
-            <wp:effectExtent l="0" t="0" r="0" b="0"/>
-            <wp:docPr id="1" name="Picture 1"/>
+          <wp:inline distT="0" distB="0" distL="0" distR="0" wp14:anchorId="0BF6BB30" wp14:editId="1FC5617F">
+            <wp:extent cx="5943600" cy="3172460"/>
+            <wp:effectExtent l="0" t="0" r="0" b="8890"/>
+            <wp:docPr id="3" name="Picture 3"/>
             <wp:cNvGraphicFramePr>
               <a:graphicFrameLocks xmlns:a="http://schemas.openxmlformats.org/drawingml/2006/main" noChangeAspect="1"/>
             </wp:cNvGraphicFramePr>
@@ -5597,6 +4969,536 @@
                   <pic:spPr>
                     <a:xfrm>
                       <a:off x="0" y="0"/>
+                      <a:ext cx="5943600" cy="3172460"/>
+                    </a:xfrm>
+                    <a:prstGeom prst="rect">
+                      <a:avLst/>
+                    </a:prstGeom>
+                  </pic:spPr>
+                </pic:pic>
+              </a:graphicData>
+            </a:graphic>
+          </wp:inline>
+        </w:drawing>
+      </w:r>
+    </w:p>
+    <w:p>
+      <w:pPr>
+        <w:jc w:val="center"/>
+        <w:rPr>
+          <w:i/>
+          <w:iCs/>
+        </w:rPr>
+      </w:pPr>
+      <w:r>
+        <w:rPr>
+          <w:i/>
+          <w:iCs/>
+        </w:rPr>
+        <w:t xml:space="preserve">Figure showing </w:t>
+      </w:r>
+      <w:r>
+        <w:rPr>
+          <w:i/>
+          <w:iCs/>
+        </w:rPr>
+        <w:t>Cumulative Distribution Functions of Fertility Rates for the years 1990 and 2010 showing the mean and median respectively.</w:t>
+      </w:r>
+    </w:p>
+    <w:p>
+      <w:pPr>
+        <w:rPr>
+          <w:sz w:val="28"/>
+          <w:szCs w:val="28"/>
+        </w:rPr>
+      </w:pPr>
+    </w:p>
+    <w:p>
+      <w:pPr>
+        <w:pStyle w:val="Heading2"/>
+      </w:pPr>
+      <w:bookmarkStart w:id="19" w:name="_Toc177421005"/>
+      <w:r>
+        <w:t>Analysis and Insights</w:t>
+      </w:r>
+      <w:bookmarkEnd w:id="19"/>
+    </w:p>
+    <w:p>
+      <w:pPr>
+        <w:pStyle w:val="Heading1"/>
+        <w:rPr>
+          <w:b w:val="0"/>
+          <w:bCs w:val="0"/>
+        </w:rPr>
+      </w:pPr>
+      <w:r>
+        <w:rPr>
+          <w:b w:val="0"/>
+          <w:bCs w:val="0"/>
+        </w:rPr>
+        <w:t>1. Is there evidence of seasonality?</w:t>
+      </w:r>
+    </w:p>
+    <w:p>
+      <w:pPr>
+        <w:pStyle w:val="Heading1"/>
+        <w:rPr>
+          <w:b w:val="0"/>
+          <w:bCs w:val="0"/>
+        </w:rPr>
+      </w:pPr>
+      <w:r>
+        <w:rPr>
+          <w:b w:val="0"/>
+          <w:bCs w:val="0"/>
+        </w:rPr>
+        <w:t>Yes, there is evidence of seasonality in the housing market based on your analysis. The ACF plot likely shows significant autocorrelation at certain lags, indicating that monthly returns are influenced by seasonal patterns. Research indicates that housing markets typically experience systematic fluctuations throughout the year, with higher activity and price increases during the spring and summer months (the "hot season") and reduced activity during the winter months (the "cold season") . This aligns with findings that June is often a peak month for house prices, while January tends to see lower prices and fewer transactions .</w:t>
+      </w:r>
+    </w:p>
+    <w:p>
+      <w:pPr>
+        <w:pStyle w:val="Heading1"/>
+        <w:rPr>
+          <w:b w:val="0"/>
+          <w:bCs w:val="0"/>
+        </w:rPr>
+      </w:pPr>
+      <w:r>
+        <w:rPr>
+          <w:b w:val="0"/>
+          <w:bCs w:val="0"/>
+        </w:rPr>
+        <w:t>2. Is there a trend in the time series?</w:t>
+      </w:r>
+    </w:p>
+    <w:p>
+      <w:pPr>
+        <w:pStyle w:val="Heading1"/>
+        <w:rPr>
+          <w:b w:val="0"/>
+          <w:bCs w:val="0"/>
+        </w:rPr>
+      </w:pPr>
+      <w:r>
+        <w:rPr>
+          <w:b w:val="0"/>
+          <w:bCs w:val="0"/>
+        </w:rPr>
+        <w:t>Yes, there is a clear upward trend in the time series of UK house prices over the analyzed period. Your graph likely reflects a general increase in cumulative returns, indicating that house prices have appreciated over time despite short-term fluctuations. This trend can be attributed to various factors such as economic growth, low-interest rates, and increasing demand for housing. The consistent outperformance of house prices relative to the FTSE 100 index after 2002 further supports this observation of a long-term upward trajectory in the housing market.</w:t>
+      </w:r>
+    </w:p>
+    <w:p>
+      <w:pPr>
+        <w:pStyle w:val="Heading1"/>
+        <w:rPr>
+          <w:b w:val="0"/>
+          <w:bCs w:val="0"/>
+        </w:rPr>
+      </w:pPr>
+      <w:r>
+        <w:rPr>
+          <w:b w:val="0"/>
+          <w:bCs w:val="0"/>
+        </w:rPr>
+        <w:t>3. What is the annualized return over this period as a percentage?</w:t>
+      </w:r>
+    </w:p>
+    <w:p>
+      <w:pPr>
+        <w:pStyle w:val="Heading1"/>
+      </w:pPr>
+      <w:r>
+        <w:rPr>
+          <w:b w:val="0"/>
+          <w:bCs w:val="0"/>
+        </w:rPr>
+        <w:t xml:space="preserve">Based on your earlier calculations or estimates from historical data, the annualized return for UK house prices over this period can be approximated at around X% (insert your calculated value here). This figure represents the average annual growth rate of house prices from 1991 to 2016 and can be compared to the annualized return of the FTSE 100 index (approximately 7.4%) to assess relative performance. If your calculated annualized return for </w:t>
+      </w:r>
+      <w:r>
+        <w:rPr>
+          <w:b w:val="0"/>
+          <w:bCs w:val="0"/>
+        </w:rPr>
+        <w:lastRenderedPageBreak/>
+        <w:t>houses exceeds that of the FTSE 100, it reinforces the conclusion that investing in UK houses was more beneficial during this period.</w:t>
+      </w:r>
+      <w:r>
+        <w:br w:type="page"/>
+      </w:r>
+      <w:bookmarkStart w:id="20" w:name="_Toc177421006"/>
+      <w:r>
+        <w:lastRenderedPageBreak/>
+        <w:t xml:space="preserve">Question </w:t>
+      </w:r>
+      <w:r>
+        <w:t>5</w:t>
+      </w:r>
+      <w:r>
+        <w:t xml:space="preserve"> Report:</w:t>
+      </w:r>
+      <w:bookmarkEnd w:id="20"/>
+    </w:p>
+    <w:p>
+      <w:pPr>
+        <w:pStyle w:val="Heading2"/>
+      </w:pPr>
+      <w:bookmarkStart w:id="21" w:name="_Toc177421007"/>
+      <w:r>
+        <w:t>Methodology</w:t>
+      </w:r>
+      <w:bookmarkEnd w:id="21"/>
+    </w:p>
+    <w:p>
+      <w:pPr>
+        <w:pStyle w:val="ListParagraph"/>
+        <w:ind w:left="1080"/>
+        <w:rPr>
+          <w:sz w:val="28"/>
+          <w:szCs w:val="28"/>
+        </w:rPr>
+      </w:pPr>
+      <w:r>
+        <w:rPr>
+          <w:sz w:val="28"/>
+          <w:szCs w:val="28"/>
+        </w:rPr>
+        <w:t>Scatter plot countries on Happy Planet Index vs Corruption Perception Index graph while annotating each one</w:t>
+      </w:r>
+    </w:p>
+    <w:p>
+      <w:pPr>
+        <w:pStyle w:val="ListParagraph"/>
+        <w:numPr>
+          <w:ilvl w:val="0"/>
+          <w:numId w:val="10"/>
+        </w:numPr>
+        <w:ind w:left="1440"/>
+        <w:rPr>
+          <w:sz w:val="28"/>
+          <w:szCs w:val="28"/>
+        </w:rPr>
+      </w:pPr>
+      <w:r>
+        <w:rPr>
+          <w:sz w:val="28"/>
+          <w:szCs w:val="28"/>
+        </w:rPr>
+        <w:t xml:space="preserve">Approach: </w:t>
+      </w:r>
+    </w:p>
+    <w:p>
+      <w:pPr>
+        <w:pStyle w:val="ListParagraph"/>
+        <w:numPr>
+          <w:ilvl w:val="0"/>
+          <w:numId w:val="10"/>
+        </w:numPr>
+        <w:rPr>
+          <w:sz w:val="28"/>
+          <w:szCs w:val="28"/>
+        </w:rPr>
+      </w:pPr>
+      <w:r>
+        <w:rPr>
+          <w:sz w:val="28"/>
+          <w:szCs w:val="28"/>
+        </w:rPr>
+        <w:t>Download data for “Happy Planet Index</w:t>
+      </w:r>
+      <w:r>
+        <w:rPr>
+          <w:sz w:val="28"/>
+          <w:szCs w:val="28"/>
+        </w:rPr>
+        <w:t>” and “</w:t>
+      </w:r>
+      <w:r>
+        <w:rPr>
+          <w:sz w:val="28"/>
+          <w:szCs w:val="28"/>
+        </w:rPr>
+        <w:t>Corruption Perceptions Index</w:t>
+      </w:r>
+      <w:r>
+        <w:rPr>
+          <w:sz w:val="28"/>
+          <w:szCs w:val="28"/>
+        </w:rPr>
+        <w:t>”.</w:t>
+      </w:r>
+    </w:p>
+    <w:p>
+      <w:pPr>
+        <w:pStyle w:val="ListParagraph"/>
+        <w:numPr>
+          <w:ilvl w:val="0"/>
+          <w:numId w:val="10"/>
+        </w:numPr>
+        <w:rPr>
+          <w:sz w:val="28"/>
+          <w:szCs w:val="28"/>
+        </w:rPr>
+      </w:pPr>
+      <w:r>
+        <w:rPr>
+          <w:sz w:val="28"/>
+          <w:szCs w:val="28"/>
+        </w:rPr>
+        <w:t>Melt the data frames to long format (show the years as a single column).</w:t>
+      </w:r>
+    </w:p>
+    <w:p>
+      <w:pPr>
+        <w:pStyle w:val="ListParagraph"/>
+        <w:numPr>
+          <w:ilvl w:val="0"/>
+          <w:numId w:val="10"/>
+        </w:numPr>
+        <w:rPr>
+          <w:sz w:val="28"/>
+          <w:szCs w:val="28"/>
+        </w:rPr>
+      </w:pPr>
+      <w:r>
+        <w:rPr>
+          <w:sz w:val="28"/>
+          <w:szCs w:val="28"/>
+        </w:rPr>
+        <w:t xml:space="preserve">Configure and plot </w:t>
+      </w:r>
+      <w:r>
+        <w:rPr>
+          <w:sz w:val="28"/>
+          <w:szCs w:val="28"/>
+        </w:rPr>
+        <w:t>a</w:t>
+      </w:r>
+      <w:r>
+        <w:rPr>
+          <w:sz w:val="28"/>
+          <w:szCs w:val="28"/>
+        </w:rPr>
+        <w:t xml:space="preserve"> scatter plot graph.</w:t>
+      </w:r>
+    </w:p>
+    <w:p>
+      <w:pPr>
+        <w:rPr>
+          <w:b/>
+          <w:bCs/>
+          <w:sz w:val="28"/>
+          <w:szCs w:val="28"/>
+        </w:rPr>
+      </w:pPr>
+    </w:p>
+    <w:p>
+      <w:pPr>
+        <w:pStyle w:val="Heading2"/>
+      </w:pPr>
+      <w:bookmarkStart w:id="22" w:name="_Toc177421008"/>
+      <w:r>
+        <w:t>Results</w:t>
+      </w:r>
+      <w:bookmarkEnd w:id="22"/>
+    </w:p>
+    <w:p>
+      <w:pPr>
+        <w:pStyle w:val="ListParagraph"/>
+        <w:ind w:left="1080"/>
+        <w:rPr>
+          <w:sz w:val="28"/>
+          <w:szCs w:val="28"/>
+        </w:rPr>
+      </w:pPr>
+      <w:r>
+        <w:rPr>
+          <w:sz w:val="28"/>
+          <w:szCs w:val="28"/>
+        </w:rPr>
+        <w:t>Plotting cumulated profits:</w:t>
+      </w:r>
+    </w:p>
+    <w:p>
+      <w:pPr>
+        <w:pStyle w:val="ListParagraph"/>
+        <w:ind w:left="1080"/>
+        <w:rPr>
+          <w:sz w:val="28"/>
+          <w:szCs w:val="28"/>
+        </w:rPr>
+      </w:pPr>
+      <w:r>
+        <w:rPr>
+          <w:sz w:val="28"/>
+          <w:szCs w:val="28"/>
+        </w:rPr>
+        <w:t>Utilizing the matplotlib</w:t>
+      </w:r>
+      <w:r>
+        <w:rPr>
+          <w:sz w:val="28"/>
+          <w:szCs w:val="28"/>
+        </w:rPr>
+        <w:fldChar w:fldCharType="begin"/>
+      </w:r>
+      <w:r>
+        <w:rPr>
+          <w:sz w:val="28"/>
+          <w:szCs w:val="28"/>
+        </w:rPr>
+        <w:instrText xml:space="preserve"> ADDIN ZOTERO_ITEM CSL_CITATION {"citationID":"JPGzCq7U","properties":{"formattedCitation":"[1]","plainCitation":"[1]","noteIndex":0},"citationItems":[{"id":55,"uris":["http://zotero.org/users/14711549/items/8YMKJLJR"],"itemData":{"id":55,"type":"entry-encyclopedia","abstract":"Matplotlib is a plotting library for the Python programming language and its numerical mathematics extension NumPy. It provides an object-oriented API for embedding plots into applications using general-purpose GUI toolkits like Tkinter, wxPython, Qt, or GTK. There is also a procedural \"pylab\" interface based on a state machine (like OpenGL), designed to closely resemble that of MATLAB, though its use is discouraged. SciPy makes use of Matplotlib.\nMatplotlib was originally written by John D. Hunter. Since then it has had an active development community and is distributed under a BSD-style license. Michael Droettboom was nominated as matplotlib's lead developer shortly before John Hunter's death in August 2012 and was further joined by Thomas Caswell. Matplotlib is a NumFOCUS fiscally sponsored project.","container-title":"Wikipedia","language":"en","license":"Creative Commons Attribution-ShareAlike License","note":"Page Version ID: 1243075914","source":"Wikipedia","title":"Matplotlib","URL":"https://en.wikipedia.org/w/index.php?title=Matplotlib&amp;oldid=1243075914","accessed":{"date-parts":[["2024",9,1]]},"issued":{"date-parts":[["2024",8,30]]}}}],"schema":"https://github.com/citation-style-language/schema/raw/master/csl-citation.json"} </w:instrText>
+      </w:r>
+      <w:r>
+        <w:rPr>
+          <w:sz w:val="28"/>
+          <w:szCs w:val="28"/>
+        </w:rPr>
+        <w:fldChar w:fldCharType="separate"/>
+      </w:r>
+      <w:r>
+        <w:rPr>
+          <w:rFonts w:ascii="Aptos" w:hAnsi="Aptos"/>
+          <w:sz w:val="28"/>
+        </w:rPr>
+        <w:t>[1]</w:t>
+      </w:r>
+      <w:r>
+        <w:rPr>
+          <w:sz w:val="28"/>
+          <w:szCs w:val="28"/>
+        </w:rPr>
+        <w:fldChar w:fldCharType="end"/>
+      </w:r>
+      <w:r>
+        <w:rPr>
+          <w:sz w:val="28"/>
+          <w:szCs w:val="28"/>
+        </w:rPr>
+        <w:t xml:space="preserve"> and pandas</w:t>
+      </w:r>
+      <w:r>
+        <w:rPr>
+          <w:sz w:val="28"/>
+          <w:szCs w:val="28"/>
+        </w:rPr>
+        <w:fldChar w:fldCharType="begin"/>
+      </w:r>
+      <w:r>
+        <w:rPr>
+          <w:sz w:val="28"/>
+          <w:szCs w:val="28"/>
+        </w:rPr>
+        <w:instrText xml:space="preserve"> ADDIN ZOTERO_ITEM CSL_CITATION {"citationID":"IwQ55DWU","properties":{"formattedCitation":"[2]","plainCitation":"[2]","noteIndex":0},"citationItems":[{"id":58,"uris":["http://zotero.org/users/14711549/items/I9GNAWII"],"itemData":{"id":58,"type":"entry-encyclopedia","abstract":"Pandas (styled as pandas) is a software library written for the Python programming language for data manipulation and analysis. In particular, it offers data structures and operations for manipulating numerical tables and time series. It is free software released under the three-clause BSD license. The name is derived from the term \"panel data\", an econometrics term for data sets that include observations over multiple time periods for the same individuals, as well as a play on the phrase \"Python data analysis\".:</w:instrText>
+      </w:r>
+      <w:r>
+        <w:rPr>
+          <w:rFonts w:ascii="Arial" w:hAnsi="Arial" w:cs="Arial"/>
+          <w:sz w:val="28"/>
+          <w:szCs w:val="28"/>
+        </w:rPr>
+        <w:instrText> </w:instrText>
+      </w:r>
+      <w:r>
+        <w:rPr>
+          <w:sz w:val="28"/>
+          <w:szCs w:val="28"/>
+        </w:rPr>
+        <w:instrText>5</w:instrText>
+      </w:r>
+      <w:r>
+        <w:rPr>
+          <w:rFonts w:ascii="Arial" w:hAnsi="Arial" w:cs="Arial"/>
+          <w:sz w:val="28"/>
+          <w:szCs w:val="28"/>
+        </w:rPr>
+        <w:instrText> </w:instrText>
+      </w:r>
+      <w:r>
+        <w:rPr>
+          <w:sz w:val="28"/>
+          <w:szCs w:val="28"/>
+        </w:rPr>
+        <w:instrText xml:space="preserve"> Wes McKinney started building what would become Pandas at AQR Capital while he was a researcher there from 2007 to 2010.\nThe development of Pandas introduced into Python many comparable features of working with DataFrames that were established in the R programming language. The library is built upon another library, NumPy.","container-title":"Wikipedia","language":"en","license":"Creative Commons Attribution-ShareAlike License","note":"Page Version ID: 1234683004","source":"Wikipedia","title":"pandas (software)","URL":"https://en.wikipedia.org/w/index.php?title=Pandas_(software)&amp;oldid=1234683004","accessed":{"date-parts":[["2024",9,1]]},"issued":{"date-parts":[["2024",7,15]]}}}],"schema":"https://github.com/citation-style-language/schema/raw/master/csl-citation.json"} </w:instrText>
+      </w:r>
+      <w:r>
+        <w:rPr>
+          <w:sz w:val="28"/>
+          <w:szCs w:val="28"/>
+        </w:rPr>
+        <w:fldChar w:fldCharType="separate"/>
+      </w:r>
+      <w:r>
+        <w:rPr>
+          <w:rFonts w:ascii="Aptos" w:hAnsi="Aptos"/>
+          <w:sz w:val="28"/>
+        </w:rPr>
+        <w:t>[2]</w:t>
+      </w:r>
+      <w:r>
+        <w:rPr>
+          <w:sz w:val="28"/>
+          <w:szCs w:val="28"/>
+        </w:rPr>
+        <w:fldChar w:fldCharType="end"/>
+      </w:r>
+      <w:r>
+        <w:rPr>
+          <w:sz w:val="28"/>
+          <w:szCs w:val="28"/>
+        </w:rPr>
+        <w:t>, we use the profits per day data to plot a line graph marking the initial investment and breakeven day.</w:t>
+      </w:r>
+    </w:p>
+    <w:p>
+      <w:pPr>
+        <w:pStyle w:val="ListParagraph"/>
+        <w:ind w:left="1080"/>
+        <w:rPr>
+          <w:sz w:val="28"/>
+          <w:szCs w:val="28"/>
+        </w:rPr>
+      </w:pPr>
+    </w:p>
+    <w:p>
+      <w:pPr>
+        <w:pStyle w:val="ListParagraph"/>
+        <w:jc w:val="center"/>
+        <w:rPr>
+          <w:sz w:val="28"/>
+          <w:szCs w:val="28"/>
+        </w:rPr>
+      </w:pPr>
+      <w:r>
+        <w:rPr>
+          <w:noProof/>
+          <w:sz w:val="28"/>
+          <w:szCs w:val="28"/>
+        </w:rPr>
+        <w:lastRenderedPageBreak/>
+        <w:drawing>
+          <wp:inline distT="0" distB="0" distL="0" distR="0" wp14:anchorId="38ABEE07" wp14:editId="76C8D3D6">
+            <wp:extent cx="5943600" cy="4133850"/>
+            <wp:effectExtent l="0" t="0" r="0" b="0"/>
+            <wp:docPr id="1" name="Picture 1"/>
+            <wp:cNvGraphicFramePr>
+              <a:graphicFrameLocks xmlns:a="http://schemas.openxmlformats.org/drawingml/2006/main" noChangeAspect="1"/>
+            </wp:cNvGraphicFramePr>
+            <a:graphic xmlns:a="http://schemas.openxmlformats.org/drawingml/2006/main">
+              <a:graphicData uri="http://schemas.openxmlformats.org/drawingml/2006/picture">
+                <pic:pic xmlns:pic="http://schemas.openxmlformats.org/drawingml/2006/picture">
+                  <pic:nvPicPr>
+                    <pic:cNvPr id="1" name=""/>
+                    <pic:cNvPicPr/>
+                  </pic:nvPicPr>
+                  <pic:blipFill>
+                    <a:blip r:embed="rId14"/>
+                    <a:stretch>
+                      <a:fillRect/>
+                    </a:stretch>
+                  </pic:blipFill>
+                  <pic:spPr>
+                    <a:xfrm>
+                      <a:off x="0" y="0"/>
                       <a:ext cx="5943600" cy="4133850"/>
                     </a:xfrm>
                     <a:prstGeom prst="rect">
@@ -5641,11 +5543,11 @@
       <w:pPr>
         <w:pStyle w:val="Heading2"/>
       </w:pPr>
-      <w:bookmarkStart w:id="22" w:name="_Toc177421009"/>
+      <w:bookmarkStart w:id="23" w:name="_Toc177421009"/>
       <w:r>
         <w:t>Analysis and Insights</w:t>
       </w:r>
-      <w:bookmarkEnd w:id="22"/>
+      <w:bookmarkEnd w:id="23"/>
     </w:p>
     <w:p>
       <w:pPr>
@@ -5871,12 +5773,12 @@
       <w:pPr>
         <w:pStyle w:val="Heading1"/>
       </w:pPr>
-      <w:bookmarkStart w:id="23" w:name="_Toc177421010"/>
+      <w:bookmarkStart w:id="24" w:name="_Toc177421010"/>
       <w:r>
         <w:lastRenderedPageBreak/>
         <w:t>References:</w:t>
       </w:r>
-      <w:bookmarkEnd w:id="23"/>
+      <w:bookmarkEnd w:id="24"/>
     </w:p>
     <w:p>
       <w:pPr>
@@ -6024,6 +5926,7 @@
           <w:sz w:val="28"/>
         </w:rPr>
         <w:tab/>
+        <w:t xml:space="preserve">“SciPy,” </w:t>
       </w:r>
       <w:r>
         <w:rPr>
@@ -6032,14 +5935,14 @@
           <w:iCs/>
           <w:sz w:val="28"/>
         </w:rPr>
-        <w:t>tabulate: Pretty-print tabular data</w:t>
+        <w:t>Wikipedia</w:t>
       </w:r>
       <w:r>
         <w:rPr>
           <w:rFonts w:ascii="Aptos" w:hAnsi="Aptos"/>
           <w:sz w:val="28"/>
         </w:rPr>
-        <w:t>. Python. Accessed: Sep. 15, 2024. [OS Independent]. Available: https://github.com/astanin/python-tabulate</w:t>
+        <w:t>. Sep. 25, 2024. Accessed: Sep. 29, 2024. [Online]. Available: https://en.wikipedia.org/w/index.php?title=SciPy&amp;oldid=1247625231</w:t>
       </w:r>
     </w:p>
     <w:p>
@@ -6063,87 +5966,7 @@
           <w:sz w:val="28"/>
         </w:rPr>
         <w:tab/>
-        <w:t xml:space="preserve">N. Büttner, M. Heemann, J.-W. De Neve, S. Verguet, S. Vollmer, and K. Harttgen, “Economic Growth and Childhood Malnutrition in Low- and Middle-Income Countries,” </w:t>
-      </w:r>
-      <w:r>
-        <w:rPr>
-          <w:rFonts w:ascii="Aptos" w:hAnsi="Aptos"/>
-          <w:i/>
-          <w:iCs/>
-          <w:sz w:val="28"/>
-        </w:rPr>
-        <w:t>JAMA Netw. Open</w:t>
-      </w:r>
-      <w:r>
-        <w:rPr>
-          <w:rFonts w:ascii="Aptos" w:hAnsi="Aptos"/>
-          <w:sz w:val="28"/>
-        </w:rPr>
-        <w:t>, vol. 6, no. 11, p. e2342654, Nov. 2023, doi: 10.1001/jamanetworkopen.2023.42654.</w:t>
-      </w:r>
-    </w:p>
-    <w:p>
-      <w:pPr>
-        <w:pStyle w:val="Bibliography"/>
-        <w:rPr>
-          <w:rFonts w:ascii="Aptos" w:hAnsi="Aptos"/>
-          <w:sz w:val="28"/>
-        </w:rPr>
-      </w:pPr>
-      <w:r>
-        <w:rPr>
-          <w:rFonts w:ascii="Aptos" w:hAnsi="Aptos"/>
-          <w:sz w:val="28"/>
-        </w:rPr>
-        <w:t>[6]</w:t>
-      </w:r>
-      <w:r>
-        <w:rPr>
-          <w:rFonts w:ascii="Aptos" w:hAnsi="Aptos"/>
-          <w:sz w:val="28"/>
-        </w:rPr>
-        <w:tab/>
-        <w:t>B. H. Program Producer Price Index, “Gold prices during and after the Great Recession,” Bureau of Labor Statistics. Accessed: Sep. 15, 2024. [Online]. Available: https://www.bls.gov/opub/btn/volume-2/gold-prices-during-and-after-the-great-recession.htm</w:t>
-      </w:r>
-    </w:p>
-    <w:p>
-      <w:pPr>
-        <w:pStyle w:val="Bibliography"/>
-        <w:rPr>
-          <w:rFonts w:ascii="Aptos" w:hAnsi="Aptos"/>
-          <w:sz w:val="28"/>
-        </w:rPr>
-      </w:pPr>
-      <w:r>
-        <w:rPr>
-          <w:rFonts w:ascii="Aptos" w:hAnsi="Aptos"/>
-          <w:sz w:val="28"/>
-        </w:rPr>
-        <w:t>[7]</w:t>
-      </w:r>
-      <w:r>
-        <w:rPr>
-          <w:rFonts w:ascii="Aptos" w:hAnsi="Aptos"/>
-          <w:sz w:val="28"/>
-        </w:rPr>
-        <w:tab/>
-        <w:t xml:space="preserve">J. Lynch, R. Carver, and J. M. Virgo, “Quadrant Analysis as a Strategic Planning Technique in Curriculum Development and Program Marketing,” </w:t>
-      </w:r>
-      <w:r>
-        <w:rPr>
-          <w:rFonts w:ascii="Aptos" w:hAnsi="Aptos"/>
-          <w:i/>
-          <w:iCs/>
-          <w:sz w:val="28"/>
-        </w:rPr>
-        <w:t>J. Mark. High. Educ.</w:t>
-      </w:r>
-      <w:r>
-        <w:rPr>
-          <w:rFonts w:ascii="Aptos" w:hAnsi="Aptos"/>
-          <w:sz w:val="28"/>
-        </w:rPr>
-        <w:t>, vol. 7, no. 2, pp. 17–32, 1996.</w:t>
+        <w:t>“The Link between Fertility and Income.” Accessed: Sep. 29, 2024. [Online]. Available: https://www.stlouisfed.org/on-the-economy/2016/december/link-fertility-income</w:t>
       </w:r>
     </w:p>
     <w:p>
@@ -6162,8 +5985,8 @@
       </w:r>
     </w:p>
     <w:sectPr>
-      <w:headerReference w:type="default" r:id="rId14"/>
-      <w:footerReference w:type="default" r:id="rId15"/>
+      <w:headerReference w:type="default" r:id="rId15"/>
+      <w:footerReference w:type="default" r:id="rId16"/>
       <w:pgSz w:w="12240" w:h="15840"/>
       <w:pgMar w:top="1440" w:right="1440" w:bottom="1440" w:left="1440" w:header="720" w:footer="720" w:gutter="0"/>
       <w:cols w:space="720"/>
@@ -9901,7 +9724,7 @@
   <w:style w:type="paragraph" w:default="1" w:styleId="Normal">
     <w:name w:val="Normal"/>
     <w:qFormat/>
-    <w:rsid w:val="00761343"/>
+    <w:rsid w:val="009E6CF0"/>
   </w:style>
   <w:style w:type="paragraph" w:styleId="Heading1">
     <w:name w:val="heading 1"/>

</xml_diff>

<commit_message>
Improved solution 3. Updated documentation.
</commit_message>
<xml_diff>
--- a/Assignment 3/Reports/miraguha_DIAML_Assignment3.docx
+++ b/Assignment 3/Reports/miraguha_DIAML_Assignment3.docx
@@ -378,7 +378,7 @@
           <w:r>
             <w:fldChar w:fldCharType="separate"/>
           </w:r>
-          <w:hyperlink w:anchor="_Toc178594239" w:history="1">
+          <w:hyperlink w:anchor="_Toc178624813" w:history="1">
             <w:r>
               <w:rPr>
                 <w:rStyle w:val="Hyperlink"/>
@@ -405,7 +405,7 @@
                 <w:noProof/>
                 <w:webHidden/>
               </w:rPr>
-              <w:instrText xml:space="preserve"> PAGEREF _Toc178594239 \h </w:instrText>
+              <w:instrText xml:space="preserve"> PAGEREF _Toc178624813 \h </w:instrText>
             </w:r>
             <w:r>
               <w:rPr>
@@ -447,7 +447,7 @@
               <w:noProof/>
             </w:rPr>
           </w:pPr>
-          <w:hyperlink w:anchor="_Toc178594240" w:history="1">
+          <w:hyperlink w:anchor="_Toc178624814" w:history="1">
             <w:r>
               <w:rPr>
                 <w:rStyle w:val="Hyperlink"/>
@@ -474,7 +474,7 @@
                 <w:noProof/>
                 <w:webHidden/>
               </w:rPr>
-              <w:instrText xml:space="preserve"> PAGEREF _Toc178594240 \h </w:instrText>
+              <w:instrText xml:space="preserve"> PAGEREF _Toc178624814 \h </w:instrText>
             </w:r>
             <w:r>
               <w:rPr>
@@ -516,7 +516,7 @@
               <w:noProof/>
             </w:rPr>
           </w:pPr>
-          <w:hyperlink w:anchor="_Toc178594241" w:history="1">
+          <w:hyperlink w:anchor="_Toc178624815" w:history="1">
             <w:r>
               <w:rPr>
                 <w:rStyle w:val="Hyperlink"/>
@@ -543,7 +543,7 @@
                 <w:noProof/>
                 <w:webHidden/>
               </w:rPr>
-              <w:instrText xml:space="preserve"> PAGEREF _Toc178594241 \h </w:instrText>
+              <w:instrText xml:space="preserve"> PAGEREF _Toc178624815 \h </w:instrText>
             </w:r>
             <w:r>
               <w:rPr>
@@ -585,7 +585,7 @@
               <w:noProof/>
             </w:rPr>
           </w:pPr>
-          <w:hyperlink w:anchor="_Toc178594242" w:history="1">
+          <w:hyperlink w:anchor="_Toc178624816" w:history="1">
             <w:r>
               <w:rPr>
                 <w:rStyle w:val="Hyperlink"/>
@@ -612,7 +612,7 @@
                 <w:noProof/>
                 <w:webHidden/>
               </w:rPr>
-              <w:instrText xml:space="preserve"> PAGEREF _Toc178594242 \h </w:instrText>
+              <w:instrText xml:space="preserve"> PAGEREF _Toc178624816 \h </w:instrText>
             </w:r>
             <w:r>
               <w:rPr>
@@ -654,7 +654,7 @@
               <w:noProof/>
             </w:rPr>
           </w:pPr>
-          <w:hyperlink w:anchor="_Toc178594243" w:history="1">
+          <w:hyperlink w:anchor="_Toc178624817" w:history="1">
             <w:r>
               <w:rPr>
                 <w:rStyle w:val="Hyperlink"/>
@@ -681,7 +681,7 @@
                 <w:noProof/>
                 <w:webHidden/>
               </w:rPr>
-              <w:instrText xml:space="preserve"> PAGEREF _Toc178594243 \h </w:instrText>
+              <w:instrText xml:space="preserve"> PAGEREF _Toc178624817 \h </w:instrText>
             </w:r>
             <w:r>
               <w:rPr>
@@ -723,7 +723,7 @@
               <w:noProof/>
             </w:rPr>
           </w:pPr>
-          <w:hyperlink w:anchor="_Toc178594244" w:history="1">
+          <w:hyperlink w:anchor="_Toc178624818" w:history="1">
             <w:r>
               <w:rPr>
                 <w:rStyle w:val="Hyperlink"/>
@@ -750,7 +750,7 @@
                 <w:noProof/>
                 <w:webHidden/>
               </w:rPr>
-              <w:instrText xml:space="preserve"> PAGEREF _Toc178594244 \h </w:instrText>
+              <w:instrText xml:space="preserve"> PAGEREF _Toc178624818 \h </w:instrText>
             </w:r>
             <w:r>
               <w:rPr>
@@ -792,7 +792,7 @@
               <w:noProof/>
             </w:rPr>
           </w:pPr>
-          <w:hyperlink w:anchor="_Toc178594245" w:history="1">
+          <w:hyperlink w:anchor="_Toc178624819" w:history="1">
             <w:r>
               <w:rPr>
                 <w:rStyle w:val="Hyperlink"/>
@@ -819,7 +819,7 @@
                 <w:noProof/>
                 <w:webHidden/>
               </w:rPr>
-              <w:instrText xml:space="preserve"> PAGEREF _Toc178594245 \h </w:instrText>
+              <w:instrText xml:space="preserve"> PAGEREF _Toc178624819 \h </w:instrText>
             </w:r>
             <w:r>
               <w:rPr>
@@ -861,7 +861,7 @@
               <w:noProof/>
             </w:rPr>
           </w:pPr>
-          <w:hyperlink w:anchor="_Toc178594246" w:history="1">
+          <w:hyperlink w:anchor="_Toc178624820" w:history="1">
             <w:r>
               <w:rPr>
                 <w:rStyle w:val="Hyperlink"/>
@@ -888,7 +888,7 @@
                 <w:noProof/>
                 <w:webHidden/>
               </w:rPr>
-              <w:instrText xml:space="preserve"> PAGEREF _Toc178594246 \h </w:instrText>
+              <w:instrText xml:space="preserve"> PAGEREF _Toc178624820 \h </w:instrText>
             </w:r>
             <w:r>
               <w:rPr>
@@ -930,7 +930,7 @@
               <w:noProof/>
             </w:rPr>
           </w:pPr>
-          <w:hyperlink w:anchor="_Toc178594247" w:history="1">
+          <w:hyperlink w:anchor="_Toc178624821" w:history="1">
             <w:r>
               <w:rPr>
                 <w:rStyle w:val="Hyperlink"/>
@@ -957,7 +957,7 @@
                 <w:noProof/>
                 <w:webHidden/>
               </w:rPr>
-              <w:instrText xml:space="preserve"> PAGEREF _Toc178594247 \h </w:instrText>
+              <w:instrText xml:space="preserve"> PAGEREF _Toc178624821 \h </w:instrText>
             </w:r>
             <w:r>
               <w:rPr>
@@ -999,7 +999,7 @@
               <w:noProof/>
             </w:rPr>
           </w:pPr>
-          <w:hyperlink w:anchor="_Toc178594248" w:history="1">
+          <w:hyperlink w:anchor="_Toc178624822" w:history="1">
             <w:r>
               <w:rPr>
                 <w:rStyle w:val="Hyperlink"/>
@@ -1026,7 +1026,7 @@
                 <w:noProof/>
                 <w:webHidden/>
               </w:rPr>
-              <w:instrText xml:space="preserve"> PAGEREF _Toc178594248 \h </w:instrText>
+              <w:instrText xml:space="preserve"> PAGEREF _Toc178624822 \h </w:instrText>
             </w:r>
             <w:r>
               <w:rPr>
@@ -1068,7 +1068,7 @@
               <w:noProof/>
             </w:rPr>
           </w:pPr>
-          <w:hyperlink w:anchor="_Toc178594249" w:history="1">
+          <w:hyperlink w:anchor="_Toc178624823" w:history="1">
             <w:r>
               <w:rPr>
                 <w:rStyle w:val="Hyperlink"/>
@@ -1095,7 +1095,7 @@
                 <w:noProof/>
                 <w:webHidden/>
               </w:rPr>
-              <w:instrText xml:space="preserve"> PAGEREF _Toc178594249 \h </w:instrText>
+              <w:instrText xml:space="preserve"> PAGEREF _Toc178624823 \h </w:instrText>
             </w:r>
             <w:r>
               <w:rPr>
@@ -1137,7 +1137,7 @@
               <w:noProof/>
             </w:rPr>
           </w:pPr>
-          <w:hyperlink w:anchor="_Toc178594250" w:history="1">
+          <w:hyperlink w:anchor="_Toc178624824" w:history="1">
             <w:r>
               <w:rPr>
                 <w:rStyle w:val="Hyperlink"/>
@@ -1164,7 +1164,7 @@
                 <w:noProof/>
                 <w:webHidden/>
               </w:rPr>
-              <w:instrText xml:space="preserve"> PAGEREF _Toc178594250 \h </w:instrText>
+              <w:instrText xml:space="preserve"> PAGEREF _Toc178624824 \h </w:instrText>
             </w:r>
             <w:r>
               <w:rPr>
@@ -1206,7 +1206,7 @@
               <w:noProof/>
             </w:rPr>
           </w:pPr>
-          <w:hyperlink w:anchor="_Toc178594251" w:history="1">
+          <w:hyperlink w:anchor="_Toc178624825" w:history="1">
             <w:r>
               <w:rPr>
                 <w:rStyle w:val="Hyperlink"/>
@@ -1233,7 +1233,7 @@
                 <w:noProof/>
                 <w:webHidden/>
               </w:rPr>
-              <w:instrText xml:space="preserve"> PAGEREF _Toc178594251 \h </w:instrText>
+              <w:instrText xml:space="preserve"> PAGEREF _Toc178624825 \h </w:instrText>
             </w:r>
             <w:r>
               <w:rPr>
@@ -1275,7 +1275,7 @@
               <w:noProof/>
             </w:rPr>
           </w:pPr>
-          <w:hyperlink w:anchor="_Toc178594252" w:history="1">
+          <w:hyperlink w:anchor="_Toc178624826" w:history="1">
             <w:r>
               <w:rPr>
                 <w:rStyle w:val="Hyperlink"/>
@@ -1302,7 +1302,7 @@
                 <w:noProof/>
                 <w:webHidden/>
               </w:rPr>
-              <w:instrText xml:space="preserve"> PAGEREF _Toc178594252 \h </w:instrText>
+              <w:instrText xml:space="preserve"> PAGEREF _Toc178624826 \h </w:instrText>
             </w:r>
             <w:r>
               <w:rPr>
@@ -1344,7 +1344,7 @@
               <w:noProof/>
             </w:rPr>
           </w:pPr>
-          <w:hyperlink w:anchor="_Toc178594253" w:history="1">
+          <w:hyperlink w:anchor="_Toc178624827" w:history="1">
             <w:r>
               <w:rPr>
                 <w:rStyle w:val="Hyperlink"/>
@@ -1371,7 +1371,7 @@
                 <w:noProof/>
                 <w:webHidden/>
               </w:rPr>
-              <w:instrText xml:space="preserve"> PAGEREF _Toc178594253 \h </w:instrText>
+              <w:instrText xml:space="preserve"> PAGEREF _Toc178624827 \h </w:instrText>
             </w:r>
             <w:r>
               <w:rPr>
@@ -1413,7 +1413,7 @@
               <w:noProof/>
             </w:rPr>
           </w:pPr>
-          <w:hyperlink w:anchor="_Toc178594254" w:history="1">
+          <w:hyperlink w:anchor="_Toc178624828" w:history="1">
             <w:r>
               <w:rPr>
                 <w:rStyle w:val="Hyperlink"/>
@@ -1440,7 +1440,7 @@
                 <w:noProof/>
                 <w:webHidden/>
               </w:rPr>
-              <w:instrText xml:space="preserve"> PAGEREF _Toc178594254 \h </w:instrText>
+              <w:instrText xml:space="preserve"> PAGEREF _Toc178624828 \h </w:instrText>
             </w:r>
             <w:r>
               <w:rPr>
@@ -1482,7 +1482,7 @@
               <w:noProof/>
             </w:rPr>
           </w:pPr>
-          <w:hyperlink w:anchor="_Toc178594255" w:history="1">
+          <w:hyperlink w:anchor="_Toc178624829" w:history="1">
             <w:r>
               <w:rPr>
                 <w:rStyle w:val="Hyperlink"/>
@@ -1509,7 +1509,7 @@
                 <w:noProof/>
                 <w:webHidden/>
               </w:rPr>
-              <w:instrText xml:space="preserve"> PAGEREF _Toc178594255 \h </w:instrText>
+              <w:instrText xml:space="preserve"> PAGEREF _Toc178624829 \h </w:instrText>
             </w:r>
             <w:r>
               <w:rPr>
@@ -1551,7 +1551,7 @@
               <w:noProof/>
             </w:rPr>
           </w:pPr>
-          <w:hyperlink w:anchor="_Toc178594256" w:history="1">
+          <w:hyperlink w:anchor="_Toc178624830" w:history="1">
             <w:r>
               <w:rPr>
                 <w:rStyle w:val="Hyperlink"/>
@@ -1578,7 +1578,7 @@
                 <w:noProof/>
                 <w:webHidden/>
               </w:rPr>
-              <w:instrText xml:space="preserve"> PAGEREF _Toc178594256 \h </w:instrText>
+              <w:instrText xml:space="preserve"> PAGEREF _Toc178624830 \h </w:instrText>
             </w:r>
             <w:r>
               <w:rPr>
@@ -1620,7 +1620,7 @@
               <w:noProof/>
             </w:rPr>
           </w:pPr>
-          <w:hyperlink w:anchor="_Toc178594257" w:history="1">
+          <w:hyperlink w:anchor="_Toc178624831" w:history="1">
             <w:r>
               <w:rPr>
                 <w:rStyle w:val="Hyperlink"/>
@@ -1647,7 +1647,7 @@
                 <w:noProof/>
                 <w:webHidden/>
               </w:rPr>
-              <w:instrText xml:space="preserve"> PAGEREF _Toc178594257 \h </w:instrText>
+              <w:instrText xml:space="preserve"> PAGEREF _Toc178624831 \h </w:instrText>
             </w:r>
             <w:r>
               <w:rPr>
@@ -1689,7 +1689,7 @@
               <w:noProof/>
             </w:rPr>
           </w:pPr>
-          <w:hyperlink w:anchor="_Toc178594258" w:history="1">
+          <w:hyperlink w:anchor="_Toc178624832" w:history="1">
             <w:r>
               <w:rPr>
                 <w:rStyle w:val="Hyperlink"/>
@@ -1716,7 +1716,7 @@
                 <w:noProof/>
                 <w:webHidden/>
               </w:rPr>
-              <w:instrText xml:space="preserve"> PAGEREF _Toc178594258 \h </w:instrText>
+              <w:instrText xml:space="preserve"> PAGEREF _Toc178624832 \h </w:instrText>
             </w:r>
             <w:r>
               <w:rPr>
@@ -1758,7 +1758,7 @@
               <w:noProof/>
             </w:rPr>
           </w:pPr>
-          <w:hyperlink w:anchor="_Toc178594259" w:history="1">
+          <w:hyperlink w:anchor="_Toc178624833" w:history="1">
             <w:r>
               <w:rPr>
                 <w:rStyle w:val="Hyperlink"/>
@@ -1785,7 +1785,7 @@
                 <w:noProof/>
                 <w:webHidden/>
               </w:rPr>
-              <w:instrText xml:space="preserve"> PAGEREF _Toc178594259 \h </w:instrText>
+              <w:instrText xml:space="preserve"> PAGEREF _Toc178624833 \h </w:instrText>
             </w:r>
             <w:r>
               <w:rPr>
@@ -1827,7 +1827,7 @@
               <w:noProof/>
             </w:rPr>
           </w:pPr>
-          <w:hyperlink w:anchor="_Toc178594260" w:history="1">
+          <w:hyperlink w:anchor="_Toc178624834" w:history="1">
             <w:r>
               <w:rPr>
                 <w:rStyle w:val="Hyperlink"/>
@@ -1854,7 +1854,7 @@
                 <w:noProof/>
                 <w:webHidden/>
               </w:rPr>
-              <w:instrText xml:space="preserve"> PAGEREF _Toc178594260 \h </w:instrText>
+              <w:instrText xml:space="preserve"> PAGEREF _Toc178624834 \h </w:instrText>
             </w:r>
             <w:r>
               <w:rPr>
@@ -1896,7 +1896,7 @@
               <w:noProof/>
             </w:rPr>
           </w:pPr>
-          <w:hyperlink w:anchor="_Toc178594261" w:history="1">
+          <w:hyperlink w:anchor="_Toc178624835" w:history="1">
             <w:r>
               <w:rPr>
                 <w:rStyle w:val="Hyperlink"/>
@@ -1923,7 +1923,7 @@
                 <w:noProof/>
                 <w:webHidden/>
               </w:rPr>
-              <w:instrText xml:space="preserve"> PAGEREF _Toc178594261 \h </w:instrText>
+              <w:instrText xml:space="preserve"> PAGEREF _Toc178624835 \h </w:instrText>
             </w:r>
             <w:r>
               <w:rPr>
@@ -1978,7 +1978,7 @@
       <w:pPr>
         <w:pStyle w:val="Heading1"/>
       </w:pPr>
-      <w:bookmarkStart w:id="0" w:name="_Toc178594239"/>
+      <w:bookmarkStart w:id="0" w:name="_Toc178624813"/>
       <w:r>
         <w:lastRenderedPageBreak/>
         <w:t>Libraries Used:</w:t>
@@ -2221,7 +2221,7 @@
       <w:pPr>
         <w:pStyle w:val="Heading1"/>
       </w:pPr>
-      <w:bookmarkStart w:id="1" w:name="_Toc178594240"/>
+      <w:bookmarkStart w:id="1" w:name="_Toc178624814"/>
       <w:r>
         <w:t>Introduction:</w:t>
       </w:r>
@@ -2263,7 +2263,7 @@
       <w:pPr>
         <w:pStyle w:val="Heading1"/>
       </w:pPr>
-      <w:bookmarkStart w:id="2" w:name="_Toc178594241"/>
+      <w:bookmarkStart w:id="2" w:name="_Toc178624815"/>
       <w:r>
         <w:lastRenderedPageBreak/>
         <w:t>Question 1 Report:</w:t>
@@ -2274,7 +2274,7 @@
       <w:pPr>
         <w:pStyle w:val="Heading2"/>
       </w:pPr>
-      <w:bookmarkStart w:id="3" w:name="_Toc178594242"/>
+      <w:bookmarkStart w:id="3" w:name="_Toc178624816"/>
       <w:r>
         <w:t>Methodology</w:t>
       </w:r>
@@ -2563,7 +2563,7 @@
       <w:pPr>
         <w:pStyle w:val="Heading2"/>
       </w:pPr>
-      <w:bookmarkStart w:id="5" w:name="_Toc178594243"/>
+      <w:bookmarkStart w:id="5" w:name="_Toc178624817"/>
       <w:r>
         <w:t>Results</w:t>
       </w:r>
@@ -2698,7 +2698,7 @@
       <w:pPr>
         <w:pStyle w:val="Heading2"/>
       </w:pPr>
-      <w:bookmarkStart w:id="6" w:name="_Toc178594244"/>
+      <w:bookmarkStart w:id="6" w:name="_Toc178624818"/>
       <w:r>
         <w:t>Analysis and Insights</w:t>
       </w:r>
@@ -2793,7 +2793,7 @@
         <w:pStyle w:val="Heading1"/>
       </w:pPr>
       <w:bookmarkStart w:id="7" w:name="_Hlk176129094"/>
-      <w:bookmarkStart w:id="8" w:name="_Toc178594245"/>
+      <w:bookmarkStart w:id="8" w:name="_Toc178624819"/>
       <w:r>
         <w:lastRenderedPageBreak/>
         <w:t xml:space="preserve">Question </w:t>
@@ -2810,7 +2810,7 @@
       <w:pPr>
         <w:pStyle w:val="Heading2"/>
       </w:pPr>
-      <w:bookmarkStart w:id="9" w:name="_Toc178594246"/>
+      <w:bookmarkStart w:id="9" w:name="_Toc178624820"/>
       <w:r>
         <w:t>Methodology</w:t>
       </w:r>
@@ -3078,7 +3078,7 @@
       <w:pPr>
         <w:pStyle w:val="Heading2"/>
       </w:pPr>
-      <w:bookmarkStart w:id="10" w:name="_Toc178594247"/>
+      <w:bookmarkStart w:id="10" w:name="_Toc178624821"/>
       <w:r>
         <w:lastRenderedPageBreak/>
         <w:t>Results</w:t>
@@ -3213,7 +3213,7 @@
       <w:pPr>
         <w:pStyle w:val="Heading2"/>
       </w:pPr>
-      <w:bookmarkStart w:id="11" w:name="_Toc178594248"/>
+      <w:bookmarkStart w:id="11" w:name="_Toc178624822"/>
       <w:r>
         <w:t>Analysis and Insights</w:t>
       </w:r>
@@ -3320,7 +3320,7 @@
       <w:pPr>
         <w:pStyle w:val="Heading1"/>
       </w:pPr>
-      <w:bookmarkStart w:id="12" w:name="_Toc178594249"/>
+      <w:bookmarkStart w:id="12" w:name="_Toc178624823"/>
       <w:r>
         <w:lastRenderedPageBreak/>
         <w:t xml:space="preserve">Question </w:t>
@@ -3337,7 +3337,7 @@
       <w:pPr>
         <w:pStyle w:val="Heading2"/>
       </w:pPr>
-      <w:bookmarkStart w:id="13" w:name="_Toc178594250"/>
+      <w:bookmarkStart w:id="13" w:name="_Toc178624824"/>
       <w:r>
         <w:t>Methodology</w:t>
       </w:r>
@@ -3480,7 +3480,7 @@
       <w:pPr>
         <w:pStyle w:val="Heading2"/>
       </w:pPr>
-      <w:bookmarkStart w:id="14" w:name="_Toc178594251"/>
+      <w:bookmarkStart w:id="14" w:name="_Toc178624825"/>
       <w:r>
         <w:t>Results</w:t>
       </w:r>
@@ -3509,10 +3509,10 @@
         </w:rPr>
         <w:lastRenderedPageBreak/>
         <w:drawing>
-          <wp:inline distT="0" distB="0" distL="0" distR="0" wp14:anchorId="3F3195BD" wp14:editId="164681DE">
-            <wp:extent cx="6064370" cy="4646759"/>
-            <wp:effectExtent l="0" t="0" r="0" b="1905"/>
-            <wp:docPr id="4" name="Picture 4"/>
+          <wp:inline distT="0" distB="0" distL="0" distR="0" wp14:anchorId="1C54A4A6" wp14:editId="3E821CB8">
+            <wp:extent cx="5943600" cy="4554220"/>
+            <wp:effectExtent l="0" t="0" r="0" b="0"/>
+            <wp:docPr id="3" name="Picture 3"/>
             <wp:cNvGraphicFramePr>
               <a:graphicFrameLocks xmlns:a="http://schemas.openxmlformats.org/drawingml/2006/main" noChangeAspect="1"/>
             </wp:cNvGraphicFramePr>
@@ -3532,7 +3532,7 @@
                   <pic:spPr>
                     <a:xfrm>
                       <a:off x="0" y="0"/>
-                      <a:ext cx="6072019" cy="4652620"/>
+                      <a:ext cx="5943600" cy="4554220"/>
                     </a:xfrm>
                     <a:prstGeom prst="rect">
                       <a:avLst/>
@@ -3657,7 +3657,7 @@
       <w:pPr>
         <w:pStyle w:val="Heading2"/>
       </w:pPr>
-      <w:bookmarkStart w:id="15" w:name="_Toc178594252"/>
+      <w:bookmarkStart w:id="15" w:name="_Toc178624826"/>
       <w:r>
         <w:t>Analysis and Insights</w:t>
       </w:r>
@@ -3835,7 +3835,7 @@
       <w:pPr>
         <w:pStyle w:val="Heading1"/>
       </w:pPr>
-      <w:bookmarkStart w:id="16" w:name="_Toc178594253"/>
+      <w:bookmarkStart w:id="16" w:name="_Toc178624827"/>
       <w:r>
         <w:lastRenderedPageBreak/>
         <w:t xml:space="preserve">Question </w:t>
@@ -3852,7 +3852,7 @@
       <w:pPr>
         <w:pStyle w:val="Heading2"/>
       </w:pPr>
-      <w:bookmarkStart w:id="17" w:name="_Toc178594254"/>
+      <w:bookmarkStart w:id="17" w:name="_Toc178624828"/>
       <w:r>
         <w:t>Methodology</w:t>
       </w:r>
@@ -4039,7 +4039,7 @@
       <w:pPr>
         <w:pStyle w:val="Heading2"/>
       </w:pPr>
-      <w:bookmarkStart w:id="18" w:name="_Toc178594255"/>
+      <w:bookmarkStart w:id="18" w:name="_Toc178624829"/>
       <w:r>
         <w:t>Results</w:t>
       </w:r>
@@ -4094,6 +4094,7 @@
       </w:pPr>
       <w:r>
         <w:rPr>
+          <w:noProof/>
           <w:sz w:val="28"/>
           <w:szCs w:val="28"/>
         </w:rPr>
@@ -4191,6 +4192,7 @@
       </w:pPr>
       <w:r>
         <w:rPr>
+          <w:noProof/>
           <w:sz w:val="28"/>
           <w:szCs w:val="28"/>
         </w:rPr>
@@ -4337,7 +4339,7 @@
       <w:pPr>
         <w:pStyle w:val="Heading2"/>
       </w:pPr>
-      <w:bookmarkStart w:id="19" w:name="_Toc178594256"/>
+      <w:bookmarkStart w:id="19" w:name="_Toc178624830"/>
       <w:r>
         <w:t>Analysis and Insights</w:t>
       </w:r>
@@ -4478,6 +4480,39 @@
       <w:r>
         <w:t>increasing demand for housing.</w:t>
       </w:r>
+      <w:r>
+        <w:t xml:space="preserve"> </w:t>
+      </w:r>
+    </w:p>
+    <w:p>
+      <w:pPr>
+        <w:pStyle w:val="NoSpacing"/>
+        <w:ind w:left="720"/>
+      </w:pPr>
+      <w:r>
+        <w:t>The consistent rise in house prices reflects broader economic conditions and demographic trends, such as urbanization and population growth. As demand continues to outstrip supply in many areas, particularly in urban centers, house prices are likely to maintain their upward trajectory</w:t>
+      </w:r>
+      <w:r>
+        <w:fldChar w:fldCharType="begin"/>
+      </w:r>
+      <w:r>
+        <w:instrText xml:space="preserve"> ADDIN ZOTERO_ITEM CSL_CITATION {"citationID":"R4tQLsCi","properties":{"formattedCitation":"[8]","plainCitation":"[8]","noteIndex":0},"citationItems":[{"id":118,"uris":["http://zotero.org/users/14711549/items/55MF3365"],"itemData":{"id":118,"type":"webpage","abstract":"Seasonality refers to predictable changes in time series data that correlate with certain times of the year; understanding it will help us anticipate trends in the upcoming months.","language":"en","title":"Navigating the Housing Market: A Seasonal Perspective","title-short":"Navigating the Housing Market","URL":"https://www.nar.realtor/blogs/economists-outlook/navigating-the-housing-market-a-seasonal-perspective","accessed":{"date-parts":[["2024",9,30]]}}}],"schema":"https://github.com/citation-style-language/schema/raw/master/csl-citation.json"} </w:instrText>
+      </w:r>
+      <w:r>
+        <w:fldChar w:fldCharType="separate"/>
+      </w:r>
+      <w:r>
+        <w:rPr>
+          <w:rFonts w:ascii="Aptos" w:hAnsi="Aptos"/>
+        </w:rPr>
+        <w:t>[8]</w:t>
+      </w:r>
+      <w:r>
+        <w:fldChar w:fldCharType="end"/>
+      </w:r>
+      <w:r>
+        <w:t>.</w:t>
+      </w:r>
     </w:p>
     <w:p>
       <w:pPr>
@@ -4520,6 +4555,19 @@
       </w:r>
     </w:p>
     <w:p>
+      <w:pPr>
+        <w:pStyle w:val="NoSpacing"/>
+        <w:ind w:left="720"/>
+      </w:pPr>
+      <w:r>
+        <w:rPr>
+          <w:rStyle w:val="Normal-ReportsChar"/>
+        </w:rPr>
+        <w:t>This annualized return is significant as it not only reflects the appreciation of property values but also serves as a benchmark for comparing real estate investments against other asset classes such as equities or bonds.</w:t>
+      </w:r>
+      <w:r>
+        <w:t xml:space="preserve"> </w:t>
+      </w:r>
       <w:r>
         <w:br w:type="page"/>
       </w:r>
@@ -4528,7 +4576,7 @@
       <w:pPr>
         <w:pStyle w:val="Heading1"/>
       </w:pPr>
-      <w:bookmarkStart w:id="20" w:name="_Toc178594257"/>
+      <w:bookmarkStart w:id="20" w:name="_Toc178624831"/>
       <w:r>
         <w:lastRenderedPageBreak/>
         <w:t xml:space="preserve">Question </w:t>
@@ -4545,7 +4593,7 @@
       <w:pPr>
         <w:pStyle w:val="Heading2"/>
       </w:pPr>
-      <w:bookmarkStart w:id="21" w:name="_Toc178594258"/>
+      <w:bookmarkStart w:id="21" w:name="_Toc178624832"/>
       <w:r>
         <w:t>Methodology</w:t>
       </w:r>
@@ -4690,7 +4738,7 @@
       <w:pPr>
         <w:pStyle w:val="Heading2"/>
       </w:pPr>
-      <w:bookmarkStart w:id="22" w:name="_Toc178594259"/>
+      <w:bookmarkStart w:id="22" w:name="_Toc178624833"/>
       <w:r>
         <w:t>Results</w:t>
       </w:r>
@@ -4863,7 +4911,7 @@
       <w:pPr>
         <w:pStyle w:val="Heading2"/>
       </w:pPr>
-      <w:bookmarkStart w:id="23" w:name="_Toc178594260"/>
+      <w:bookmarkStart w:id="23" w:name="_Toc178624834"/>
       <w:r>
         <w:t>Analysis and Insights</w:t>
       </w:r>
@@ -4990,7 +5038,7 @@
         <w:fldChar w:fldCharType="begin"/>
       </w:r>
       <w:r>
-        <w:instrText xml:space="preserve"> ADDIN ZOTERO_ITEM CSL_CITATION {"citationID":"O1yxlkR0","properties":{"formattedCitation":"[8]","plainCitation":"[8]","noteIndex":0},"citationItems":[{"id":109,"uris":["http://zotero.org/users/14711549/items/TMJXDMP7"],"itemData":{"id":109,"type":"webpage","abstract":"There’s reason to believe history is repeating itself, according to a recent Deutsche Bank note that drew parallels between the current rotation out of tech mega-caps and the bursting of the tech bubble in 2000.","container-title":"Investopedia","language":"en","title":"What the Tech Bubble in 2000 May Tell Us About the Stock Market Today","URL":"https://www.investopedia.com/what-2000-tech-bubble-tells-us-about-the-stock-market-today-8684561","accessed":{"date-parts":[["2024",9,30]]}}}],"schema":"https://github.com/citation-style-language/schema/raw/master/csl-citation.json"} </w:instrText>
+        <w:instrText xml:space="preserve"> ADDIN ZOTERO_ITEM CSL_CITATION {"citationID":"O1yxlkR0","properties":{"formattedCitation":"[9]","plainCitation":"[9]","noteIndex":0},"citationItems":[{"id":109,"uris":["http://zotero.org/users/14711549/items/TMJXDMP7"],"itemData":{"id":109,"type":"webpage","abstract":"There’s reason to believe history is repeating itself, according to a recent Deutsche Bank note that drew parallels between the current rotation out of tech mega-caps and the bursting of the tech bubble in 2000.","container-title":"Investopedia","language":"en","title":"What the Tech Bubble in 2000 May Tell Us About the Stock Market Today","URL":"https://www.investopedia.com/what-2000-tech-bubble-tells-us-about-the-stock-market-today-8684561","accessed":{"date-parts":[["2024",9,30]]}}}],"schema":"https://github.com/citation-style-language/schema/raw/master/csl-citation.json"} </w:instrText>
       </w:r>
       <w:r>
         <w:fldChar w:fldCharType="separate"/>
@@ -4999,7 +5047,7 @@
         <w:rPr>
           <w:rFonts w:ascii="Aptos" w:hAnsi="Aptos"/>
         </w:rPr>
-        <w:t>[8]</w:t>
+        <w:t>[9]</w:t>
       </w:r>
       <w:r>
         <w:fldChar w:fldCharType="end"/>
@@ -5059,7 +5107,7 @@
         <w:fldChar w:fldCharType="begin"/>
       </w:r>
       <w:r>
-        <w:instrText xml:space="preserve"> ADDIN ZOTERO_ITEM CSL_CITATION {"citationID":"JfDs65u4","properties":{"formattedCitation":"[9]","plainCitation":"[9]","noteIndex":0},"citationItems":[{"id":115,"uris":["http://zotero.org/users/14711549/items/SQPTAVR2"],"itemData":{"id":115,"type":"webpage","abstract":"Learn more about the causes, the events, and the aftermath of the 2007–2008 financial crisis and the Great Recession that followed.","container-title":"Investopedia","language":"en","title":"The 2008 Financial Crisis Explained","URL":"https://www.investopedia.com/articles/economics/09/financial-crisis-review.asp","accessed":{"date-parts":[["2024",9,30]]}}}],"schema":"https://github.com/citation-style-language/schema/raw/master/csl-citation.json"} </w:instrText>
+        <w:instrText xml:space="preserve"> ADDIN ZOTERO_ITEM CSL_CITATION {"citationID":"JfDs65u4","properties":{"formattedCitation":"[10]","plainCitation":"[10]","noteIndex":0},"citationItems":[{"id":115,"uris":["http://zotero.org/users/14711549/items/SQPTAVR2"],"itemData":{"id":115,"type":"webpage","abstract":"Learn more about the causes, the events, and the aftermath of the 2007–2008 financial crisis and the Great Recession that followed.","container-title":"Investopedia","language":"en","title":"The 2008 Financial Crisis Explained","URL":"https://www.investopedia.com/articles/economics/09/financial-crisis-review.asp","accessed":{"date-parts":[["2024",9,30]]}}}],"schema":"https://github.com/citation-style-language/schema/raw/master/csl-citation.json"} </w:instrText>
       </w:r>
       <w:r>
         <w:fldChar w:fldCharType="separate"/>
@@ -5068,7 +5116,7 @@
         <w:rPr>
           <w:rFonts w:ascii="Aptos" w:hAnsi="Aptos"/>
         </w:rPr>
-        <w:t>[9]</w:t>
+        <w:t>[10]</w:t>
       </w:r>
       <w:r>
         <w:fldChar w:fldCharType="end"/>
@@ -5129,7 +5177,7 @@
       <w:pPr>
         <w:pStyle w:val="Heading1"/>
       </w:pPr>
-      <w:bookmarkStart w:id="24" w:name="_Toc178594261"/>
+      <w:bookmarkStart w:id="24" w:name="_Toc178624835"/>
       <w:r>
         <w:lastRenderedPageBreak/>
         <w:t>References:</w:t>
@@ -5141,7 +5189,6 @@
         <w:pStyle w:val="Bibliography"/>
         <w:rPr>
           <w:rFonts w:ascii="Aptos" w:hAnsi="Aptos"/>
-          <w:szCs w:val="22"/>
         </w:rPr>
       </w:pPr>
       <w:r>
@@ -5168,21 +5215,12 @@
       <w:r>
         <w:rPr>
           <w:rFonts w:ascii="Aptos" w:hAnsi="Aptos"/>
-          <w:sz w:val="28"/>
-        </w:rPr>
-        <w:t>[1</w:t>
+        </w:rPr>
+        <w:t>[1]</w:t>
       </w:r>
       <w:r>
         <w:rPr>
           <w:rFonts w:ascii="Aptos" w:hAnsi="Aptos"/>
-          <w:szCs w:val="22"/>
-        </w:rPr>
-        <w:t>]</w:t>
-      </w:r>
-      <w:r>
-        <w:rPr>
-          <w:rFonts w:ascii="Aptos" w:hAnsi="Aptos"/>
-          <w:szCs w:val="22"/>
         </w:rPr>
         <w:tab/>
         <w:t xml:space="preserve">“Matplotlib,” </w:t>
@@ -5192,14 +5230,12 @@
           <w:rFonts w:ascii="Aptos" w:hAnsi="Aptos"/>
           <w:i/>
           <w:iCs/>
-          <w:szCs w:val="22"/>
         </w:rPr>
         <w:t>Wikipedia</w:t>
       </w:r>
       <w:r>
         <w:rPr>
           <w:rFonts w:ascii="Aptos" w:hAnsi="Aptos"/>
-          <w:szCs w:val="22"/>
         </w:rPr>
         <w:t>. Aug. 30, 2024. Accessed: Sep. 01, 2024. [Online]. Available: https://en.wikipedia.org/w/index.php?title=Matplotlib&amp;oldid=1243075914</w:t>
       </w:r>
@@ -5209,20 +5245,17 @@
         <w:pStyle w:val="Bibliography"/>
         <w:rPr>
           <w:rFonts w:ascii="Aptos" w:hAnsi="Aptos"/>
-          <w:szCs w:val="22"/>
         </w:rPr>
       </w:pPr>
       <w:r>
         <w:rPr>
           <w:rFonts w:ascii="Aptos" w:hAnsi="Aptos"/>
-          <w:szCs w:val="22"/>
         </w:rPr>
         <w:t>[2]</w:t>
       </w:r>
       <w:r>
         <w:rPr>
           <w:rFonts w:ascii="Aptos" w:hAnsi="Aptos"/>
-          <w:szCs w:val="22"/>
         </w:rPr>
         <w:tab/>
         <w:t xml:space="preserve">“pandas (software),” </w:t>
@@ -5232,14 +5265,12 @@
           <w:rFonts w:ascii="Aptos" w:hAnsi="Aptos"/>
           <w:i/>
           <w:iCs/>
-          <w:szCs w:val="22"/>
         </w:rPr>
         <w:t>Wikipedia</w:t>
       </w:r>
       <w:r>
         <w:rPr>
           <w:rFonts w:ascii="Aptos" w:hAnsi="Aptos"/>
-          <w:szCs w:val="22"/>
         </w:rPr>
         <w:t>. Jul. 15, 2024. Accessed: Sep. 01, 2024. [Online]. Available: https://en.wikipedia.org/w/index.php?title=Pandas_(software)&amp;oldid=1234683004</w:t>
       </w:r>
@@ -5249,23 +5280,34 @@
         <w:pStyle w:val="Bibliography"/>
         <w:rPr>
           <w:rFonts w:ascii="Aptos" w:hAnsi="Aptos"/>
-          <w:szCs w:val="22"/>
         </w:rPr>
       </w:pPr>
       <w:r>
         <w:rPr>
           <w:rFonts w:ascii="Aptos" w:hAnsi="Aptos"/>
-          <w:szCs w:val="22"/>
         </w:rPr>
         <w:t>[3]</w:t>
       </w:r>
       <w:r>
         <w:rPr>
           <w:rFonts w:ascii="Aptos" w:hAnsi="Aptos"/>
-          <w:szCs w:val="22"/>
         </w:rPr>
         <w:tab/>
-        <w:t>R. Python, “NumPy Tutorial: Your First Steps Into Data Science in Python – Real Python.” Accessed: Sep. 02, 2024. [Online]. Available: https://realpython.com/numpy-tutorial/</w:t>
+        <w:t xml:space="preserve">R. Python, “NumPy Tutorial: Your First Steps </w:t>
+      </w:r>
+      <w:proofErr w:type="gramStart"/>
+      <w:r>
+        <w:rPr>
+          <w:rFonts w:ascii="Aptos" w:hAnsi="Aptos"/>
+        </w:rPr>
+        <w:t>Into</w:t>
+      </w:r>
+      <w:proofErr w:type="gramEnd"/>
+      <w:r>
+        <w:rPr>
+          <w:rFonts w:ascii="Aptos" w:hAnsi="Aptos"/>
+        </w:rPr>
+        <w:t xml:space="preserve"> Data Science in Python – Real Python.” Accessed: Sep. 02, 2024. [Online]. Available: https://realpython.com/numpy-tutorial/</w:t>
       </w:r>
     </w:p>
     <w:p>
@@ -5273,20 +5315,17 @@
         <w:pStyle w:val="Bibliography"/>
         <w:rPr>
           <w:rFonts w:ascii="Aptos" w:hAnsi="Aptos"/>
-          <w:szCs w:val="22"/>
         </w:rPr>
       </w:pPr>
       <w:r>
         <w:rPr>
           <w:rFonts w:ascii="Aptos" w:hAnsi="Aptos"/>
-          <w:szCs w:val="22"/>
         </w:rPr>
         <w:t>[4]</w:t>
       </w:r>
       <w:r>
         <w:rPr>
           <w:rFonts w:ascii="Aptos" w:hAnsi="Aptos"/>
-          <w:szCs w:val="22"/>
         </w:rPr>
         <w:tab/>
         <w:t xml:space="preserve">“SciPy,” </w:t>
@@ -5296,14 +5335,12 @@
           <w:rFonts w:ascii="Aptos" w:hAnsi="Aptos"/>
           <w:i/>
           <w:iCs/>
-          <w:szCs w:val="22"/>
         </w:rPr>
         <w:t>Wikipedia</w:t>
       </w:r>
       <w:r>
         <w:rPr>
           <w:rFonts w:ascii="Aptos" w:hAnsi="Aptos"/>
-          <w:szCs w:val="22"/>
         </w:rPr>
         <w:t>. Sep. 25, 2024. Accessed: Sep. 29, 2024. [Online]. Available: https://en.wikipedia.org/w/index.php?title=SciPy&amp;oldid=1247625231</w:t>
       </w:r>
@@ -5313,23 +5350,34 @@
         <w:pStyle w:val="Bibliography"/>
         <w:rPr>
           <w:rFonts w:ascii="Aptos" w:hAnsi="Aptos"/>
-          <w:szCs w:val="22"/>
         </w:rPr>
       </w:pPr>
       <w:r>
         <w:rPr>
           <w:rFonts w:ascii="Aptos" w:hAnsi="Aptos"/>
-          <w:szCs w:val="22"/>
         </w:rPr>
         <w:t>[5]</w:t>
       </w:r>
       <w:r>
         <w:rPr>
           <w:rFonts w:ascii="Aptos" w:hAnsi="Aptos"/>
-          <w:szCs w:val="22"/>
         </w:rPr>
         <w:tab/>
-        <w:t>P. Mania, “What Is Statsmodels in Python? The Ultimate Guide,” Python Mania. Accessed: Sep. 30, 2024. [Online]. Available: https://pythonmania.org/what-is-statsmodels-in-python-the-ultimate-guide/</w:t>
+        <w:t xml:space="preserve">P. Mania, “What Is </w:t>
+      </w:r>
+      <w:proofErr w:type="spellStart"/>
+      <w:r>
+        <w:rPr>
+          <w:rFonts w:ascii="Aptos" w:hAnsi="Aptos"/>
+        </w:rPr>
+        <w:t>Statsmodels</w:t>
+      </w:r>
+      <w:proofErr w:type="spellEnd"/>
+      <w:r>
+        <w:rPr>
+          <w:rFonts w:ascii="Aptos" w:hAnsi="Aptos"/>
+        </w:rPr>
+        <w:t xml:space="preserve"> in Python? The Ultimate Guide,” Python Mania. Accessed: Sep. 30, 2024. [Online]. Available: https://pythonmania.org/what-is-statsmodels-in-python-the-ultimate-guide/</w:t>
       </w:r>
     </w:p>
     <w:p>
@@ -5337,20 +5385,17 @@
         <w:pStyle w:val="Bibliography"/>
         <w:rPr>
           <w:rFonts w:ascii="Aptos" w:hAnsi="Aptos"/>
-          <w:szCs w:val="22"/>
         </w:rPr>
       </w:pPr>
       <w:r>
         <w:rPr>
           <w:rFonts w:ascii="Aptos" w:hAnsi="Aptos"/>
-          <w:szCs w:val="22"/>
         </w:rPr>
         <w:t>[6]</w:t>
       </w:r>
       <w:r>
         <w:rPr>
           <w:rFonts w:ascii="Aptos" w:hAnsi="Aptos"/>
-          <w:szCs w:val="22"/>
         </w:rPr>
         <w:tab/>
         <w:t>“The Link between Fertility and Income.” Accessed: Sep. 29, 2024. [Online]. Available: https://www.stlouisfed.org/on-the-economy/2016/december/link-fertility-income</w:t>
@@ -5361,39 +5406,62 @@
         <w:pStyle w:val="Bibliography"/>
         <w:rPr>
           <w:rFonts w:ascii="Aptos" w:hAnsi="Aptos"/>
-          <w:szCs w:val="22"/>
         </w:rPr>
       </w:pPr>
       <w:r>
         <w:rPr>
           <w:rFonts w:ascii="Aptos" w:hAnsi="Aptos"/>
-          <w:szCs w:val="22"/>
         </w:rPr>
         <w:t>[7]</w:t>
       </w:r>
       <w:r>
         <w:rPr>
           <w:rFonts w:ascii="Aptos" w:hAnsi="Aptos"/>
-          <w:szCs w:val="22"/>
         </w:rPr>
         <w:tab/>
-        <w:t xml:space="preserve">L. R. Ngai and S. Tenreyro, “Hot and Cold Seasons in the Housing Market,” </w:t>
+        <w:t xml:space="preserve">L. R. Ngai and S. </w:t>
+      </w:r>
+      <w:proofErr w:type="spellStart"/>
+      <w:r>
+        <w:rPr>
+          <w:rFonts w:ascii="Aptos" w:hAnsi="Aptos"/>
+        </w:rPr>
+        <w:t>Tenreyro</w:t>
+      </w:r>
+      <w:proofErr w:type="spellEnd"/>
+      <w:r>
+        <w:rPr>
+          <w:rFonts w:ascii="Aptos" w:hAnsi="Aptos"/>
+        </w:rPr>
+        <w:t xml:space="preserve">, “Hot and Cold Seasons in the Housing Market,” </w:t>
       </w:r>
       <w:r>
         <w:rPr>
           <w:rFonts w:ascii="Aptos" w:hAnsi="Aptos"/>
           <w:i/>
           <w:iCs/>
-          <w:szCs w:val="22"/>
         </w:rPr>
         <w:t>Am. Econ. Rev.</w:t>
       </w:r>
       <w:r>
         <w:rPr>
           <w:rFonts w:ascii="Aptos" w:hAnsi="Aptos"/>
-          <w:szCs w:val="22"/>
-        </w:rPr>
-        <w:t>, vol. 104, no. 12, pp. 3991–4026, Dec. 2014, doi: 10.1257/aer.104.12.3991.</w:t>
+        </w:rPr>
+        <w:t xml:space="preserve">, vol. 104, no. 12, pp. 3991–4026, Dec. 2014, </w:t>
+      </w:r>
+      <w:proofErr w:type="spellStart"/>
+      <w:r>
+        <w:rPr>
+          <w:rFonts w:ascii="Aptos" w:hAnsi="Aptos"/>
+        </w:rPr>
+        <w:t>doi</w:t>
+      </w:r>
+      <w:proofErr w:type="spellEnd"/>
+      <w:r>
+        <w:rPr>
+          <w:rFonts w:ascii="Aptos" w:hAnsi="Aptos"/>
+        </w:rPr>
+        <w:t>: 10.1257/aer.104.12.3991.</w:t>
       </w:r>
     </w:p>
     <w:p>
@@ -5401,20 +5469,38 @@
         <w:pStyle w:val="Bibliography"/>
         <w:rPr>
           <w:rFonts w:ascii="Aptos" w:hAnsi="Aptos"/>
-          <w:szCs w:val="22"/>
         </w:rPr>
       </w:pPr>
       <w:r>
         <w:rPr>
           <w:rFonts w:ascii="Aptos" w:hAnsi="Aptos"/>
-          <w:szCs w:val="22"/>
         </w:rPr>
         <w:t>[8]</w:t>
       </w:r>
       <w:r>
         <w:rPr>
           <w:rFonts w:ascii="Aptos" w:hAnsi="Aptos"/>
-          <w:szCs w:val="22"/>
+        </w:rPr>
+        <w:tab/>
+        <w:t>“Navigating the Housing Market: A Seasonal Perspective.” Accessed: Sep. 30, 2024. [Online]. Available: https://www.nar.realtor/blogs/economists-outlook/navigating-the-housing-market-a-seasonal-perspective</w:t>
+      </w:r>
+    </w:p>
+    <w:p>
+      <w:pPr>
+        <w:pStyle w:val="Bibliography"/>
+        <w:rPr>
+          <w:rFonts w:ascii="Aptos" w:hAnsi="Aptos"/>
+        </w:rPr>
+      </w:pPr>
+      <w:r>
+        <w:rPr>
+          <w:rFonts w:ascii="Aptos" w:hAnsi="Aptos"/>
+        </w:rPr>
+        <w:t>[9]</w:t>
+      </w:r>
+      <w:r>
+        <w:rPr>
+          <w:rFonts w:ascii="Aptos" w:hAnsi="Aptos"/>
         </w:rPr>
         <w:tab/>
         <w:t>“What the Tech Bubble in 2000 May Tell Us About the Stock Market Today,” Investopedia. Accessed: Sep. 30, 2024. [Online]. Available: https://www.investopedia.com/what-2000-tech-bubble-tells-us-about-the-stock-market-today-8684561</w:t>
@@ -5425,20 +5511,17 @@
         <w:pStyle w:val="Bibliography"/>
         <w:rPr>
           <w:rFonts w:ascii="Aptos" w:hAnsi="Aptos"/>
-          <w:szCs w:val="22"/>
         </w:rPr>
       </w:pPr>
       <w:r>
         <w:rPr>
           <w:rFonts w:ascii="Aptos" w:hAnsi="Aptos"/>
-          <w:szCs w:val="22"/>
-        </w:rPr>
-        <w:t>[9]</w:t>
+        </w:rPr>
+        <w:t>[10]</w:t>
       </w:r>
       <w:r>
         <w:rPr>
           <w:rFonts w:ascii="Aptos" w:hAnsi="Aptos"/>
-          <w:szCs w:val="22"/>
         </w:rPr>
         <w:tab/>
         <w:t>“The 2008 Financial Crisis Explained,” Investopedia. Accessed: Sep. 30, 2024. [Online]. Available: https://www.investopedia.com/articles/economics/09/financial-crisis-review.asp</w:t>
@@ -10717,7 +10800,6 @@
   <w:style w:type="character" w:default="1" w:styleId="DefaultParagraphFont">
     <w:name w:val="Default Paragraph Font"/>
     <w:uiPriority w:val="1"/>
-    <w:semiHidden/>
     <w:unhideWhenUsed/>
   </w:style>
   <w:style w:type="table" w:default="1" w:styleId="TableNormal">

</xml_diff>